<commit_message>
Added paragraph to the manual
</commit_message>
<xml_diff>
--- a/doc/Manual.docx
+++ b/doc/Manual.docx
@@ -328,9 +328,6 @@
                   </w:rPr>
                   <w:alias w:val="Datum"/>
                   <w:id w:val="13406932"/>
-                  <w:placeholder>
-                    <w:docPart w:val="116CEA325CD3429BB006695535D4033F"/>
-                  </w:placeholder>
                   <w:dataBinding w:prefixMappings="xmlns:ns0='http://schemas.microsoft.com/office/2006/coverPageProps'" w:xpath="/ns0:CoverPageProperties[1]/ns0:PublishDate[1]" w:storeItemID="{55AF091B-3C7A-41E3-B477-F2FDAA23CFDA}"/>
                   <w:date w:fullDate="2011-09-23T00:00:00Z">
                     <w:dateFormat w:val="d-M-yyyy"/>
@@ -631,13 +628,6 @@
     </w:sdt>
     <w:sdt>
       <w:sdtPr>
-        <w:id w:val="98213448"/>
-        <w:docPartObj>
-          <w:docPartGallery w:val="Table of Contents"/>
-          <w:docPartUnique/>
-        </w:docPartObj>
-      </w:sdtPr>
-      <w:sdtEndPr>
         <w:rPr>
           <w:rFonts w:asciiTheme="minorHAnsi" w:eastAsiaTheme="minorHAnsi" w:hAnsiTheme="minorHAnsi" w:cstheme="minorBidi"/>
           <w:b w:val="0"/>
@@ -646,7 +636,12 @@
           <w:sz w:val="22"/>
           <w:szCs w:val="22"/>
         </w:rPr>
-      </w:sdtEndPr>
+        <w:id w:val="98213448"/>
+        <w:docPartObj>
+          <w:docPartGallery w:val="Table of Contents"/>
+          <w:docPartUnique/>
+        </w:docPartObj>
+      </w:sdtPr>
       <w:sdtContent>
         <w:p>
           <w:pPr>
@@ -664,7 +659,9 @@
               <w:tab w:val="right" w:leader="dot" w:pos="9062"/>
             </w:tabs>
             <w:rPr>
+              <w:rFonts w:eastAsiaTheme="minorEastAsia"/>
               <w:noProof/>
+              <w:lang w:eastAsia="nl-NL"/>
             </w:rPr>
           </w:pPr>
           <w:r>
@@ -676,7 +673,7 @@
           <w:r>
             <w:fldChar w:fldCharType="separate"/>
           </w:r>
-          <w:hyperlink w:anchor="_Toc304573839" w:history="1">
+          <w:hyperlink w:anchor="_Toc304632871" w:history="1">
             <w:r>
               <w:rPr>
                 <w:rStyle w:val="Hyperlink"/>
@@ -686,7 +683,9 @@
             </w:r>
             <w:r>
               <w:rPr>
-                <w:noProof/>
+                <w:rFonts w:eastAsiaTheme="minorEastAsia"/>
+                <w:noProof/>
+                <w:lang w:eastAsia="nl-NL"/>
               </w:rPr>
               <w:tab/>
             </w:r>
@@ -716,7 +715,7 @@
                 <w:noProof/>
                 <w:webHidden/>
               </w:rPr>
-              <w:instrText xml:space="preserve"> PAGEREF _Toc304573839 \h </w:instrText>
+              <w:instrText xml:space="preserve"> PAGEREF _Toc304632871 \h </w:instrText>
             </w:r>
             <w:r>
               <w:rPr>
@@ -755,10 +754,12 @@
               <w:tab w:val="right" w:leader="dot" w:pos="9062"/>
             </w:tabs>
             <w:rPr>
+              <w:rFonts w:eastAsiaTheme="minorEastAsia"/>
               <w:noProof/>
+              <w:lang w:eastAsia="nl-NL"/>
             </w:rPr>
           </w:pPr>
-          <w:hyperlink w:anchor="_Toc304573840" w:history="1">
+          <w:hyperlink w:anchor="_Toc304632872" w:history="1">
             <w:r>
               <w:rPr>
                 <w:rStyle w:val="Hyperlink"/>
@@ -768,7 +769,9 @@
             </w:r>
             <w:r>
               <w:rPr>
-                <w:noProof/>
+                <w:rFonts w:eastAsiaTheme="minorEastAsia"/>
+                <w:noProof/>
+                <w:lang w:eastAsia="nl-NL"/>
               </w:rPr>
               <w:tab/>
             </w:r>
@@ -798,7 +801,7 @@
                 <w:noProof/>
                 <w:webHidden/>
               </w:rPr>
-              <w:instrText xml:space="preserve"> PAGEREF _Toc304573840 \h </w:instrText>
+              <w:instrText xml:space="preserve"> PAGEREF _Toc304632872 \h </w:instrText>
             </w:r>
             <w:r>
               <w:rPr>
@@ -837,10 +840,12 @@
               <w:tab w:val="right" w:leader="dot" w:pos="9062"/>
             </w:tabs>
             <w:rPr>
+              <w:rFonts w:eastAsiaTheme="minorEastAsia"/>
               <w:noProof/>
+              <w:lang w:eastAsia="nl-NL"/>
             </w:rPr>
           </w:pPr>
-          <w:hyperlink w:anchor="_Toc304573841" w:history="1">
+          <w:hyperlink w:anchor="_Toc304632873" w:history="1">
             <w:r>
               <w:rPr>
                 <w:rStyle w:val="Hyperlink"/>
@@ -851,7 +856,9 @@
             </w:r>
             <w:r>
               <w:rPr>
-                <w:noProof/>
+                <w:rFonts w:eastAsiaTheme="minorEastAsia"/>
+                <w:noProof/>
+                <w:lang w:eastAsia="nl-NL"/>
               </w:rPr>
               <w:tab/>
             </w:r>
@@ -882,7 +889,7 @@
                 <w:noProof/>
                 <w:webHidden/>
               </w:rPr>
-              <w:instrText xml:space="preserve"> PAGEREF _Toc304573841 \h </w:instrText>
+              <w:instrText xml:space="preserve"> PAGEREF _Toc304632873 \h </w:instrText>
             </w:r>
             <w:r>
               <w:rPr>
@@ -921,10 +928,12 @@
               <w:tab w:val="right" w:leader="dot" w:pos="9062"/>
             </w:tabs>
             <w:rPr>
+              <w:rFonts w:eastAsiaTheme="minorEastAsia"/>
               <w:noProof/>
+              <w:lang w:eastAsia="nl-NL"/>
             </w:rPr>
           </w:pPr>
-          <w:hyperlink w:anchor="_Toc304573842" w:history="1">
+          <w:hyperlink w:anchor="_Toc304632874" w:history="1">
             <w:r>
               <w:rPr>
                 <w:rStyle w:val="Hyperlink"/>
@@ -935,7 +944,9 @@
             </w:r>
             <w:r>
               <w:rPr>
-                <w:noProof/>
+                <w:rFonts w:eastAsiaTheme="minorEastAsia"/>
+                <w:noProof/>
+                <w:lang w:eastAsia="nl-NL"/>
               </w:rPr>
               <w:tab/>
             </w:r>
@@ -966,7 +977,7 @@
                 <w:noProof/>
                 <w:webHidden/>
               </w:rPr>
-              <w:instrText xml:space="preserve"> PAGEREF _Toc304573842 \h </w:instrText>
+              <w:instrText xml:space="preserve"> PAGEREF _Toc304632874 \h </w:instrText>
             </w:r>
             <w:r>
               <w:rPr>
@@ -1005,10 +1016,12 @@
               <w:tab w:val="right" w:leader="dot" w:pos="9062"/>
             </w:tabs>
             <w:rPr>
+              <w:rFonts w:eastAsiaTheme="minorEastAsia"/>
               <w:noProof/>
+              <w:lang w:eastAsia="nl-NL"/>
             </w:rPr>
           </w:pPr>
-          <w:hyperlink w:anchor="_Toc304573843" w:history="1">
+          <w:hyperlink w:anchor="_Toc304632875" w:history="1">
             <w:r>
               <w:rPr>
                 <w:rStyle w:val="Hyperlink"/>
@@ -1018,7 +1031,9 @@
             </w:r>
             <w:r>
               <w:rPr>
-                <w:noProof/>
+                <w:rFonts w:eastAsiaTheme="minorEastAsia"/>
+                <w:noProof/>
+                <w:lang w:eastAsia="nl-NL"/>
               </w:rPr>
               <w:tab/>
             </w:r>
@@ -1048,7 +1063,7 @@
                 <w:noProof/>
                 <w:webHidden/>
               </w:rPr>
-              <w:instrText xml:space="preserve"> PAGEREF _Toc304573843 \h </w:instrText>
+              <w:instrText xml:space="preserve"> PAGEREF _Toc304632875 \h </w:instrText>
             </w:r>
             <w:r>
               <w:rPr>
@@ -1087,10 +1102,12 @@
               <w:tab w:val="right" w:leader="dot" w:pos="9062"/>
             </w:tabs>
             <w:rPr>
+              <w:rFonts w:eastAsiaTheme="minorEastAsia"/>
               <w:noProof/>
+              <w:lang w:eastAsia="nl-NL"/>
             </w:rPr>
           </w:pPr>
-          <w:hyperlink w:anchor="_Toc304573844" w:history="1">
+          <w:hyperlink w:anchor="_Toc304632876" w:history="1">
             <w:r>
               <w:rPr>
                 <w:rStyle w:val="Hyperlink"/>
@@ -1100,7 +1117,9 @@
             </w:r>
             <w:r>
               <w:rPr>
-                <w:noProof/>
+                <w:rFonts w:eastAsiaTheme="minorEastAsia"/>
+                <w:noProof/>
+                <w:lang w:eastAsia="nl-NL"/>
               </w:rPr>
               <w:tab/>
             </w:r>
@@ -1130,7 +1149,7 @@
                 <w:noProof/>
                 <w:webHidden/>
               </w:rPr>
-              <w:instrText xml:space="preserve"> PAGEREF _Toc304573844 \h </w:instrText>
+              <w:instrText xml:space="preserve"> PAGEREF _Toc304632876 \h </w:instrText>
             </w:r>
             <w:r>
               <w:rPr>
@@ -1169,10 +1188,12 @@
               <w:tab w:val="right" w:leader="dot" w:pos="9062"/>
             </w:tabs>
             <w:rPr>
+              <w:rFonts w:eastAsiaTheme="minorEastAsia"/>
               <w:noProof/>
+              <w:lang w:eastAsia="nl-NL"/>
             </w:rPr>
           </w:pPr>
-          <w:hyperlink w:anchor="_Toc304573845" w:history="1">
+          <w:hyperlink w:anchor="_Toc304632877" w:history="1">
             <w:r>
               <w:rPr>
                 <w:rStyle w:val="Hyperlink"/>
@@ -1182,7 +1203,9 @@
             </w:r>
             <w:r>
               <w:rPr>
-                <w:noProof/>
+                <w:rFonts w:eastAsiaTheme="minorEastAsia"/>
+                <w:noProof/>
+                <w:lang w:eastAsia="nl-NL"/>
               </w:rPr>
               <w:tab/>
             </w:r>
@@ -1212,7 +1235,7 @@
                 <w:noProof/>
                 <w:webHidden/>
               </w:rPr>
-              <w:instrText xml:space="preserve"> PAGEREF _Toc304573845 \h </w:instrText>
+              <w:instrText xml:space="preserve"> PAGEREF _Toc304632877 \h </w:instrText>
             </w:r>
             <w:r>
               <w:rPr>
@@ -1251,10 +1274,12 @@
               <w:tab w:val="right" w:leader="dot" w:pos="9062"/>
             </w:tabs>
             <w:rPr>
+              <w:rFonts w:eastAsiaTheme="minorEastAsia"/>
               <w:noProof/>
+              <w:lang w:eastAsia="nl-NL"/>
             </w:rPr>
           </w:pPr>
-          <w:hyperlink w:anchor="_Toc304573846" w:history="1">
+          <w:hyperlink w:anchor="_Toc304632878" w:history="1">
             <w:r>
               <w:rPr>
                 <w:rStyle w:val="Hyperlink"/>
@@ -1264,7 +1289,9 @@
             </w:r>
             <w:r>
               <w:rPr>
-                <w:noProof/>
+                <w:rFonts w:eastAsiaTheme="minorEastAsia"/>
+                <w:noProof/>
+                <w:lang w:eastAsia="nl-NL"/>
               </w:rPr>
               <w:tab/>
             </w:r>
@@ -1294,7 +1321,7 @@
                 <w:noProof/>
                 <w:webHidden/>
               </w:rPr>
-              <w:instrText xml:space="preserve"> PAGEREF _Toc304573846 \h </w:instrText>
+              <w:instrText xml:space="preserve"> PAGEREF _Toc304632878 \h </w:instrText>
             </w:r>
             <w:r>
               <w:rPr>
@@ -1333,10 +1360,12 @@
               <w:tab w:val="right" w:leader="dot" w:pos="9062"/>
             </w:tabs>
             <w:rPr>
+              <w:rFonts w:eastAsiaTheme="minorEastAsia"/>
               <w:noProof/>
+              <w:lang w:eastAsia="nl-NL"/>
             </w:rPr>
           </w:pPr>
-          <w:hyperlink w:anchor="_Toc304573847" w:history="1">
+          <w:hyperlink w:anchor="_Toc304632879" w:history="1">
             <w:r>
               <w:rPr>
                 <w:rStyle w:val="Hyperlink"/>
@@ -1346,7 +1375,9 @@
             </w:r>
             <w:r>
               <w:rPr>
-                <w:noProof/>
+                <w:rFonts w:eastAsiaTheme="minorEastAsia"/>
+                <w:noProof/>
+                <w:lang w:eastAsia="nl-NL"/>
               </w:rPr>
               <w:tab/>
             </w:r>
@@ -1376,7 +1407,7 @@
                 <w:noProof/>
                 <w:webHidden/>
               </w:rPr>
-              <w:instrText xml:space="preserve"> PAGEREF _Toc304573847 \h </w:instrText>
+              <w:instrText xml:space="preserve"> PAGEREF _Toc304632879 \h </w:instrText>
             </w:r>
             <w:r>
               <w:rPr>
@@ -1415,10 +1446,12 @@
               <w:tab w:val="right" w:leader="dot" w:pos="9062"/>
             </w:tabs>
             <w:rPr>
+              <w:rFonts w:eastAsiaTheme="minorEastAsia"/>
               <w:noProof/>
+              <w:lang w:eastAsia="nl-NL"/>
             </w:rPr>
           </w:pPr>
-          <w:hyperlink w:anchor="_Toc304573848" w:history="1">
+          <w:hyperlink w:anchor="_Toc304632880" w:history="1">
             <w:r>
               <w:rPr>
                 <w:rStyle w:val="Hyperlink"/>
@@ -1428,7 +1461,9 @@
             </w:r>
             <w:r>
               <w:rPr>
-                <w:noProof/>
+                <w:rFonts w:eastAsiaTheme="minorEastAsia"/>
+                <w:noProof/>
+                <w:lang w:eastAsia="nl-NL"/>
               </w:rPr>
               <w:tab/>
             </w:r>
@@ -1437,7 +1472,7 @@
                 <w:rStyle w:val="Hyperlink"/>
                 <w:noProof/>
               </w:rPr>
-              <w:t>????????</w:t>
+              <w:t>Dialog</w:t>
             </w:r>
             <w:r>
               <w:rPr>
@@ -1458,7 +1493,93 @@
                 <w:noProof/>
                 <w:webHidden/>
               </w:rPr>
-              <w:instrText xml:space="preserve"> PAGEREF _Toc304573848 \h </w:instrText>
+              <w:instrText xml:space="preserve"> PAGEREF _Toc304632880 \h </w:instrText>
+            </w:r>
+            <w:r>
+              <w:rPr>
+                <w:noProof/>
+                <w:webHidden/>
+              </w:rPr>
+            </w:r>
+            <w:r>
+              <w:rPr>
+                <w:noProof/>
+                <w:webHidden/>
+              </w:rPr>
+              <w:fldChar w:fldCharType="separate"/>
+            </w:r>
+            <w:r>
+              <w:rPr>
+                <w:noProof/>
+                <w:webHidden/>
+              </w:rPr>
+              <w:t>5</w:t>
+            </w:r>
+            <w:r>
+              <w:rPr>
+                <w:noProof/>
+                <w:webHidden/>
+              </w:rPr>
+              <w:fldChar w:fldCharType="end"/>
+            </w:r>
+          </w:hyperlink>
+        </w:p>
+        <w:p>
+          <w:pPr>
+            <w:pStyle w:val="Inhopg2"/>
+            <w:tabs>
+              <w:tab w:val="left" w:pos="880"/>
+              <w:tab w:val="right" w:leader="dot" w:pos="9062"/>
+            </w:tabs>
+            <w:rPr>
+              <w:rFonts w:eastAsiaTheme="minorEastAsia"/>
+              <w:noProof/>
+              <w:lang w:eastAsia="nl-NL"/>
+            </w:rPr>
+          </w:pPr>
+          <w:hyperlink w:anchor="_Toc304632881" w:history="1">
+            <w:r>
+              <w:rPr>
+                <w:rStyle w:val="Hyperlink"/>
+                <w:noProof/>
+              </w:rPr>
+              <w:t>3.3</w:t>
+            </w:r>
+            <w:r>
+              <w:rPr>
+                <w:rFonts w:eastAsiaTheme="minorEastAsia"/>
+                <w:noProof/>
+                <w:lang w:eastAsia="nl-NL"/>
+              </w:rPr>
+              <w:tab/>
+            </w:r>
+            <w:r>
+              <w:rPr>
+                <w:rStyle w:val="Hyperlink"/>
+                <w:noProof/>
+              </w:rPr>
+              <w:t>????</w:t>
+            </w:r>
+            <w:r>
+              <w:rPr>
+                <w:noProof/>
+                <w:webHidden/>
+              </w:rPr>
+              <w:tab/>
+            </w:r>
+            <w:r>
+              <w:rPr>
+                <w:noProof/>
+                <w:webHidden/>
+              </w:rPr>
+              <w:fldChar w:fldCharType="begin"/>
+            </w:r>
+            <w:r>
+              <w:rPr>
+                <w:noProof/>
+                <w:webHidden/>
+              </w:rPr>
+              <w:instrText xml:space="preserve"> PAGEREF _Toc304632881 \h </w:instrText>
             </w:r>
             <w:r>
               <w:rPr>
@@ -1497,10 +1618,12 @@
               <w:tab w:val="right" w:leader="dot" w:pos="9062"/>
             </w:tabs>
             <w:rPr>
+              <w:rFonts w:eastAsiaTheme="minorEastAsia"/>
               <w:noProof/>
+              <w:lang w:eastAsia="nl-NL"/>
             </w:rPr>
           </w:pPr>
-          <w:hyperlink w:anchor="_Toc304573849" w:history="1">
+          <w:hyperlink w:anchor="_Toc304632882" w:history="1">
             <w:r>
               <w:rPr>
                 <w:rStyle w:val="Hyperlink"/>
@@ -1510,7 +1633,9 @@
             </w:r>
             <w:r>
               <w:rPr>
-                <w:noProof/>
+                <w:rFonts w:eastAsiaTheme="minorEastAsia"/>
+                <w:noProof/>
+                <w:lang w:eastAsia="nl-NL"/>
               </w:rPr>
               <w:tab/>
             </w:r>
@@ -1540,7 +1665,7 @@
                 <w:noProof/>
                 <w:webHidden/>
               </w:rPr>
-              <w:instrText xml:space="preserve"> PAGEREF _Toc304573849 \h </w:instrText>
+              <w:instrText xml:space="preserve"> PAGEREF _Toc304632882 \h </w:instrText>
             </w:r>
             <w:r>
               <w:rPr>
@@ -1579,10 +1704,12 @@
               <w:tab w:val="right" w:leader="dot" w:pos="9062"/>
             </w:tabs>
             <w:rPr>
+              <w:rFonts w:eastAsiaTheme="minorEastAsia"/>
               <w:noProof/>
+              <w:lang w:eastAsia="nl-NL"/>
             </w:rPr>
           </w:pPr>
-          <w:hyperlink w:anchor="_Toc304573850" w:history="1">
+          <w:hyperlink w:anchor="_Toc304632883" w:history="1">
             <w:r>
               <w:rPr>
                 <w:rStyle w:val="Hyperlink"/>
@@ -1592,7 +1719,9 @@
             </w:r>
             <w:r>
               <w:rPr>
-                <w:noProof/>
+                <w:rFonts w:eastAsiaTheme="minorEastAsia"/>
+                <w:noProof/>
+                <w:lang w:eastAsia="nl-NL"/>
               </w:rPr>
               <w:tab/>
             </w:r>
@@ -1622,7 +1751,7 @@
                 <w:noProof/>
                 <w:webHidden/>
               </w:rPr>
-              <w:instrText xml:space="preserve"> PAGEREF _Toc304573850 \h </w:instrText>
+              <w:instrText xml:space="preserve"> PAGEREF _Toc304632883 \h </w:instrText>
             </w:r>
             <w:r>
               <w:rPr>
@@ -1661,10 +1790,12 @@
               <w:tab w:val="right" w:leader="dot" w:pos="9062"/>
             </w:tabs>
             <w:rPr>
+              <w:rFonts w:eastAsiaTheme="minorEastAsia"/>
               <w:noProof/>
+              <w:lang w:eastAsia="nl-NL"/>
             </w:rPr>
           </w:pPr>
-          <w:hyperlink w:anchor="_Toc304573851" w:history="1">
+          <w:hyperlink w:anchor="_Toc304632884" w:history="1">
             <w:r>
               <w:rPr>
                 <w:rStyle w:val="Hyperlink"/>
@@ -1674,7 +1805,9 @@
             </w:r>
             <w:r>
               <w:rPr>
-                <w:noProof/>
+                <w:rFonts w:eastAsiaTheme="minorEastAsia"/>
+                <w:noProof/>
+                <w:lang w:eastAsia="nl-NL"/>
               </w:rPr>
               <w:tab/>
             </w:r>
@@ -1704,7 +1837,7 @@
                 <w:noProof/>
                 <w:webHidden/>
               </w:rPr>
-              <w:instrText xml:space="preserve"> PAGEREF _Toc304573851 \h </w:instrText>
+              <w:instrText xml:space="preserve"> PAGEREF _Toc304632884 \h </w:instrText>
             </w:r>
             <w:r>
               <w:rPr>
@@ -1743,10 +1876,12 @@
               <w:tab w:val="right" w:leader="dot" w:pos="9062"/>
             </w:tabs>
             <w:rPr>
+              <w:rFonts w:eastAsiaTheme="minorEastAsia"/>
               <w:noProof/>
+              <w:lang w:eastAsia="nl-NL"/>
             </w:rPr>
           </w:pPr>
-          <w:hyperlink w:anchor="_Toc304573852" w:history="1">
+          <w:hyperlink w:anchor="_Toc304632885" w:history="1">
             <w:r>
               <w:rPr>
                 <w:rStyle w:val="Hyperlink"/>
@@ -1756,7 +1891,9 @@
             </w:r>
             <w:r>
               <w:rPr>
-                <w:noProof/>
+                <w:rFonts w:eastAsiaTheme="minorEastAsia"/>
+                <w:noProof/>
+                <w:lang w:eastAsia="nl-NL"/>
               </w:rPr>
               <w:tab/>
             </w:r>
@@ -1786,7 +1923,7 @@
                 <w:noProof/>
                 <w:webHidden/>
               </w:rPr>
-              <w:instrText xml:space="preserve"> PAGEREF _Toc304573852 \h </w:instrText>
+              <w:instrText xml:space="preserve"> PAGEREF _Toc304632885 \h </w:instrText>
             </w:r>
             <w:r>
               <w:rPr>
@@ -1825,10 +1962,12 @@
               <w:tab w:val="right" w:leader="dot" w:pos="9062"/>
             </w:tabs>
             <w:rPr>
+              <w:rFonts w:eastAsiaTheme="minorEastAsia"/>
               <w:noProof/>
+              <w:lang w:eastAsia="nl-NL"/>
             </w:rPr>
           </w:pPr>
-          <w:hyperlink w:anchor="_Toc304573853" w:history="1">
+          <w:hyperlink w:anchor="_Toc304632886" w:history="1">
             <w:r>
               <w:rPr>
                 <w:rStyle w:val="Hyperlink"/>
@@ -1838,7 +1977,9 @@
             </w:r>
             <w:r>
               <w:rPr>
-                <w:noProof/>
+                <w:rFonts w:eastAsiaTheme="minorEastAsia"/>
+                <w:noProof/>
+                <w:lang w:eastAsia="nl-NL"/>
               </w:rPr>
               <w:tab/>
             </w:r>
@@ -1868,7 +2009,7 @@
                 <w:noProof/>
                 <w:webHidden/>
               </w:rPr>
-              <w:instrText xml:space="preserve"> PAGEREF _Toc304573853 \h </w:instrText>
+              <w:instrText xml:space="preserve"> PAGEREF _Toc304632886 \h </w:instrText>
             </w:r>
             <w:r>
               <w:rPr>
@@ -1907,10 +2048,12 @@
               <w:tab w:val="right" w:leader="dot" w:pos="9062"/>
             </w:tabs>
             <w:rPr>
+              <w:rFonts w:eastAsiaTheme="minorEastAsia"/>
               <w:noProof/>
+              <w:lang w:eastAsia="nl-NL"/>
             </w:rPr>
           </w:pPr>
-          <w:hyperlink w:anchor="_Toc304573854" w:history="1">
+          <w:hyperlink w:anchor="_Toc304632887" w:history="1">
             <w:r>
               <w:rPr>
                 <w:rStyle w:val="Hyperlink"/>
@@ -1920,7 +2063,9 @@
             </w:r>
             <w:r>
               <w:rPr>
-                <w:noProof/>
+                <w:rFonts w:eastAsiaTheme="minorEastAsia"/>
+                <w:noProof/>
+                <w:lang w:eastAsia="nl-NL"/>
               </w:rPr>
               <w:tab/>
             </w:r>
@@ -1950,7 +2095,7 @@
                 <w:noProof/>
                 <w:webHidden/>
               </w:rPr>
-              <w:instrText xml:space="preserve"> PAGEREF _Toc304573854 \h </w:instrText>
+              <w:instrText xml:space="preserve"> PAGEREF _Toc304632887 \h </w:instrText>
             </w:r>
             <w:r>
               <w:rPr>
@@ -1989,10 +2134,12 @@
               <w:tab w:val="right" w:leader="dot" w:pos="9062"/>
             </w:tabs>
             <w:rPr>
+              <w:rFonts w:eastAsiaTheme="minorEastAsia"/>
               <w:noProof/>
+              <w:lang w:eastAsia="nl-NL"/>
             </w:rPr>
           </w:pPr>
-          <w:hyperlink w:anchor="_Toc304573855" w:history="1">
+          <w:hyperlink w:anchor="_Toc304632888" w:history="1">
             <w:r>
               <w:rPr>
                 <w:rStyle w:val="Hyperlink"/>
@@ -2002,7 +2149,9 @@
             </w:r>
             <w:r>
               <w:rPr>
-                <w:noProof/>
+                <w:rFonts w:eastAsiaTheme="minorEastAsia"/>
+                <w:noProof/>
+                <w:lang w:eastAsia="nl-NL"/>
               </w:rPr>
               <w:tab/>
             </w:r>
@@ -2032,7 +2181,7 @@
                 <w:noProof/>
                 <w:webHidden/>
               </w:rPr>
-              <w:instrText xml:space="preserve"> PAGEREF _Toc304573855 \h </w:instrText>
+              <w:instrText xml:space="preserve"> PAGEREF _Toc304632888 \h </w:instrText>
             </w:r>
             <w:r>
               <w:rPr>
@@ -2071,10 +2220,12 @@
               <w:tab w:val="right" w:leader="dot" w:pos="9062"/>
             </w:tabs>
             <w:rPr>
+              <w:rFonts w:eastAsiaTheme="minorEastAsia"/>
               <w:noProof/>
+              <w:lang w:eastAsia="nl-NL"/>
             </w:rPr>
           </w:pPr>
-          <w:hyperlink w:anchor="_Toc304573856" w:history="1">
+          <w:hyperlink w:anchor="_Toc304632889" w:history="1">
             <w:r>
               <w:rPr>
                 <w:rStyle w:val="Hyperlink"/>
@@ -2084,7 +2235,9 @@
             </w:r>
             <w:r>
               <w:rPr>
-                <w:noProof/>
+                <w:rFonts w:eastAsiaTheme="minorEastAsia"/>
+                <w:noProof/>
+                <w:lang w:eastAsia="nl-NL"/>
               </w:rPr>
               <w:tab/>
             </w:r>
@@ -2114,7 +2267,7 @@
                 <w:noProof/>
                 <w:webHidden/>
               </w:rPr>
-              <w:instrText xml:space="preserve"> PAGEREF _Toc304573856 \h </w:instrText>
+              <w:instrText xml:space="preserve"> PAGEREF _Toc304632889 \h </w:instrText>
             </w:r>
             <w:r>
               <w:rPr>
@@ -2176,7 +2329,7 @@
         </w:numPr>
         <w:ind w:hanging="720"/>
       </w:pPr>
-      <w:bookmarkStart w:id="0" w:name="_Toc304573839"/>
+      <w:bookmarkStart w:id="0" w:name="_Toc304632871"/>
       <w:proofErr w:type="spellStart"/>
       <w:r>
         <w:lastRenderedPageBreak/>
@@ -2205,7 +2358,7 @@
         </w:numPr>
         <w:ind w:left="709"/>
       </w:pPr>
-      <w:bookmarkStart w:id="1" w:name="_Toc304573840"/>
+      <w:bookmarkStart w:id="1" w:name="_Toc304632872"/>
       <w:proofErr w:type="spellStart"/>
       <w:r>
         <w:t>How</w:t>
@@ -2262,7 +2415,7 @@
           <w:lang w:val="en-US"/>
         </w:rPr>
       </w:pPr>
-      <w:bookmarkStart w:id="2" w:name="_Toc304573841"/>
+      <w:bookmarkStart w:id="2" w:name="_Toc304632873"/>
       <w:r>
         <w:rPr>
           <w:lang w:val="en-US"/>
@@ -2290,7 +2443,7 @@
           <w:lang w:val="en-US"/>
         </w:rPr>
       </w:pPr>
-      <w:bookmarkStart w:id="3" w:name="_Toc304573842"/>
+      <w:bookmarkStart w:id="3" w:name="_Toc304632874"/>
       <w:r>
         <w:rPr>
           <w:lang w:val="en-US"/>
@@ -2352,7 +2505,7 @@
         </w:numPr>
         <w:ind w:hanging="720"/>
       </w:pPr>
-      <w:bookmarkStart w:id="4" w:name="_Toc304573843"/>
+      <w:bookmarkStart w:id="4" w:name="_Toc304632875"/>
       <w:r>
         <w:lastRenderedPageBreak/>
         <w:t>Ajax</w:t>
@@ -2368,7 +2521,7 @@
         </w:numPr>
         <w:ind w:left="709"/>
       </w:pPr>
-      <w:bookmarkStart w:id="5" w:name="_Toc304573844"/>
+      <w:bookmarkStart w:id="5" w:name="_Toc304632876"/>
       <w:proofErr w:type="spellStart"/>
       <w:r>
         <w:t>Make</w:t>
@@ -2402,7 +2555,7 @@
         </w:numPr>
         <w:ind w:left="709"/>
       </w:pPr>
-      <w:bookmarkStart w:id="6" w:name="_Toc304573845"/>
+      <w:bookmarkStart w:id="6" w:name="_Toc304632877"/>
       <w:r>
         <w:t>?????</w:t>
       </w:r>
@@ -2423,7 +2576,7 @@
         </w:numPr>
         <w:ind w:hanging="720"/>
       </w:pPr>
-      <w:bookmarkStart w:id="7" w:name="_Toc304573846"/>
+      <w:bookmarkStart w:id="7" w:name="_Toc304632878"/>
       <w:proofErr w:type="spellStart"/>
       <w:r>
         <w:lastRenderedPageBreak/>
@@ -2444,7 +2597,7 @@
         </w:numPr>
         <w:ind w:left="709"/>
       </w:pPr>
-      <w:bookmarkStart w:id="8" w:name="_Toc304573847"/>
+      <w:bookmarkStart w:id="8" w:name="_Toc304632879"/>
       <w:proofErr w:type="spellStart"/>
       <w:r>
         <w:t>Style</w:t>
@@ -2504,12 +2657,31 @@
         </w:numPr>
         <w:ind w:left="709"/>
       </w:pPr>
-      <w:bookmarkStart w:id="9" w:name="_Toc304573848"/>
-      <w:r>
-        <w:t>????????</w:t>
+      <w:bookmarkStart w:id="9" w:name="_Toc304632880"/>
+      <w:proofErr w:type="spellStart"/>
+      <w:r>
+        <w:t>Dialog</w:t>
       </w:r>
       <w:bookmarkEnd w:id="9"/>
+      <w:proofErr w:type="spellEnd"/>
     </w:p>
+    <w:p/>
+    <w:p>
+      <w:pPr>
+        <w:pStyle w:val="Kop2"/>
+        <w:numPr>
+          <w:ilvl w:val="1"/>
+          <w:numId w:val="1"/>
+        </w:numPr>
+        <w:ind w:left="709"/>
+      </w:pPr>
+      <w:bookmarkStart w:id="10" w:name="_Toc304632881"/>
+      <w:r>
+        <w:t>????</w:t>
+      </w:r>
+      <w:bookmarkEnd w:id="10"/>
+    </w:p>
+    <w:p/>
     <w:p/>
     <w:p>
       <w:r>
@@ -2525,7 +2697,7 @@
         </w:numPr>
         <w:ind w:hanging="720"/>
       </w:pPr>
-      <w:bookmarkStart w:id="10" w:name="_Toc304573849"/>
+      <w:bookmarkStart w:id="11" w:name="_Toc304632882"/>
       <w:proofErr w:type="spellStart"/>
       <w:r>
         <w:lastRenderedPageBreak/>
@@ -2539,7 +2711,7 @@
       <w:r>
         <w:t>Javascript</w:t>
       </w:r>
-      <w:bookmarkEnd w:id="10"/>
+      <w:bookmarkEnd w:id="11"/>
       <w:proofErr w:type="spellEnd"/>
     </w:p>
     <w:p>
@@ -2551,7 +2723,7 @@
         </w:numPr>
         <w:ind w:left="709"/>
       </w:pPr>
-      <w:bookmarkStart w:id="11" w:name="_Toc304573850"/>
+      <w:bookmarkStart w:id="12" w:name="_Toc304632883"/>
       <w:proofErr w:type="spellStart"/>
       <w:r>
         <w:t>Create</w:t>
@@ -2568,7 +2740,7 @@
       <w:r>
         <w:t xml:space="preserve"> object</w:t>
       </w:r>
-      <w:bookmarkEnd w:id="11"/>
+      <w:bookmarkEnd w:id="12"/>
     </w:p>
     <w:p/>
     <w:p>
@@ -2580,7 +2752,7 @@
         </w:numPr>
         <w:ind w:left="709"/>
       </w:pPr>
-      <w:bookmarkStart w:id="12" w:name="_Toc304573851"/>
+      <w:bookmarkStart w:id="13" w:name="_Toc304632884"/>
       <w:proofErr w:type="spellStart"/>
       <w:r>
         <w:t>Communicate</w:t>
@@ -2617,7 +2789,7 @@
       <w:r>
         <w:t>events</w:t>
       </w:r>
-      <w:bookmarkEnd w:id="12"/>
+      <w:bookmarkEnd w:id="13"/>
       <w:proofErr w:type="spellEnd"/>
     </w:p>
     <w:p/>
@@ -2635,7 +2807,7 @@
         </w:numPr>
         <w:ind w:hanging="720"/>
       </w:pPr>
-      <w:bookmarkStart w:id="13" w:name="_Toc304573852"/>
+      <w:bookmarkStart w:id="14" w:name="_Toc304632885"/>
       <w:r>
         <w:lastRenderedPageBreak/>
         <w:t xml:space="preserve">MVVM met </w:t>
@@ -2648,7 +2820,7 @@
       <w:r>
         <w:t xml:space="preserve"> JS</w:t>
       </w:r>
-      <w:bookmarkEnd w:id="13"/>
+      <w:bookmarkEnd w:id="14"/>
     </w:p>
     <w:p>
       <w:pPr>
@@ -2659,7 +2831,7 @@
         </w:numPr>
         <w:ind w:left="709"/>
       </w:pPr>
-      <w:bookmarkStart w:id="14" w:name="_Toc304573853"/>
+      <w:bookmarkStart w:id="15" w:name="_Toc304632886"/>
       <w:proofErr w:type="spellStart"/>
       <w:r>
         <w:t>Simple</w:t>
@@ -2672,7 +2844,7 @@
       <w:r>
         <w:t>bindings</w:t>
       </w:r>
-      <w:bookmarkEnd w:id="14"/>
+      <w:bookmarkEnd w:id="15"/>
       <w:proofErr w:type="spellEnd"/>
     </w:p>
     <w:p/>
@@ -2685,7 +2857,7 @@
         </w:numPr>
         <w:ind w:left="709"/>
       </w:pPr>
-      <w:bookmarkStart w:id="15" w:name="_Toc304573854"/>
+      <w:bookmarkStart w:id="16" w:name="_Toc304632887"/>
       <w:proofErr w:type="spellStart"/>
       <w:r>
         <w:t>Advanced</w:t>
@@ -2698,7 +2870,7 @@
       <w:r>
         <w:t>bindings</w:t>
       </w:r>
-      <w:bookmarkEnd w:id="15"/>
+      <w:bookmarkEnd w:id="16"/>
       <w:proofErr w:type="spellEnd"/>
     </w:p>
     <w:p/>
@@ -2711,7 +2883,7 @@
         </w:numPr>
         <w:ind w:left="709"/>
       </w:pPr>
-      <w:bookmarkStart w:id="16" w:name="_Toc304573855"/>
+      <w:bookmarkStart w:id="17" w:name="_Toc304632888"/>
       <w:proofErr w:type="spellStart"/>
       <w:r>
         <w:t>Cascading</w:t>
@@ -2720,7 +2892,7 @@
       <w:r>
         <w:t xml:space="preserve"> dropdown</w:t>
       </w:r>
-      <w:bookmarkEnd w:id="16"/>
+      <w:bookmarkEnd w:id="17"/>
     </w:p>
     <w:p/>
     <w:p>
@@ -2732,7 +2904,7 @@
         </w:numPr>
         <w:ind w:left="709"/>
       </w:pPr>
-      <w:bookmarkStart w:id="17" w:name="_Toc304573856"/>
+      <w:bookmarkStart w:id="18" w:name="_Toc304632889"/>
       <w:proofErr w:type="spellStart"/>
       <w:r>
         <w:t>Animations</w:t>
@@ -2753,7 +2925,7 @@
       <w:r>
         <w:t>jQueryUI</w:t>
       </w:r>
-      <w:bookmarkEnd w:id="17"/>
+      <w:bookmarkEnd w:id="18"/>
       <w:proofErr w:type="spellEnd"/>
     </w:p>
     <w:p/>
@@ -2837,7 +3009,7 @@
               <w:sz w:val="40"/>
               <w:szCs w:val="40"/>
             </w:rPr>
-            <w:t>4</w:t>
+            <w:t>7</w:t>
           </w:r>
         </w:fldSimple>
       </w:p>
@@ -2883,6 +3055,10 @@
       <w:pStyle w:val="Koptekst"/>
     </w:pPr>
     <w:r>
+      <w:rPr>
+        <w:noProof/>
+        <w:lang w:eastAsia="nl-NL"/>
+      </w:rPr>
       <w:drawing>
         <wp:anchor distT="0" distB="0" distL="114300" distR="114300" simplePos="0" relativeHeight="251659264" behindDoc="0" locked="0" layoutInCell="1" allowOverlap="1">
           <wp:simplePos x="0" y="0"/>
@@ -3677,35 +3853,6 @@
         </w:p>
       </w:docPartBody>
     </w:docPart>
-    <w:docPart>
-      <w:docPartPr>
-        <w:name w:val="1360566D3CF94BA5830B46C67AD00D19"/>
-        <w:category>
-          <w:name w:val="Algemeen"/>
-          <w:gallery w:val="placeholder"/>
-        </w:category>
-        <w:types>
-          <w:type w:val="bbPlcHdr"/>
-        </w:types>
-        <w:behaviors>
-          <w:behavior w:val="content"/>
-        </w:behaviors>
-        <w:guid w:val="{F57233AD-B217-4B83-9467-5E1A906F817D}"/>
-      </w:docPartPr>
-      <w:docPartBody>
-        <w:p>
-          <w:pPr>
-            <w:pStyle w:val="1360566D3CF94BA5830B46C67AD00D19"/>
-          </w:pPr>
-          <w:r>
-            <w:rPr>
-              <w:color w:val="4F81BD" w:themeColor="accent1"/>
-            </w:rPr>
-            <w:t>[Geef de naam van de auteur op]</w:t>
-          </w:r>
-        </w:p>
-      </w:docPartBody>
-    </w:docPart>
   </w:docParts>
 </w:glossaryDocument>
 </file>
@@ -3730,8 +3877,9 @@
     <w:panose1 w:val="020B0604030504040204"/>
     <w:charset w:val="00"/>
     <w:family w:val="swiss"/>
+    <w:notTrueType/>
     <w:pitch w:val="variable"/>
-    <w:sig w:usb0="E1002EFF" w:usb1="C000605B" w:usb2="00000029" w:usb3="00000000" w:csb0="000101FF" w:csb1="00000000"/>
+    <w:sig w:usb0="00000003" w:usb1="00000000" w:usb2="00000000" w:usb3="00000000" w:csb0="00000001" w:csb1="00000000"/>
   </w:font>
   <w:font w:name="Calibri">
     <w:panose1 w:val="020F0502020204030204"/>
@@ -3762,6 +3910,7 @@
   <w:rsids>
     <w:rsidRoot w:val="00B3021A"/>
     <w:rsid w:val="004206B9"/>
+    <w:rsid w:val="00B24D46"/>
     <w:rsid w:val="00B3021A"/>
   </w:rsids>
   <m:mathPr>
@@ -3944,6 +4093,7 @@
   <w:style w:type="paragraph" w:default="1" w:styleId="Standaard">
     <w:name w:val="Normal"/>
     <w:qFormat/>
+    <w:rsid w:val="00B24D46"/>
   </w:style>
   <w:style w:type="character" w:default="1" w:styleId="Standaardalinea-lettertype">
     <w:name w:val="Default Paragraph Font"/>
@@ -4309,7 +4459,7 @@
 </file>
 
 <file path=customXml/itemProps2.xml><?xml version="1.0" encoding="utf-8"?>
-<ds:datastoreItem xmlns:ds="http://schemas.openxmlformats.org/officeDocument/2006/customXml" ds:itemID="{346E236C-D41B-42A9-BB04-E02B0E998D91}">
+<ds:datastoreItem xmlns:ds="http://schemas.openxmlformats.org/officeDocument/2006/customXml" ds:itemID="{54ED7ECF-8AA7-4C84-8564-0791A75E7ECB}">
   <ds:schemaRefs>
     <ds:schemaRef ds:uri="http://schemas.openxmlformats.org/officeDocument/2006/bibliography"/>
   </ds:schemaRefs>

</xml_diff>

<commit_message>
Added references chapter to the manual with usefull links to webpages
</commit_message>
<xml_diff>
--- a/doc/Manual.docx
+++ b/doc/Manual.docx
@@ -650,7 +650,7 @@
           <w:r>
             <w:fldChar w:fldCharType="separate"/>
           </w:r>
-          <w:hyperlink w:anchor="_Toc305055977" w:history="1">
+          <w:hyperlink w:anchor="_Toc305179739" w:history="1">
             <w:r>
               <w:rPr>
                 <w:rStyle w:val="Hyperlink"/>
@@ -692,7 +692,7 @@
                 <w:noProof/>
                 <w:webHidden/>
               </w:rPr>
-              <w:instrText xml:space="preserve"> PAGEREF _Toc305055977 \h </w:instrText>
+              <w:instrText xml:space="preserve"> PAGEREF _Toc305179739 \h </w:instrText>
             </w:r>
             <w:r>
               <w:rPr>
@@ -736,7 +736,7 @@
               <w:lang w:eastAsia="nl-NL"/>
             </w:rPr>
           </w:pPr>
-          <w:hyperlink w:anchor="_Toc305055978" w:history="1">
+          <w:hyperlink w:anchor="_Toc305179740" w:history="1">
             <w:r>
               <w:rPr>
                 <w:rStyle w:val="Hyperlink"/>
@@ -780,7 +780,7 @@
                 <w:noProof/>
                 <w:webHidden/>
               </w:rPr>
-              <w:instrText xml:space="preserve"> PAGEREF _Toc305055978 \h </w:instrText>
+              <w:instrText xml:space="preserve"> PAGEREF _Toc305179740 \h </w:instrText>
             </w:r>
             <w:r>
               <w:rPr>
@@ -801,6 +801,92 @@
                 <w:webHidden/>
               </w:rPr>
               <w:t>3</w:t>
+            </w:r>
+            <w:r>
+              <w:rPr>
+                <w:noProof/>
+                <w:webHidden/>
+              </w:rPr>
+              <w:fldChar w:fldCharType="end"/>
+            </w:r>
+          </w:hyperlink>
+        </w:p>
+        <w:p>
+          <w:pPr>
+            <w:pStyle w:val="Inhopg1"/>
+            <w:tabs>
+              <w:tab w:val="left" w:pos="440"/>
+              <w:tab w:val="right" w:leader="dot" w:pos="9062"/>
+            </w:tabs>
+            <w:rPr>
+              <w:rFonts w:eastAsiaTheme="minorEastAsia"/>
+              <w:noProof/>
+              <w:lang w:eastAsia="nl-NL"/>
+            </w:rPr>
+          </w:pPr>
+          <w:hyperlink w:anchor="_Toc305179741" w:history="1">
+            <w:r>
+              <w:rPr>
+                <w:rStyle w:val="Hyperlink"/>
+                <w:noProof/>
+              </w:rPr>
+              <w:t>2.</w:t>
+            </w:r>
+            <w:r>
+              <w:rPr>
+                <w:rFonts w:eastAsiaTheme="minorEastAsia"/>
+                <w:noProof/>
+                <w:lang w:eastAsia="nl-NL"/>
+              </w:rPr>
+              <w:tab/>
+            </w:r>
+            <w:r>
+              <w:rPr>
+                <w:rStyle w:val="Hyperlink"/>
+                <w:noProof/>
+              </w:rPr>
+              <w:t>Ajax binnen jQuery bereik</w:t>
+            </w:r>
+            <w:r>
+              <w:rPr>
+                <w:noProof/>
+                <w:webHidden/>
+              </w:rPr>
+              <w:tab/>
+            </w:r>
+            <w:r>
+              <w:rPr>
+                <w:noProof/>
+                <w:webHidden/>
+              </w:rPr>
+              <w:fldChar w:fldCharType="begin"/>
+            </w:r>
+            <w:r>
+              <w:rPr>
+                <w:noProof/>
+                <w:webHidden/>
+              </w:rPr>
+              <w:instrText xml:space="preserve"> PAGEREF _Toc305179741 \h </w:instrText>
+            </w:r>
+            <w:r>
+              <w:rPr>
+                <w:noProof/>
+                <w:webHidden/>
+              </w:rPr>
+            </w:r>
+            <w:r>
+              <w:rPr>
+                <w:noProof/>
+                <w:webHidden/>
+              </w:rPr>
+              <w:fldChar w:fldCharType="separate"/>
+            </w:r>
+            <w:r>
+              <w:rPr>
+                <w:noProof/>
+                <w:webHidden/>
+              </w:rPr>
+              <w:t>20</w:t>
             </w:r>
             <w:r>
               <w:rPr>
@@ -824,14 +910,13 @@
               <w:lang w:eastAsia="nl-NL"/>
             </w:rPr>
           </w:pPr>
-          <w:hyperlink w:anchor="_Toc305055979" w:history="1">
+          <w:hyperlink w:anchor="_Toc305179742" w:history="1">
             <w:r>
               <w:rPr>
                 <w:rStyle w:val="Hyperlink"/>
                 <w:noProof/>
-                <w:lang w:val="en-US"/>
-              </w:rPr>
-              <w:t>1.2</w:t>
+              </w:rPr>
+              <w:t>2.1</w:t>
             </w:r>
             <w:r>
               <w:rPr>
@@ -845,9 +930,8 @@
               <w:rPr>
                 <w:rStyle w:val="Hyperlink"/>
                 <w:noProof/>
-                <w:lang w:val="en-US"/>
-              </w:rPr>
-              <w:t>How to get DOM elements</w:t>
+              </w:rPr>
+              <w:t>Terminologie</w:t>
             </w:r>
             <w:r>
               <w:rPr>
@@ -868,7 +952,7 @@
                 <w:noProof/>
                 <w:webHidden/>
               </w:rPr>
-              <w:instrText xml:space="preserve"> PAGEREF _Toc305055979 \h </w:instrText>
+              <w:instrText xml:space="preserve"> PAGEREF _Toc305179742 \h </w:instrText>
             </w:r>
             <w:r>
               <w:rPr>
@@ -888,7 +972,7 @@
                 <w:noProof/>
                 <w:webHidden/>
               </w:rPr>
-              <w:t>18</w:t>
+              <w:t>20</w:t>
             </w:r>
             <w:r>
               <w:rPr>
@@ -912,14 +996,13 @@
               <w:lang w:eastAsia="nl-NL"/>
             </w:rPr>
           </w:pPr>
-          <w:hyperlink w:anchor="_Toc305055980" w:history="1">
+          <w:hyperlink w:anchor="_Toc305179743" w:history="1">
             <w:r>
               <w:rPr>
                 <w:rStyle w:val="Hyperlink"/>
                 <w:noProof/>
-                <w:lang w:val="en-US"/>
-              </w:rPr>
-              <w:t>1.3</w:t>
+              </w:rPr>
+              <w:t>2.2</w:t>
             </w:r>
             <w:r>
               <w:rPr>
@@ -933,9 +1016,8 @@
               <w:rPr>
                 <w:rStyle w:val="Hyperlink"/>
                 <w:noProof/>
-                <w:lang w:val="en-US"/>
-              </w:rPr>
-              <w:t>How to get values from DOM elements</w:t>
+              </w:rPr>
+              <w:t>Implementatie</w:t>
             </w:r>
             <w:r>
               <w:rPr>
@@ -956,7 +1038,7 @@
                 <w:noProof/>
                 <w:webHidden/>
               </w:rPr>
-              <w:instrText xml:space="preserve"> PAGEREF _Toc305055980 \h </w:instrText>
+              <w:instrText xml:space="preserve"> PAGEREF _Toc305179743 \h </w:instrText>
             </w:r>
             <w:r>
               <w:rPr>
@@ -976,7 +1058,7 @@
                 <w:noProof/>
                 <w:webHidden/>
               </w:rPr>
-              <w:t>18</w:t>
+              <w:t>21</w:t>
             </w:r>
             <w:r>
               <w:rPr>
@@ -1000,14 +1082,13 @@
               <w:lang w:eastAsia="nl-NL"/>
             </w:rPr>
           </w:pPr>
-          <w:hyperlink w:anchor="_Toc305055981" w:history="1">
+          <w:hyperlink w:anchor="_Toc305179744" w:history="1">
             <w:r>
               <w:rPr>
                 <w:rStyle w:val="Hyperlink"/>
                 <w:noProof/>
-                <w:lang w:val="en-US"/>
-              </w:rPr>
-              <w:t>1.4</w:t>
+              </w:rPr>
+              <w:t>2.3</w:t>
             </w:r>
             <w:r>
               <w:rPr>
@@ -1021,9 +1102,8 @@
               <w:rPr>
                 <w:rStyle w:val="Hyperlink"/>
                 <w:noProof/>
-                <w:lang w:val="en-US"/>
-              </w:rPr>
-              <w:t>How to set values on DOM elements</w:t>
+              </w:rPr>
+              <w:t>Testen</w:t>
             </w:r>
             <w:r>
               <w:rPr>
@@ -1044,7 +1124,7 @@
                 <w:noProof/>
                 <w:webHidden/>
               </w:rPr>
-              <w:instrText xml:space="preserve"> PAGEREF _Toc305055981 \h </w:instrText>
+              <w:instrText xml:space="preserve"> PAGEREF _Toc305179744 \h </w:instrText>
             </w:r>
             <w:r>
               <w:rPr>
@@ -1064,7 +1144,179 @@
                 <w:noProof/>
                 <w:webHidden/>
               </w:rPr>
-              <w:t>18</w:t>
+              <w:t>26</w:t>
+            </w:r>
+            <w:r>
+              <w:rPr>
+                <w:noProof/>
+                <w:webHidden/>
+              </w:rPr>
+              <w:fldChar w:fldCharType="end"/>
+            </w:r>
+          </w:hyperlink>
+        </w:p>
+        <w:p>
+          <w:pPr>
+            <w:pStyle w:val="Inhopg3"/>
+            <w:tabs>
+              <w:tab w:val="left" w:pos="1320"/>
+              <w:tab w:val="right" w:leader="dot" w:pos="9062"/>
+            </w:tabs>
+            <w:rPr>
+              <w:rFonts w:eastAsiaTheme="minorEastAsia"/>
+              <w:noProof/>
+              <w:lang w:eastAsia="nl-NL"/>
+            </w:rPr>
+          </w:pPr>
+          <w:hyperlink w:anchor="_Toc305179745" w:history="1">
+            <w:r>
+              <w:rPr>
+                <w:rStyle w:val="Hyperlink"/>
+                <w:noProof/>
+              </w:rPr>
+              <w:t>2.3.1</w:t>
+            </w:r>
+            <w:r>
+              <w:rPr>
+                <w:rFonts w:eastAsiaTheme="minorEastAsia"/>
+                <w:noProof/>
+                <w:lang w:eastAsia="nl-NL"/>
+              </w:rPr>
+              <w:tab/>
+            </w:r>
+            <w:r>
+              <w:rPr>
+                <w:rStyle w:val="Hyperlink"/>
+                <w:noProof/>
+              </w:rPr>
+              <w:t>Request</w:t>
+            </w:r>
+            <w:r>
+              <w:rPr>
+                <w:noProof/>
+                <w:webHidden/>
+              </w:rPr>
+              <w:tab/>
+            </w:r>
+            <w:r>
+              <w:rPr>
+                <w:noProof/>
+                <w:webHidden/>
+              </w:rPr>
+              <w:fldChar w:fldCharType="begin"/>
+            </w:r>
+            <w:r>
+              <w:rPr>
+                <w:noProof/>
+                <w:webHidden/>
+              </w:rPr>
+              <w:instrText xml:space="preserve"> PAGEREF _Toc305179745 \h </w:instrText>
+            </w:r>
+            <w:r>
+              <w:rPr>
+                <w:noProof/>
+                <w:webHidden/>
+              </w:rPr>
+            </w:r>
+            <w:r>
+              <w:rPr>
+                <w:noProof/>
+                <w:webHidden/>
+              </w:rPr>
+              <w:fldChar w:fldCharType="separate"/>
+            </w:r>
+            <w:r>
+              <w:rPr>
+                <w:noProof/>
+                <w:webHidden/>
+              </w:rPr>
+              <w:t>26</w:t>
+            </w:r>
+            <w:r>
+              <w:rPr>
+                <w:noProof/>
+                <w:webHidden/>
+              </w:rPr>
+              <w:fldChar w:fldCharType="end"/>
+            </w:r>
+          </w:hyperlink>
+        </w:p>
+        <w:p>
+          <w:pPr>
+            <w:pStyle w:val="Inhopg3"/>
+            <w:tabs>
+              <w:tab w:val="left" w:pos="1320"/>
+              <w:tab w:val="right" w:leader="dot" w:pos="9062"/>
+            </w:tabs>
+            <w:rPr>
+              <w:rFonts w:eastAsiaTheme="minorEastAsia"/>
+              <w:noProof/>
+              <w:lang w:eastAsia="nl-NL"/>
+            </w:rPr>
+          </w:pPr>
+          <w:hyperlink w:anchor="_Toc305179746" w:history="1">
+            <w:r>
+              <w:rPr>
+                <w:rStyle w:val="Hyperlink"/>
+                <w:noProof/>
+              </w:rPr>
+              <w:t>2.3.2</w:t>
+            </w:r>
+            <w:r>
+              <w:rPr>
+                <w:rFonts w:eastAsiaTheme="minorEastAsia"/>
+                <w:noProof/>
+                <w:lang w:eastAsia="nl-NL"/>
+              </w:rPr>
+              <w:tab/>
+            </w:r>
+            <w:r>
+              <w:rPr>
+                <w:rStyle w:val="Hyperlink"/>
+                <w:noProof/>
+              </w:rPr>
+              <w:t>Response</w:t>
+            </w:r>
+            <w:r>
+              <w:rPr>
+                <w:noProof/>
+                <w:webHidden/>
+              </w:rPr>
+              <w:tab/>
+            </w:r>
+            <w:r>
+              <w:rPr>
+                <w:noProof/>
+                <w:webHidden/>
+              </w:rPr>
+              <w:fldChar w:fldCharType="begin"/>
+            </w:r>
+            <w:r>
+              <w:rPr>
+                <w:noProof/>
+                <w:webHidden/>
+              </w:rPr>
+              <w:instrText xml:space="preserve"> PAGEREF _Toc305179746 \h </w:instrText>
+            </w:r>
+            <w:r>
+              <w:rPr>
+                <w:noProof/>
+                <w:webHidden/>
+              </w:rPr>
+            </w:r>
+            <w:r>
+              <w:rPr>
+                <w:noProof/>
+                <w:webHidden/>
+              </w:rPr>
+              <w:fldChar w:fldCharType="separate"/>
+            </w:r>
+            <w:r>
+              <w:rPr>
+                <w:noProof/>
+                <w:webHidden/>
+              </w:rPr>
+              <w:t>27</w:t>
             </w:r>
             <w:r>
               <w:rPr>
@@ -1088,13 +1340,13 @@
               <w:lang w:eastAsia="nl-NL"/>
             </w:rPr>
           </w:pPr>
-          <w:hyperlink w:anchor="_Toc305055982" w:history="1">
+          <w:hyperlink w:anchor="_Toc305179747" w:history="1">
             <w:r>
               <w:rPr>
                 <w:rStyle w:val="Hyperlink"/>
                 <w:noProof/>
               </w:rPr>
-              <w:t>2.</w:t>
+              <w:t>3.</w:t>
             </w:r>
             <w:r>
               <w:rPr>
@@ -1109,7 +1361,7 @@
                 <w:rStyle w:val="Hyperlink"/>
                 <w:noProof/>
               </w:rPr>
-              <w:t>Ajax</w:t>
+              <w:t>jQuery UI</w:t>
             </w:r>
             <w:r>
               <w:rPr>
@@ -1130,7 +1382,7 @@
                 <w:noProof/>
                 <w:webHidden/>
               </w:rPr>
-              <w:instrText xml:space="preserve"> PAGEREF _Toc305055982 \h </w:instrText>
+              <w:instrText xml:space="preserve"> PAGEREF _Toc305179747 \h </w:instrText>
             </w:r>
             <w:r>
               <w:rPr>
@@ -1150,7 +1402,7 @@
                 <w:noProof/>
                 <w:webHidden/>
               </w:rPr>
-              <w:t>19</w:t>
+              <w:t>29</w:t>
             </w:r>
             <w:r>
               <w:rPr>
@@ -1174,13 +1426,13 @@
               <w:lang w:eastAsia="nl-NL"/>
             </w:rPr>
           </w:pPr>
-          <w:hyperlink w:anchor="_Toc305055983" w:history="1">
+          <w:hyperlink w:anchor="_Toc305179748" w:history="1">
             <w:r>
               <w:rPr>
                 <w:rStyle w:val="Hyperlink"/>
                 <w:noProof/>
               </w:rPr>
-              <w:t>2.1</w:t>
+              <w:t>3.1</w:t>
             </w:r>
             <w:r>
               <w:rPr>
@@ -1195,7 +1447,7 @@
                 <w:rStyle w:val="Hyperlink"/>
                 <w:noProof/>
               </w:rPr>
-              <w:t>What is JSON</w:t>
+              <w:t>Scripts</w:t>
             </w:r>
             <w:r>
               <w:rPr>
@@ -1216,7 +1468,7 @@
                 <w:noProof/>
                 <w:webHidden/>
               </w:rPr>
-              <w:instrText xml:space="preserve"> PAGEREF _Toc305055983 \h </w:instrText>
+              <w:instrText xml:space="preserve"> PAGEREF _Toc305179748 \h </w:instrText>
             </w:r>
             <w:r>
               <w:rPr>
@@ -1236,7 +1488,7 @@
                 <w:noProof/>
                 <w:webHidden/>
               </w:rPr>
-              <w:t>20</w:t>
+              <w:t>29</w:t>
             </w:r>
             <w:r>
               <w:rPr>
@@ -1260,14 +1512,13 @@
               <w:lang w:eastAsia="nl-NL"/>
             </w:rPr>
           </w:pPr>
-          <w:hyperlink w:anchor="_Toc305055984" w:history="1">
+          <w:hyperlink w:anchor="_Toc305179749" w:history="1">
             <w:r>
               <w:rPr>
                 <w:rStyle w:val="Hyperlink"/>
                 <w:noProof/>
-                <w:lang w:val="en-US"/>
-              </w:rPr>
-              <w:t>2.2</w:t>
+              </w:rPr>
+              <w:t>3.2</w:t>
             </w:r>
             <w:r>
               <w:rPr>
@@ -1281,9 +1532,8 @@
               <w:rPr>
                 <w:rStyle w:val="Hyperlink"/>
                 <w:noProof/>
-                <w:lang w:val="en-US"/>
-              </w:rPr>
-              <w:t>A Method with a Json result</w:t>
+              </w:rPr>
+              <w:t>Dialog</w:t>
             </w:r>
             <w:r>
               <w:rPr>
@@ -1304,7 +1554,7 @@
                 <w:noProof/>
                 <w:webHidden/>
               </w:rPr>
-              <w:instrText xml:space="preserve"> PAGEREF _Toc305055984 \h </w:instrText>
+              <w:instrText xml:space="preserve"> PAGEREF _Toc305179749 \h </w:instrText>
             </w:r>
             <w:r>
               <w:rPr>
@@ -1324,7 +1574,7 @@
                 <w:noProof/>
                 <w:webHidden/>
               </w:rPr>
-              <w:t>20</w:t>
+              <w:t>29</w:t>
             </w:r>
             <w:r>
               <w:rPr>
@@ -1348,14 +1598,13 @@
               <w:lang w:eastAsia="nl-NL"/>
             </w:rPr>
           </w:pPr>
-          <w:hyperlink w:anchor="_Toc305055985" w:history="1">
+          <w:hyperlink w:anchor="_Toc305179750" w:history="1">
             <w:r>
               <w:rPr>
                 <w:rStyle w:val="Hyperlink"/>
                 <w:noProof/>
-                <w:lang w:val="en-US"/>
-              </w:rPr>
-              <w:t>2.3</w:t>
+              </w:rPr>
+              <w:t>3.3</w:t>
             </w:r>
             <w:r>
               <w:rPr>
@@ -1369,9 +1618,8 @@
               <w:rPr>
                 <w:rStyle w:val="Hyperlink"/>
                 <w:noProof/>
-                <w:lang w:val="en-US"/>
-              </w:rPr>
-              <w:t>Make an Ajax call</w:t>
+              </w:rPr>
+              <w:t>Datepicker</w:t>
             </w:r>
             <w:r>
               <w:rPr>
@@ -1392,7 +1640,7 @@
                 <w:noProof/>
                 <w:webHidden/>
               </w:rPr>
-              <w:instrText xml:space="preserve"> PAGEREF _Toc305055985 \h </w:instrText>
+              <w:instrText xml:space="preserve"> PAGEREF _Toc305179750 \h </w:instrText>
             </w:r>
             <w:r>
               <w:rPr>
@@ -1412,7 +1660,7 @@
                 <w:noProof/>
                 <w:webHidden/>
               </w:rPr>
-              <w:t>20</w:t>
+              <w:t>31</w:t>
             </w:r>
             <w:r>
               <w:rPr>
@@ -1436,14 +1684,13 @@
               <w:lang w:eastAsia="nl-NL"/>
             </w:rPr>
           </w:pPr>
-          <w:hyperlink w:anchor="_Toc305055986" w:history="1">
+          <w:hyperlink w:anchor="_Toc305179751" w:history="1">
             <w:r>
               <w:rPr>
                 <w:rStyle w:val="Hyperlink"/>
                 <w:noProof/>
-                <w:lang w:val="en-US"/>
-              </w:rPr>
-              <w:t>2.4</w:t>
+              </w:rPr>
+              <w:t>3.4</w:t>
             </w:r>
             <w:r>
               <w:rPr>
@@ -1457,9 +1704,8 @@
               <w:rPr>
                 <w:rStyle w:val="Hyperlink"/>
                 <w:noProof/>
-                <w:lang w:val="en-US"/>
-              </w:rPr>
-              <w:t>Passing parameters</w:t>
+              </w:rPr>
+              <w:t>Buttons</w:t>
             </w:r>
             <w:r>
               <w:rPr>
@@ -1480,7 +1726,7 @@
                 <w:noProof/>
                 <w:webHidden/>
               </w:rPr>
-              <w:instrText xml:space="preserve"> PAGEREF _Toc305055986 \h </w:instrText>
+              <w:instrText xml:space="preserve"> PAGEREF _Toc305179751 \h </w:instrText>
             </w:r>
             <w:r>
               <w:rPr>
@@ -1500,7 +1746,265 @@
                 <w:noProof/>
                 <w:webHidden/>
               </w:rPr>
-              <w:t>20</w:t>
+              <w:t>32</w:t>
+            </w:r>
+            <w:r>
+              <w:rPr>
+                <w:noProof/>
+                <w:webHidden/>
+              </w:rPr>
+              <w:fldChar w:fldCharType="end"/>
+            </w:r>
+          </w:hyperlink>
+        </w:p>
+        <w:p>
+          <w:pPr>
+            <w:pStyle w:val="Inhopg3"/>
+            <w:tabs>
+              <w:tab w:val="left" w:pos="1320"/>
+              <w:tab w:val="right" w:leader="dot" w:pos="9062"/>
+            </w:tabs>
+            <w:rPr>
+              <w:rFonts w:eastAsiaTheme="minorEastAsia"/>
+              <w:noProof/>
+              <w:lang w:eastAsia="nl-NL"/>
+            </w:rPr>
+          </w:pPr>
+          <w:hyperlink w:anchor="_Toc305179752" w:history="1">
+            <w:r>
+              <w:rPr>
+                <w:rStyle w:val="Hyperlink"/>
+                <w:noProof/>
+              </w:rPr>
+              <w:t>3.4.1</w:t>
+            </w:r>
+            <w:r>
+              <w:rPr>
+                <w:rFonts w:eastAsiaTheme="minorEastAsia"/>
+                <w:noProof/>
+                <w:lang w:eastAsia="nl-NL"/>
+              </w:rPr>
+              <w:tab/>
+            </w:r>
+            <w:r>
+              <w:rPr>
+                <w:rStyle w:val="Hyperlink"/>
+                <w:noProof/>
+              </w:rPr>
+              <w:t>Checkbox buttons</w:t>
+            </w:r>
+            <w:r>
+              <w:rPr>
+                <w:noProof/>
+                <w:webHidden/>
+              </w:rPr>
+              <w:tab/>
+            </w:r>
+            <w:r>
+              <w:rPr>
+                <w:noProof/>
+                <w:webHidden/>
+              </w:rPr>
+              <w:fldChar w:fldCharType="begin"/>
+            </w:r>
+            <w:r>
+              <w:rPr>
+                <w:noProof/>
+                <w:webHidden/>
+              </w:rPr>
+              <w:instrText xml:space="preserve"> PAGEREF _Toc305179752 \h </w:instrText>
+            </w:r>
+            <w:r>
+              <w:rPr>
+                <w:noProof/>
+                <w:webHidden/>
+              </w:rPr>
+            </w:r>
+            <w:r>
+              <w:rPr>
+                <w:noProof/>
+                <w:webHidden/>
+              </w:rPr>
+              <w:fldChar w:fldCharType="separate"/>
+            </w:r>
+            <w:r>
+              <w:rPr>
+                <w:noProof/>
+                <w:webHidden/>
+              </w:rPr>
+              <w:t>32</w:t>
+            </w:r>
+            <w:r>
+              <w:rPr>
+                <w:noProof/>
+                <w:webHidden/>
+              </w:rPr>
+              <w:fldChar w:fldCharType="end"/>
+            </w:r>
+          </w:hyperlink>
+        </w:p>
+        <w:p>
+          <w:pPr>
+            <w:pStyle w:val="Inhopg3"/>
+            <w:tabs>
+              <w:tab w:val="left" w:pos="1320"/>
+              <w:tab w:val="right" w:leader="dot" w:pos="9062"/>
+            </w:tabs>
+            <w:rPr>
+              <w:rFonts w:eastAsiaTheme="minorEastAsia"/>
+              <w:noProof/>
+              <w:lang w:eastAsia="nl-NL"/>
+            </w:rPr>
+          </w:pPr>
+          <w:hyperlink w:anchor="_Toc305179753" w:history="1">
+            <w:r>
+              <w:rPr>
+                <w:rStyle w:val="Hyperlink"/>
+                <w:noProof/>
+              </w:rPr>
+              <w:t>3.4.2</w:t>
+            </w:r>
+            <w:r>
+              <w:rPr>
+                <w:rFonts w:eastAsiaTheme="minorEastAsia"/>
+                <w:noProof/>
+                <w:lang w:eastAsia="nl-NL"/>
+              </w:rPr>
+              <w:tab/>
+            </w:r>
+            <w:r>
+              <w:rPr>
+                <w:rStyle w:val="Hyperlink"/>
+                <w:noProof/>
+              </w:rPr>
+              <w:t>Radio buttons</w:t>
+            </w:r>
+            <w:r>
+              <w:rPr>
+                <w:noProof/>
+                <w:webHidden/>
+              </w:rPr>
+              <w:tab/>
+            </w:r>
+            <w:r>
+              <w:rPr>
+                <w:noProof/>
+                <w:webHidden/>
+              </w:rPr>
+              <w:fldChar w:fldCharType="begin"/>
+            </w:r>
+            <w:r>
+              <w:rPr>
+                <w:noProof/>
+                <w:webHidden/>
+              </w:rPr>
+              <w:instrText xml:space="preserve"> PAGEREF _Toc305179753 \h </w:instrText>
+            </w:r>
+            <w:r>
+              <w:rPr>
+                <w:noProof/>
+                <w:webHidden/>
+              </w:rPr>
+            </w:r>
+            <w:r>
+              <w:rPr>
+                <w:noProof/>
+                <w:webHidden/>
+              </w:rPr>
+              <w:fldChar w:fldCharType="separate"/>
+            </w:r>
+            <w:r>
+              <w:rPr>
+                <w:noProof/>
+                <w:webHidden/>
+              </w:rPr>
+              <w:t>32</w:t>
+            </w:r>
+            <w:r>
+              <w:rPr>
+                <w:noProof/>
+                <w:webHidden/>
+              </w:rPr>
+              <w:fldChar w:fldCharType="end"/>
+            </w:r>
+          </w:hyperlink>
+        </w:p>
+        <w:p>
+          <w:pPr>
+            <w:pStyle w:val="Inhopg3"/>
+            <w:tabs>
+              <w:tab w:val="left" w:pos="1320"/>
+              <w:tab w:val="right" w:leader="dot" w:pos="9062"/>
+            </w:tabs>
+            <w:rPr>
+              <w:rFonts w:eastAsiaTheme="minorEastAsia"/>
+              <w:noProof/>
+              <w:lang w:eastAsia="nl-NL"/>
+            </w:rPr>
+          </w:pPr>
+          <w:hyperlink w:anchor="_Toc305179754" w:history="1">
+            <w:r>
+              <w:rPr>
+                <w:rStyle w:val="Hyperlink"/>
+                <w:noProof/>
+              </w:rPr>
+              <w:t>3.4.3</w:t>
+            </w:r>
+            <w:r>
+              <w:rPr>
+                <w:rFonts w:eastAsiaTheme="minorEastAsia"/>
+                <w:noProof/>
+                <w:lang w:eastAsia="nl-NL"/>
+              </w:rPr>
+              <w:tab/>
+            </w:r>
+            <w:r>
+              <w:rPr>
+                <w:rStyle w:val="Hyperlink"/>
+                <w:noProof/>
+              </w:rPr>
+              <w:t>Group buttons</w:t>
+            </w:r>
+            <w:r>
+              <w:rPr>
+                <w:noProof/>
+                <w:webHidden/>
+              </w:rPr>
+              <w:tab/>
+            </w:r>
+            <w:r>
+              <w:rPr>
+                <w:noProof/>
+                <w:webHidden/>
+              </w:rPr>
+              <w:fldChar w:fldCharType="begin"/>
+            </w:r>
+            <w:r>
+              <w:rPr>
+                <w:noProof/>
+                <w:webHidden/>
+              </w:rPr>
+              <w:instrText xml:space="preserve"> PAGEREF _Toc305179754 \h </w:instrText>
+            </w:r>
+            <w:r>
+              <w:rPr>
+                <w:noProof/>
+                <w:webHidden/>
+              </w:rPr>
+            </w:r>
+            <w:r>
+              <w:rPr>
+                <w:noProof/>
+                <w:webHidden/>
+              </w:rPr>
+              <w:fldChar w:fldCharType="separate"/>
+            </w:r>
+            <w:r>
+              <w:rPr>
+                <w:noProof/>
+                <w:webHidden/>
+              </w:rPr>
+              <w:t>32</w:t>
             </w:r>
             <w:r>
               <w:rPr>
@@ -1524,14 +2028,13 @@
               <w:lang w:eastAsia="nl-NL"/>
             </w:rPr>
           </w:pPr>
-          <w:hyperlink w:anchor="_Toc305055987" w:history="1">
+          <w:hyperlink w:anchor="_Toc305179755" w:history="1">
             <w:r>
               <w:rPr>
                 <w:rStyle w:val="Hyperlink"/>
                 <w:noProof/>
-                <w:lang w:val="en-US"/>
-              </w:rPr>
-              <w:t>2.5</w:t>
+              </w:rPr>
+              <w:t>3.5</w:t>
             </w:r>
             <w:r>
               <w:rPr>
@@ -1545,9 +2048,8 @@
               <w:rPr>
                 <w:rStyle w:val="Hyperlink"/>
                 <w:noProof/>
-                <w:lang w:val="en-US"/>
-              </w:rPr>
-              <w:t>Update the page with the Json result</w:t>
+              </w:rPr>
+              <w:t>Animations / effects</w:t>
             </w:r>
             <w:r>
               <w:rPr>
@@ -1568,7 +2070,7 @@
                 <w:noProof/>
                 <w:webHidden/>
               </w:rPr>
-              <w:instrText xml:space="preserve"> PAGEREF _Toc305055987 \h </w:instrText>
+              <w:instrText xml:space="preserve"> PAGEREF _Toc305179755 \h </w:instrText>
             </w:r>
             <w:r>
               <w:rPr>
@@ -1588,7 +2090,93 @@
                 <w:noProof/>
                 <w:webHidden/>
               </w:rPr>
-              <w:t>20</w:t>
+              <w:t>32</w:t>
+            </w:r>
+            <w:r>
+              <w:rPr>
+                <w:noProof/>
+                <w:webHidden/>
+              </w:rPr>
+              <w:fldChar w:fldCharType="end"/>
+            </w:r>
+          </w:hyperlink>
+        </w:p>
+        <w:p>
+          <w:pPr>
+            <w:pStyle w:val="Inhopg1"/>
+            <w:tabs>
+              <w:tab w:val="left" w:pos="440"/>
+              <w:tab w:val="right" w:leader="dot" w:pos="9062"/>
+            </w:tabs>
+            <w:rPr>
+              <w:rFonts w:eastAsiaTheme="minorEastAsia"/>
+              <w:noProof/>
+              <w:lang w:eastAsia="nl-NL"/>
+            </w:rPr>
+          </w:pPr>
+          <w:hyperlink w:anchor="_Toc305179756" w:history="1">
+            <w:r>
+              <w:rPr>
+                <w:rStyle w:val="Hyperlink"/>
+                <w:noProof/>
+              </w:rPr>
+              <w:t>4.</w:t>
+            </w:r>
+            <w:r>
+              <w:rPr>
+                <w:rFonts w:eastAsiaTheme="minorEastAsia"/>
+                <w:noProof/>
+                <w:lang w:eastAsia="nl-NL"/>
+              </w:rPr>
+              <w:tab/>
+            </w:r>
+            <w:r>
+              <w:rPr>
+                <w:rStyle w:val="Hyperlink"/>
+                <w:noProof/>
+              </w:rPr>
+              <w:t>Advanced Javascript</w:t>
+            </w:r>
+            <w:r>
+              <w:rPr>
+                <w:noProof/>
+                <w:webHidden/>
+              </w:rPr>
+              <w:tab/>
+            </w:r>
+            <w:r>
+              <w:rPr>
+                <w:noProof/>
+                <w:webHidden/>
+              </w:rPr>
+              <w:fldChar w:fldCharType="begin"/>
+            </w:r>
+            <w:r>
+              <w:rPr>
+                <w:noProof/>
+                <w:webHidden/>
+              </w:rPr>
+              <w:instrText xml:space="preserve"> PAGEREF _Toc305179756 \h </w:instrText>
+            </w:r>
+            <w:r>
+              <w:rPr>
+                <w:noProof/>
+                <w:webHidden/>
+              </w:rPr>
+            </w:r>
+            <w:r>
+              <w:rPr>
+                <w:noProof/>
+                <w:webHidden/>
+              </w:rPr>
+              <w:fldChar w:fldCharType="separate"/>
+            </w:r>
+            <w:r>
+              <w:rPr>
+                <w:noProof/>
+                <w:webHidden/>
+              </w:rPr>
+              <w:t>33</w:t>
             </w:r>
             <w:r>
               <w:rPr>
@@ -1612,14 +2200,13 @@
               <w:lang w:eastAsia="nl-NL"/>
             </w:rPr>
           </w:pPr>
-          <w:hyperlink w:anchor="_Toc305055988" w:history="1">
+          <w:hyperlink w:anchor="_Toc305179757" w:history="1">
             <w:r>
               <w:rPr>
                 <w:rStyle w:val="Hyperlink"/>
                 <w:noProof/>
-                <w:lang w:val="en-US"/>
-              </w:rPr>
-              <w:t>2.6</w:t>
+              </w:rPr>
+              <w:t>4.1</w:t>
             </w:r>
             <w:r>
               <w:rPr>
@@ -1633,9 +2220,8 @@
               <w:rPr>
                 <w:rStyle w:val="Hyperlink"/>
                 <w:noProof/>
-                <w:lang w:val="en-US"/>
-              </w:rPr>
-              <w:t>Use fiddler to test your call</w:t>
+              </w:rPr>
+              <w:t>Create your own methods</w:t>
             </w:r>
             <w:r>
               <w:rPr>
@@ -1656,7 +2242,7 @@
                 <w:noProof/>
                 <w:webHidden/>
               </w:rPr>
-              <w:instrText xml:space="preserve"> PAGEREF _Toc305055988 \h </w:instrText>
+              <w:instrText xml:space="preserve"> PAGEREF _Toc305179757 \h </w:instrText>
             </w:r>
             <w:r>
               <w:rPr>
@@ -1676,7 +2262,179 @@
                 <w:noProof/>
                 <w:webHidden/>
               </w:rPr>
-              <w:t>21</w:t>
+              <w:t>33</w:t>
+            </w:r>
+            <w:r>
+              <w:rPr>
+                <w:noProof/>
+                <w:webHidden/>
+              </w:rPr>
+              <w:fldChar w:fldCharType="end"/>
+            </w:r>
+          </w:hyperlink>
+        </w:p>
+        <w:p>
+          <w:pPr>
+            <w:pStyle w:val="Inhopg2"/>
+            <w:tabs>
+              <w:tab w:val="left" w:pos="880"/>
+              <w:tab w:val="right" w:leader="dot" w:pos="9062"/>
+            </w:tabs>
+            <w:rPr>
+              <w:rFonts w:eastAsiaTheme="minorEastAsia"/>
+              <w:noProof/>
+              <w:lang w:eastAsia="nl-NL"/>
+            </w:rPr>
+          </w:pPr>
+          <w:hyperlink w:anchor="_Toc305179758" w:history="1">
+            <w:r>
+              <w:rPr>
+                <w:rStyle w:val="Hyperlink"/>
+                <w:noProof/>
+              </w:rPr>
+              <w:t>4.2</w:t>
+            </w:r>
+            <w:r>
+              <w:rPr>
+                <w:rFonts w:eastAsiaTheme="minorEastAsia"/>
+                <w:noProof/>
+                <w:lang w:eastAsia="nl-NL"/>
+              </w:rPr>
+              <w:tab/>
+            </w:r>
+            <w:r>
+              <w:rPr>
+                <w:rStyle w:val="Hyperlink"/>
+                <w:noProof/>
+              </w:rPr>
+              <w:t>Create a javascript object</w:t>
+            </w:r>
+            <w:r>
+              <w:rPr>
+                <w:noProof/>
+                <w:webHidden/>
+              </w:rPr>
+              <w:tab/>
+            </w:r>
+            <w:r>
+              <w:rPr>
+                <w:noProof/>
+                <w:webHidden/>
+              </w:rPr>
+              <w:fldChar w:fldCharType="begin"/>
+            </w:r>
+            <w:r>
+              <w:rPr>
+                <w:noProof/>
+                <w:webHidden/>
+              </w:rPr>
+              <w:instrText xml:space="preserve"> PAGEREF _Toc305179758 \h </w:instrText>
+            </w:r>
+            <w:r>
+              <w:rPr>
+                <w:noProof/>
+                <w:webHidden/>
+              </w:rPr>
+            </w:r>
+            <w:r>
+              <w:rPr>
+                <w:noProof/>
+                <w:webHidden/>
+              </w:rPr>
+              <w:fldChar w:fldCharType="separate"/>
+            </w:r>
+            <w:r>
+              <w:rPr>
+                <w:noProof/>
+                <w:webHidden/>
+              </w:rPr>
+              <w:t>34</w:t>
+            </w:r>
+            <w:r>
+              <w:rPr>
+                <w:noProof/>
+                <w:webHidden/>
+              </w:rPr>
+              <w:fldChar w:fldCharType="end"/>
+            </w:r>
+          </w:hyperlink>
+        </w:p>
+        <w:p>
+          <w:pPr>
+            <w:pStyle w:val="Inhopg2"/>
+            <w:tabs>
+              <w:tab w:val="left" w:pos="880"/>
+              <w:tab w:val="right" w:leader="dot" w:pos="9062"/>
+            </w:tabs>
+            <w:rPr>
+              <w:rFonts w:eastAsiaTheme="minorEastAsia"/>
+              <w:noProof/>
+              <w:lang w:eastAsia="nl-NL"/>
+            </w:rPr>
+          </w:pPr>
+          <w:hyperlink w:anchor="_Toc305179759" w:history="1">
+            <w:r>
+              <w:rPr>
+                <w:rStyle w:val="Hyperlink"/>
+                <w:noProof/>
+              </w:rPr>
+              <w:t>4.3</w:t>
+            </w:r>
+            <w:r>
+              <w:rPr>
+                <w:rFonts w:eastAsiaTheme="minorEastAsia"/>
+                <w:noProof/>
+                <w:lang w:eastAsia="nl-NL"/>
+              </w:rPr>
+              <w:tab/>
+            </w:r>
+            <w:r>
+              <w:rPr>
+                <w:rStyle w:val="Hyperlink"/>
+                <w:noProof/>
+              </w:rPr>
+              <w:t>Communicate between objects with events</w:t>
+            </w:r>
+            <w:r>
+              <w:rPr>
+                <w:noProof/>
+                <w:webHidden/>
+              </w:rPr>
+              <w:tab/>
+            </w:r>
+            <w:r>
+              <w:rPr>
+                <w:noProof/>
+                <w:webHidden/>
+              </w:rPr>
+              <w:fldChar w:fldCharType="begin"/>
+            </w:r>
+            <w:r>
+              <w:rPr>
+                <w:noProof/>
+                <w:webHidden/>
+              </w:rPr>
+              <w:instrText xml:space="preserve"> PAGEREF _Toc305179759 \h </w:instrText>
+            </w:r>
+            <w:r>
+              <w:rPr>
+                <w:noProof/>
+                <w:webHidden/>
+              </w:rPr>
+            </w:r>
+            <w:r>
+              <w:rPr>
+                <w:noProof/>
+                <w:webHidden/>
+              </w:rPr>
+              <w:fldChar w:fldCharType="separate"/>
+            </w:r>
+            <w:r>
+              <w:rPr>
+                <w:noProof/>
+                <w:webHidden/>
+              </w:rPr>
+              <w:t>34</w:t>
             </w:r>
             <w:r>
               <w:rPr>
@@ -1700,13 +2458,13 @@
               <w:lang w:eastAsia="nl-NL"/>
             </w:rPr>
           </w:pPr>
-          <w:hyperlink w:anchor="_Toc305055989" w:history="1">
+          <w:hyperlink w:anchor="_Toc305179760" w:history="1">
             <w:r>
               <w:rPr>
                 <w:rStyle w:val="Hyperlink"/>
                 <w:noProof/>
               </w:rPr>
-              <w:t>3.</w:t>
+              <w:t>5.</w:t>
             </w:r>
             <w:r>
               <w:rPr>
@@ -1721,7 +2479,7 @@
                 <w:rStyle w:val="Hyperlink"/>
                 <w:noProof/>
               </w:rPr>
-              <w:t>jQuery UI</w:t>
+              <w:t>MVVM met Knockout JS</w:t>
             </w:r>
             <w:r>
               <w:rPr>
@@ -1742,7 +2500,7 @@
                 <w:noProof/>
                 <w:webHidden/>
               </w:rPr>
-              <w:instrText xml:space="preserve"> PAGEREF _Toc305055989 \h </w:instrText>
+              <w:instrText xml:space="preserve"> PAGEREF _Toc305179760 \h </w:instrText>
             </w:r>
             <w:r>
               <w:rPr>
@@ -1762,7 +2520,7 @@
                 <w:noProof/>
                 <w:webHidden/>
               </w:rPr>
-              <w:t>22</w:t>
+              <w:t>35</w:t>
             </w:r>
             <w:r>
               <w:rPr>
@@ -1786,13 +2544,13 @@
               <w:lang w:eastAsia="nl-NL"/>
             </w:rPr>
           </w:pPr>
-          <w:hyperlink w:anchor="_Toc305055990" w:history="1">
+          <w:hyperlink w:anchor="_Toc305179761" w:history="1">
             <w:r>
               <w:rPr>
                 <w:rStyle w:val="Hyperlink"/>
                 <w:noProof/>
               </w:rPr>
-              <w:t>3.1</w:t>
+              <w:t>5.1</w:t>
             </w:r>
             <w:r>
               <w:rPr>
@@ -1807,7 +2565,7 @@
                 <w:rStyle w:val="Hyperlink"/>
                 <w:noProof/>
               </w:rPr>
-              <w:t>Dialog</w:t>
+              <w:t>Simple bindings</w:t>
             </w:r>
             <w:r>
               <w:rPr>
@@ -1828,7 +2586,7 @@
                 <w:noProof/>
                 <w:webHidden/>
               </w:rPr>
-              <w:instrText xml:space="preserve"> PAGEREF _Toc305055990 \h </w:instrText>
+              <w:instrText xml:space="preserve"> PAGEREF _Toc305179761 \h </w:instrText>
             </w:r>
             <w:r>
               <w:rPr>
@@ -1848,7 +2606,7 @@
                 <w:noProof/>
                 <w:webHidden/>
               </w:rPr>
-              <w:t>22</w:t>
+              <w:t>35</w:t>
             </w:r>
             <w:r>
               <w:rPr>
@@ -1872,13 +2630,13 @@
               <w:lang w:eastAsia="nl-NL"/>
             </w:rPr>
           </w:pPr>
-          <w:hyperlink w:anchor="_Toc305055991" w:history="1">
+          <w:hyperlink w:anchor="_Toc305179762" w:history="1">
             <w:r>
               <w:rPr>
                 <w:rStyle w:val="Hyperlink"/>
                 <w:noProof/>
               </w:rPr>
-              <w:t>3.2</w:t>
+              <w:t>5.2</w:t>
             </w:r>
             <w:r>
               <w:rPr>
@@ -1893,7 +2651,7 @@
                 <w:rStyle w:val="Hyperlink"/>
                 <w:noProof/>
               </w:rPr>
-              <w:t>Datepicker</w:t>
+              <w:t>Advanced bindings</w:t>
             </w:r>
             <w:r>
               <w:rPr>
@@ -1914,7 +2672,7 @@
                 <w:noProof/>
                 <w:webHidden/>
               </w:rPr>
-              <w:instrText xml:space="preserve"> PAGEREF _Toc305055991 \h </w:instrText>
+              <w:instrText xml:space="preserve"> PAGEREF _Toc305179762 \h </w:instrText>
             </w:r>
             <w:r>
               <w:rPr>
@@ -1934,7 +2692,7 @@
                 <w:noProof/>
                 <w:webHidden/>
               </w:rPr>
-              <w:t>22</w:t>
+              <w:t>35</w:t>
             </w:r>
             <w:r>
               <w:rPr>
@@ -1958,13 +2716,13 @@
               <w:lang w:eastAsia="nl-NL"/>
             </w:rPr>
           </w:pPr>
-          <w:hyperlink w:anchor="_Toc305055992" w:history="1">
+          <w:hyperlink w:anchor="_Toc305179763" w:history="1">
             <w:r>
               <w:rPr>
                 <w:rStyle w:val="Hyperlink"/>
                 <w:noProof/>
               </w:rPr>
-              <w:t>3.3</w:t>
+              <w:t>5.3</w:t>
             </w:r>
             <w:r>
               <w:rPr>
@@ -1979,7 +2737,7 @@
                 <w:rStyle w:val="Hyperlink"/>
                 <w:noProof/>
               </w:rPr>
-              <w:t>Buttons</w:t>
+              <w:t>Cascading dropdown</w:t>
             </w:r>
             <w:r>
               <w:rPr>
@@ -2000,7 +2758,7 @@
                 <w:noProof/>
                 <w:webHidden/>
               </w:rPr>
-              <w:instrText xml:space="preserve"> PAGEREF _Toc305055992 \h </w:instrText>
+              <w:instrText xml:space="preserve"> PAGEREF _Toc305179763 \h </w:instrText>
             </w:r>
             <w:r>
               <w:rPr>
@@ -2020,253 +2778,7 @@
                 <w:noProof/>
                 <w:webHidden/>
               </w:rPr>
-              <w:t>22</w:t>
-            </w:r>
-            <w:r>
-              <w:rPr>
-                <w:noProof/>
-                <w:webHidden/>
-              </w:rPr>
-              <w:fldChar w:fldCharType="end"/>
-            </w:r>
-          </w:hyperlink>
-        </w:p>
-        <w:p>
-          <w:pPr>
-            <w:pStyle w:val="Inhopg3"/>
-            <w:tabs>
-              <w:tab w:val="left" w:pos="1320"/>
-              <w:tab w:val="right" w:leader="dot" w:pos="9062"/>
-            </w:tabs>
-            <w:rPr>
-              <w:noProof/>
-            </w:rPr>
-          </w:pPr>
-          <w:hyperlink w:anchor="_Toc305055993" w:history="1">
-            <w:r>
-              <w:rPr>
-                <w:rStyle w:val="Hyperlink"/>
-                <w:noProof/>
-              </w:rPr>
-              <w:t>3.3.1</w:t>
-            </w:r>
-            <w:r>
-              <w:rPr>
-                <w:noProof/>
-              </w:rPr>
-              <w:tab/>
-            </w:r>
-            <w:r>
-              <w:rPr>
-                <w:rStyle w:val="Hyperlink"/>
-                <w:noProof/>
-              </w:rPr>
-              <w:t>Checkbox buttons</w:t>
-            </w:r>
-            <w:r>
-              <w:rPr>
-                <w:noProof/>
-                <w:webHidden/>
-              </w:rPr>
-              <w:tab/>
-            </w:r>
-            <w:r>
-              <w:rPr>
-                <w:noProof/>
-                <w:webHidden/>
-              </w:rPr>
-              <w:fldChar w:fldCharType="begin"/>
-            </w:r>
-            <w:r>
-              <w:rPr>
-                <w:noProof/>
-                <w:webHidden/>
-              </w:rPr>
-              <w:instrText xml:space="preserve"> PAGEREF _Toc305055993 \h </w:instrText>
-            </w:r>
-            <w:r>
-              <w:rPr>
-                <w:noProof/>
-                <w:webHidden/>
-              </w:rPr>
-            </w:r>
-            <w:r>
-              <w:rPr>
-                <w:noProof/>
-                <w:webHidden/>
-              </w:rPr>
-              <w:fldChar w:fldCharType="separate"/>
-            </w:r>
-            <w:r>
-              <w:rPr>
-                <w:noProof/>
-                <w:webHidden/>
-              </w:rPr>
-              <w:t>22</w:t>
-            </w:r>
-            <w:r>
-              <w:rPr>
-                <w:noProof/>
-                <w:webHidden/>
-              </w:rPr>
-              <w:fldChar w:fldCharType="end"/>
-            </w:r>
-          </w:hyperlink>
-        </w:p>
-        <w:p>
-          <w:pPr>
-            <w:pStyle w:val="Inhopg3"/>
-            <w:tabs>
-              <w:tab w:val="left" w:pos="1320"/>
-              <w:tab w:val="right" w:leader="dot" w:pos="9062"/>
-            </w:tabs>
-            <w:rPr>
-              <w:noProof/>
-            </w:rPr>
-          </w:pPr>
-          <w:hyperlink w:anchor="_Toc305055994" w:history="1">
-            <w:r>
-              <w:rPr>
-                <w:rStyle w:val="Hyperlink"/>
-                <w:noProof/>
-              </w:rPr>
-              <w:t>3.3.2</w:t>
-            </w:r>
-            <w:r>
-              <w:rPr>
-                <w:noProof/>
-              </w:rPr>
-              <w:tab/>
-            </w:r>
-            <w:r>
-              <w:rPr>
-                <w:rStyle w:val="Hyperlink"/>
-                <w:noProof/>
-              </w:rPr>
-              <w:t>Radio buttons</w:t>
-            </w:r>
-            <w:r>
-              <w:rPr>
-                <w:noProof/>
-                <w:webHidden/>
-              </w:rPr>
-              <w:tab/>
-            </w:r>
-            <w:r>
-              <w:rPr>
-                <w:noProof/>
-                <w:webHidden/>
-              </w:rPr>
-              <w:fldChar w:fldCharType="begin"/>
-            </w:r>
-            <w:r>
-              <w:rPr>
-                <w:noProof/>
-                <w:webHidden/>
-              </w:rPr>
-              <w:instrText xml:space="preserve"> PAGEREF _Toc305055994 \h </w:instrText>
-            </w:r>
-            <w:r>
-              <w:rPr>
-                <w:noProof/>
-                <w:webHidden/>
-              </w:rPr>
-            </w:r>
-            <w:r>
-              <w:rPr>
-                <w:noProof/>
-                <w:webHidden/>
-              </w:rPr>
-              <w:fldChar w:fldCharType="separate"/>
-            </w:r>
-            <w:r>
-              <w:rPr>
-                <w:noProof/>
-                <w:webHidden/>
-              </w:rPr>
-              <w:t>22</w:t>
-            </w:r>
-            <w:r>
-              <w:rPr>
-                <w:noProof/>
-                <w:webHidden/>
-              </w:rPr>
-              <w:fldChar w:fldCharType="end"/>
-            </w:r>
-          </w:hyperlink>
-        </w:p>
-        <w:p>
-          <w:pPr>
-            <w:pStyle w:val="Inhopg3"/>
-            <w:tabs>
-              <w:tab w:val="left" w:pos="1320"/>
-              <w:tab w:val="right" w:leader="dot" w:pos="9062"/>
-            </w:tabs>
-            <w:rPr>
-              <w:noProof/>
-            </w:rPr>
-          </w:pPr>
-          <w:hyperlink w:anchor="_Toc305055995" w:history="1">
-            <w:r>
-              <w:rPr>
-                <w:rStyle w:val="Hyperlink"/>
-                <w:noProof/>
-              </w:rPr>
-              <w:t>3.3.3</w:t>
-            </w:r>
-            <w:r>
-              <w:rPr>
-                <w:noProof/>
-              </w:rPr>
-              <w:tab/>
-            </w:r>
-            <w:r>
-              <w:rPr>
-                <w:rStyle w:val="Hyperlink"/>
-                <w:noProof/>
-              </w:rPr>
-              <w:t>Group buttons</w:t>
-            </w:r>
-            <w:r>
-              <w:rPr>
-                <w:noProof/>
-                <w:webHidden/>
-              </w:rPr>
-              <w:tab/>
-            </w:r>
-            <w:r>
-              <w:rPr>
-                <w:noProof/>
-                <w:webHidden/>
-              </w:rPr>
-              <w:fldChar w:fldCharType="begin"/>
-            </w:r>
-            <w:r>
-              <w:rPr>
-                <w:noProof/>
-                <w:webHidden/>
-              </w:rPr>
-              <w:instrText xml:space="preserve"> PAGEREF _Toc305055995 \h </w:instrText>
-            </w:r>
-            <w:r>
-              <w:rPr>
-                <w:noProof/>
-                <w:webHidden/>
-              </w:rPr>
-            </w:r>
-            <w:r>
-              <w:rPr>
-                <w:noProof/>
-                <w:webHidden/>
-              </w:rPr>
-              <w:fldChar w:fldCharType="separate"/>
-            </w:r>
-            <w:r>
-              <w:rPr>
-                <w:noProof/>
-                <w:webHidden/>
-              </w:rPr>
-              <w:t>22</w:t>
+              <w:t>35</w:t>
             </w:r>
             <w:r>
               <w:rPr>
@@ -2290,13 +2802,13 @@
               <w:lang w:eastAsia="nl-NL"/>
             </w:rPr>
           </w:pPr>
-          <w:hyperlink w:anchor="_Toc305055996" w:history="1">
+          <w:hyperlink w:anchor="_Toc305179764" w:history="1">
             <w:r>
               <w:rPr>
                 <w:rStyle w:val="Hyperlink"/>
                 <w:noProof/>
               </w:rPr>
-              <w:t>3.4</w:t>
+              <w:t>5.4</w:t>
             </w:r>
             <w:r>
               <w:rPr>
@@ -2311,7 +2823,7 @@
                 <w:rStyle w:val="Hyperlink"/>
                 <w:noProof/>
               </w:rPr>
-              <w:t>Animations / effects</w:t>
+              <w:t>Animations with jQueryUI</w:t>
             </w:r>
             <w:r>
               <w:rPr>
@@ -2332,7 +2844,7 @@
                 <w:noProof/>
                 <w:webHidden/>
               </w:rPr>
-              <w:instrText xml:space="preserve"> PAGEREF _Toc305055996 \h </w:instrText>
+              <w:instrText xml:space="preserve"> PAGEREF _Toc305179764 \h </w:instrText>
             </w:r>
             <w:r>
               <w:rPr>
@@ -2352,179 +2864,7 @@
                 <w:noProof/>
                 <w:webHidden/>
               </w:rPr>
-              <w:t>22</w:t>
-            </w:r>
-            <w:r>
-              <w:rPr>
-                <w:noProof/>
-                <w:webHidden/>
-              </w:rPr>
-              <w:fldChar w:fldCharType="end"/>
-            </w:r>
-          </w:hyperlink>
-        </w:p>
-        <w:p>
-          <w:pPr>
-            <w:pStyle w:val="Inhopg2"/>
-            <w:tabs>
-              <w:tab w:val="left" w:pos="880"/>
-              <w:tab w:val="right" w:leader="dot" w:pos="9062"/>
-            </w:tabs>
-            <w:rPr>
-              <w:rFonts w:eastAsiaTheme="minorEastAsia"/>
-              <w:noProof/>
-              <w:lang w:eastAsia="nl-NL"/>
-            </w:rPr>
-          </w:pPr>
-          <w:hyperlink w:anchor="_Toc305055997" w:history="1">
-            <w:r>
-              <w:rPr>
-                <w:rStyle w:val="Hyperlink"/>
-                <w:noProof/>
-              </w:rPr>
-              <w:t>3.5</w:t>
-            </w:r>
-            <w:r>
-              <w:rPr>
-                <w:rFonts w:eastAsiaTheme="minorEastAsia"/>
-                <w:noProof/>
-                <w:lang w:eastAsia="nl-NL"/>
-              </w:rPr>
-              <w:tab/>
-            </w:r>
-            <w:r>
-              <w:rPr>
-                <w:rStyle w:val="Hyperlink"/>
-                <w:noProof/>
-              </w:rPr>
-              <w:t>Create control sets</w:t>
-            </w:r>
-            <w:r>
-              <w:rPr>
-                <w:noProof/>
-                <w:webHidden/>
-              </w:rPr>
-              <w:tab/>
-            </w:r>
-            <w:r>
-              <w:rPr>
-                <w:noProof/>
-                <w:webHidden/>
-              </w:rPr>
-              <w:fldChar w:fldCharType="begin"/>
-            </w:r>
-            <w:r>
-              <w:rPr>
-                <w:noProof/>
-                <w:webHidden/>
-              </w:rPr>
-              <w:instrText xml:space="preserve"> PAGEREF _Toc305055997 \h </w:instrText>
-            </w:r>
-            <w:r>
-              <w:rPr>
-                <w:noProof/>
-                <w:webHidden/>
-              </w:rPr>
-            </w:r>
-            <w:r>
-              <w:rPr>
-                <w:noProof/>
-                <w:webHidden/>
-              </w:rPr>
-              <w:fldChar w:fldCharType="separate"/>
-            </w:r>
-            <w:r>
-              <w:rPr>
-                <w:noProof/>
-                <w:webHidden/>
-              </w:rPr>
-              <w:t>22</w:t>
-            </w:r>
-            <w:r>
-              <w:rPr>
-                <w:noProof/>
-                <w:webHidden/>
-              </w:rPr>
-              <w:fldChar w:fldCharType="end"/>
-            </w:r>
-          </w:hyperlink>
-        </w:p>
-        <w:p>
-          <w:pPr>
-            <w:pStyle w:val="Inhopg2"/>
-            <w:tabs>
-              <w:tab w:val="left" w:pos="880"/>
-              <w:tab w:val="right" w:leader="dot" w:pos="9062"/>
-            </w:tabs>
-            <w:rPr>
-              <w:rFonts w:eastAsiaTheme="minorEastAsia"/>
-              <w:noProof/>
-              <w:lang w:eastAsia="nl-NL"/>
-            </w:rPr>
-          </w:pPr>
-          <w:hyperlink w:anchor="_Toc305055998" w:history="1">
-            <w:r>
-              <w:rPr>
-                <w:rStyle w:val="Hyperlink"/>
-                <w:noProof/>
-              </w:rPr>
-              <w:t>3.6</w:t>
-            </w:r>
-            <w:r>
-              <w:rPr>
-                <w:rFonts w:eastAsiaTheme="minorEastAsia"/>
-                <w:noProof/>
-                <w:lang w:eastAsia="nl-NL"/>
-              </w:rPr>
-              <w:tab/>
-            </w:r>
-            <w:r>
-              <w:rPr>
-                <w:rStyle w:val="Hyperlink"/>
-                <w:noProof/>
-              </w:rPr>
-              <w:t>Switching themes</w:t>
-            </w:r>
-            <w:r>
-              <w:rPr>
-                <w:noProof/>
-                <w:webHidden/>
-              </w:rPr>
-              <w:tab/>
-            </w:r>
-            <w:r>
-              <w:rPr>
-                <w:noProof/>
-                <w:webHidden/>
-              </w:rPr>
-              <w:fldChar w:fldCharType="begin"/>
-            </w:r>
-            <w:r>
-              <w:rPr>
-                <w:noProof/>
-                <w:webHidden/>
-              </w:rPr>
-              <w:instrText xml:space="preserve"> PAGEREF _Toc305055998 \h </w:instrText>
-            </w:r>
-            <w:r>
-              <w:rPr>
-                <w:noProof/>
-                <w:webHidden/>
-              </w:rPr>
-            </w:r>
-            <w:r>
-              <w:rPr>
-                <w:noProof/>
-                <w:webHidden/>
-              </w:rPr>
-              <w:fldChar w:fldCharType="separate"/>
-            </w:r>
-            <w:r>
-              <w:rPr>
-                <w:noProof/>
-                <w:webHidden/>
-              </w:rPr>
-              <w:t>22</w:t>
+              <w:t>37</w:t>
             </w:r>
             <w:r>
               <w:rPr>
@@ -2548,13 +2888,13 @@
               <w:lang w:eastAsia="nl-NL"/>
             </w:rPr>
           </w:pPr>
-          <w:hyperlink w:anchor="_Toc305055999" w:history="1">
+          <w:hyperlink w:anchor="_Toc305179765" w:history="1">
             <w:r>
               <w:rPr>
                 <w:rStyle w:val="Hyperlink"/>
                 <w:noProof/>
               </w:rPr>
-              <w:t>4.</w:t>
+              <w:t>6.</w:t>
             </w:r>
             <w:r>
               <w:rPr>
@@ -2569,7 +2909,7 @@
                 <w:rStyle w:val="Hyperlink"/>
                 <w:noProof/>
               </w:rPr>
-              <w:t>Advanced Javascript</w:t>
+              <w:t>References</w:t>
             </w:r>
             <w:r>
               <w:rPr>
@@ -2590,7 +2930,7 @@
                 <w:noProof/>
                 <w:webHidden/>
               </w:rPr>
-              <w:instrText xml:space="preserve"> PAGEREF _Toc305055999 \h </w:instrText>
+              <w:instrText xml:space="preserve"> PAGEREF _Toc305179765 \h </w:instrText>
             </w:r>
             <w:r>
               <w:rPr>
@@ -2610,695 +2950,7 @@
                 <w:noProof/>
                 <w:webHidden/>
               </w:rPr>
-              <w:t>23</w:t>
-            </w:r>
-            <w:r>
-              <w:rPr>
-                <w:noProof/>
-                <w:webHidden/>
-              </w:rPr>
-              <w:fldChar w:fldCharType="end"/>
-            </w:r>
-          </w:hyperlink>
-        </w:p>
-        <w:p>
-          <w:pPr>
-            <w:pStyle w:val="Inhopg2"/>
-            <w:tabs>
-              <w:tab w:val="left" w:pos="880"/>
-              <w:tab w:val="right" w:leader="dot" w:pos="9062"/>
-            </w:tabs>
-            <w:rPr>
-              <w:rFonts w:eastAsiaTheme="minorEastAsia"/>
-              <w:noProof/>
-              <w:lang w:eastAsia="nl-NL"/>
-            </w:rPr>
-          </w:pPr>
-          <w:hyperlink w:anchor="_Toc305056000" w:history="1">
-            <w:r>
-              <w:rPr>
-                <w:rStyle w:val="Hyperlink"/>
-                <w:noProof/>
-              </w:rPr>
-              <w:t>4.1</w:t>
-            </w:r>
-            <w:r>
-              <w:rPr>
-                <w:rFonts w:eastAsiaTheme="minorEastAsia"/>
-                <w:noProof/>
-                <w:lang w:eastAsia="nl-NL"/>
-              </w:rPr>
-              <w:tab/>
-            </w:r>
-            <w:r>
-              <w:rPr>
-                <w:rStyle w:val="Hyperlink"/>
-                <w:noProof/>
-              </w:rPr>
-              <w:t>Create your own methods</w:t>
-            </w:r>
-            <w:r>
-              <w:rPr>
-                <w:noProof/>
-                <w:webHidden/>
-              </w:rPr>
-              <w:tab/>
-            </w:r>
-            <w:r>
-              <w:rPr>
-                <w:noProof/>
-                <w:webHidden/>
-              </w:rPr>
-              <w:fldChar w:fldCharType="begin"/>
-            </w:r>
-            <w:r>
-              <w:rPr>
-                <w:noProof/>
-                <w:webHidden/>
-              </w:rPr>
-              <w:instrText xml:space="preserve"> PAGEREF _Toc305056000 \h </w:instrText>
-            </w:r>
-            <w:r>
-              <w:rPr>
-                <w:noProof/>
-                <w:webHidden/>
-              </w:rPr>
-            </w:r>
-            <w:r>
-              <w:rPr>
-                <w:noProof/>
-                <w:webHidden/>
-              </w:rPr>
-              <w:fldChar w:fldCharType="separate"/>
-            </w:r>
-            <w:r>
-              <w:rPr>
-                <w:noProof/>
-                <w:webHidden/>
-              </w:rPr>
-              <w:t>23</w:t>
-            </w:r>
-            <w:r>
-              <w:rPr>
-                <w:noProof/>
-                <w:webHidden/>
-              </w:rPr>
-              <w:fldChar w:fldCharType="end"/>
-            </w:r>
-          </w:hyperlink>
-        </w:p>
-        <w:p>
-          <w:pPr>
-            <w:pStyle w:val="Inhopg2"/>
-            <w:tabs>
-              <w:tab w:val="left" w:pos="880"/>
-              <w:tab w:val="right" w:leader="dot" w:pos="9062"/>
-            </w:tabs>
-            <w:rPr>
-              <w:rFonts w:eastAsiaTheme="minorEastAsia"/>
-              <w:noProof/>
-              <w:lang w:eastAsia="nl-NL"/>
-            </w:rPr>
-          </w:pPr>
-          <w:hyperlink w:anchor="_Toc305056001" w:history="1">
-            <w:r>
-              <w:rPr>
-                <w:rStyle w:val="Hyperlink"/>
-                <w:noProof/>
-              </w:rPr>
-              <w:t>4.2</w:t>
-            </w:r>
-            <w:r>
-              <w:rPr>
-                <w:rFonts w:eastAsiaTheme="minorEastAsia"/>
-                <w:noProof/>
-                <w:lang w:eastAsia="nl-NL"/>
-              </w:rPr>
-              <w:tab/>
-            </w:r>
-            <w:r>
-              <w:rPr>
-                <w:rStyle w:val="Hyperlink"/>
-                <w:noProof/>
-              </w:rPr>
-              <w:t>Create a javascript object</w:t>
-            </w:r>
-            <w:r>
-              <w:rPr>
-                <w:noProof/>
-                <w:webHidden/>
-              </w:rPr>
-              <w:tab/>
-            </w:r>
-            <w:r>
-              <w:rPr>
-                <w:noProof/>
-                <w:webHidden/>
-              </w:rPr>
-              <w:fldChar w:fldCharType="begin"/>
-            </w:r>
-            <w:r>
-              <w:rPr>
-                <w:noProof/>
-                <w:webHidden/>
-              </w:rPr>
-              <w:instrText xml:space="preserve"> PAGEREF _Toc305056001 \h </w:instrText>
-            </w:r>
-            <w:r>
-              <w:rPr>
-                <w:noProof/>
-                <w:webHidden/>
-              </w:rPr>
-            </w:r>
-            <w:r>
-              <w:rPr>
-                <w:noProof/>
-                <w:webHidden/>
-              </w:rPr>
-              <w:fldChar w:fldCharType="separate"/>
-            </w:r>
-            <w:r>
-              <w:rPr>
-                <w:noProof/>
-                <w:webHidden/>
-              </w:rPr>
-              <w:t>24</w:t>
-            </w:r>
-            <w:r>
-              <w:rPr>
-                <w:noProof/>
-                <w:webHidden/>
-              </w:rPr>
-              <w:fldChar w:fldCharType="end"/>
-            </w:r>
-          </w:hyperlink>
-        </w:p>
-        <w:p>
-          <w:pPr>
-            <w:pStyle w:val="Inhopg2"/>
-            <w:tabs>
-              <w:tab w:val="left" w:pos="880"/>
-              <w:tab w:val="right" w:leader="dot" w:pos="9062"/>
-            </w:tabs>
-            <w:rPr>
-              <w:rFonts w:eastAsiaTheme="minorEastAsia"/>
-              <w:noProof/>
-              <w:lang w:eastAsia="nl-NL"/>
-            </w:rPr>
-          </w:pPr>
-          <w:hyperlink w:anchor="_Toc305056002" w:history="1">
-            <w:r>
-              <w:rPr>
-                <w:rStyle w:val="Hyperlink"/>
-                <w:noProof/>
-              </w:rPr>
-              <w:t>4.3</w:t>
-            </w:r>
-            <w:r>
-              <w:rPr>
-                <w:rFonts w:eastAsiaTheme="minorEastAsia"/>
-                <w:noProof/>
-                <w:lang w:eastAsia="nl-NL"/>
-              </w:rPr>
-              <w:tab/>
-            </w:r>
-            <w:r>
-              <w:rPr>
-                <w:rStyle w:val="Hyperlink"/>
-                <w:noProof/>
-              </w:rPr>
-              <w:t>Communicate between objects with events</w:t>
-            </w:r>
-            <w:r>
-              <w:rPr>
-                <w:noProof/>
-                <w:webHidden/>
-              </w:rPr>
-              <w:tab/>
-            </w:r>
-            <w:r>
-              <w:rPr>
-                <w:noProof/>
-                <w:webHidden/>
-              </w:rPr>
-              <w:fldChar w:fldCharType="begin"/>
-            </w:r>
-            <w:r>
-              <w:rPr>
-                <w:noProof/>
-                <w:webHidden/>
-              </w:rPr>
-              <w:instrText xml:space="preserve"> PAGEREF _Toc305056002 \h </w:instrText>
-            </w:r>
-            <w:r>
-              <w:rPr>
-                <w:noProof/>
-                <w:webHidden/>
-              </w:rPr>
-            </w:r>
-            <w:r>
-              <w:rPr>
-                <w:noProof/>
-                <w:webHidden/>
-              </w:rPr>
-              <w:fldChar w:fldCharType="separate"/>
-            </w:r>
-            <w:r>
-              <w:rPr>
-                <w:noProof/>
-                <w:webHidden/>
-              </w:rPr>
-              <w:t>24</w:t>
-            </w:r>
-            <w:r>
-              <w:rPr>
-                <w:noProof/>
-                <w:webHidden/>
-              </w:rPr>
-              <w:fldChar w:fldCharType="end"/>
-            </w:r>
-          </w:hyperlink>
-        </w:p>
-        <w:p>
-          <w:pPr>
-            <w:pStyle w:val="Inhopg1"/>
-            <w:tabs>
-              <w:tab w:val="left" w:pos="440"/>
-              <w:tab w:val="right" w:leader="dot" w:pos="9062"/>
-            </w:tabs>
-            <w:rPr>
-              <w:rFonts w:eastAsiaTheme="minorEastAsia"/>
-              <w:noProof/>
-              <w:lang w:eastAsia="nl-NL"/>
-            </w:rPr>
-          </w:pPr>
-          <w:hyperlink w:anchor="_Toc305056003" w:history="1">
-            <w:r>
-              <w:rPr>
-                <w:rStyle w:val="Hyperlink"/>
-                <w:noProof/>
-              </w:rPr>
-              <w:t>5.</w:t>
-            </w:r>
-            <w:r>
-              <w:rPr>
-                <w:rFonts w:eastAsiaTheme="minorEastAsia"/>
-                <w:noProof/>
-                <w:lang w:eastAsia="nl-NL"/>
-              </w:rPr>
-              <w:tab/>
-            </w:r>
-            <w:r>
-              <w:rPr>
-                <w:rStyle w:val="Hyperlink"/>
-                <w:noProof/>
-              </w:rPr>
-              <w:t>MVVM met Knockout JS</w:t>
-            </w:r>
-            <w:r>
-              <w:rPr>
-                <w:noProof/>
-                <w:webHidden/>
-              </w:rPr>
-              <w:tab/>
-            </w:r>
-            <w:r>
-              <w:rPr>
-                <w:noProof/>
-                <w:webHidden/>
-              </w:rPr>
-              <w:fldChar w:fldCharType="begin"/>
-            </w:r>
-            <w:r>
-              <w:rPr>
-                <w:noProof/>
-                <w:webHidden/>
-              </w:rPr>
-              <w:instrText xml:space="preserve"> PAGEREF _Toc305056003 \h </w:instrText>
-            </w:r>
-            <w:r>
-              <w:rPr>
-                <w:noProof/>
-                <w:webHidden/>
-              </w:rPr>
-            </w:r>
-            <w:r>
-              <w:rPr>
-                <w:noProof/>
-                <w:webHidden/>
-              </w:rPr>
-              <w:fldChar w:fldCharType="separate"/>
-            </w:r>
-            <w:r>
-              <w:rPr>
-                <w:noProof/>
-                <w:webHidden/>
-              </w:rPr>
-              <w:t>25</w:t>
-            </w:r>
-            <w:r>
-              <w:rPr>
-                <w:noProof/>
-                <w:webHidden/>
-              </w:rPr>
-              <w:fldChar w:fldCharType="end"/>
-            </w:r>
-          </w:hyperlink>
-        </w:p>
-        <w:p>
-          <w:pPr>
-            <w:pStyle w:val="Inhopg2"/>
-            <w:tabs>
-              <w:tab w:val="left" w:pos="880"/>
-              <w:tab w:val="right" w:leader="dot" w:pos="9062"/>
-            </w:tabs>
-            <w:rPr>
-              <w:rFonts w:eastAsiaTheme="minorEastAsia"/>
-              <w:noProof/>
-              <w:lang w:eastAsia="nl-NL"/>
-            </w:rPr>
-          </w:pPr>
-          <w:hyperlink w:anchor="_Toc305056004" w:history="1">
-            <w:r>
-              <w:rPr>
-                <w:rStyle w:val="Hyperlink"/>
-                <w:noProof/>
-              </w:rPr>
-              <w:t>5.1</w:t>
-            </w:r>
-            <w:r>
-              <w:rPr>
-                <w:rFonts w:eastAsiaTheme="minorEastAsia"/>
-                <w:noProof/>
-                <w:lang w:eastAsia="nl-NL"/>
-              </w:rPr>
-              <w:tab/>
-            </w:r>
-            <w:r>
-              <w:rPr>
-                <w:rStyle w:val="Hyperlink"/>
-                <w:noProof/>
-              </w:rPr>
-              <w:t>Simple bindings</w:t>
-            </w:r>
-            <w:r>
-              <w:rPr>
-                <w:noProof/>
-                <w:webHidden/>
-              </w:rPr>
-              <w:tab/>
-            </w:r>
-            <w:r>
-              <w:rPr>
-                <w:noProof/>
-                <w:webHidden/>
-              </w:rPr>
-              <w:fldChar w:fldCharType="begin"/>
-            </w:r>
-            <w:r>
-              <w:rPr>
-                <w:noProof/>
-                <w:webHidden/>
-              </w:rPr>
-              <w:instrText xml:space="preserve"> PAGEREF _Toc305056004 \h </w:instrText>
-            </w:r>
-            <w:r>
-              <w:rPr>
-                <w:noProof/>
-                <w:webHidden/>
-              </w:rPr>
-            </w:r>
-            <w:r>
-              <w:rPr>
-                <w:noProof/>
-                <w:webHidden/>
-              </w:rPr>
-              <w:fldChar w:fldCharType="separate"/>
-            </w:r>
-            <w:r>
-              <w:rPr>
-                <w:noProof/>
-                <w:webHidden/>
-              </w:rPr>
-              <w:t>25</w:t>
-            </w:r>
-            <w:r>
-              <w:rPr>
-                <w:noProof/>
-                <w:webHidden/>
-              </w:rPr>
-              <w:fldChar w:fldCharType="end"/>
-            </w:r>
-          </w:hyperlink>
-        </w:p>
-        <w:p>
-          <w:pPr>
-            <w:pStyle w:val="Inhopg2"/>
-            <w:tabs>
-              <w:tab w:val="left" w:pos="880"/>
-              <w:tab w:val="right" w:leader="dot" w:pos="9062"/>
-            </w:tabs>
-            <w:rPr>
-              <w:rFonts w:eastAsiaTheme="minorEastAsia"/>
-              <w:noProof/>
-              <w:lang w:eastAsia="nl-NL"/>
-            </w:rPr>
-          </w:pPr>
-          <w:hyperlink w:anchor="_Toc305056005" w:history="1">
-            <w:r>
-              <w:rPr>
-                <w:rStyle w:val="Hyperlink"/>
-                <w:noProof/>
-              </w:rPr>
-              <w:t>5.2</w:t>
-            </w:r>
-            <w:r>
-              <w:rPr>
-                <w:rFonts w:eastAsiaTheme="minorEastAsia"/>
-                <w:noProof/>
-                <w:lang w:eastAsia="nl-NL"/>
-              </w:rPr>
-              <w:tab/>
-            </w:r>
-            <w:r>
-              <w:rPr>
-                <w:rStyle w:val="Hyperlink"/>
-                <w:noProof/>
-              </w:rPr>
-              <w:t>Advanced bindings</w:t>
-            </w:r>
-            <w:r>
-              <w:rPr>
-                <w:noProof/>
-                <w:webHidden/>
-              </w:rPr>
-              <w:tab/>
-            </w:r>
-            <w:r>
-              <w:rPr>
-                <w:noProof/>
-                <w:webHidden/>
-              </w:rPr>
-              <w:fldChar w:fldCharType="begin"/>
-            </w:r>
-            <w:r>
-              <w:rPr>
-                <w:noProof/>
-                <w:webHidden/>
-              </w:rPr>
-              <w:instrText xml:space="preserve"> PAGEREF _Toc305056005 \h </w:instrText>
-            </w:r>
-            <w:r>
-              <w:rPr>
-                <w:noProof/>
-                <w:webHidden/>
-              </w:rPr>
-            </w:r>
-            <w:r>
-              <w:rPr>
-                <w:noProof/>
-                <w:webHidden/>
-              </w:rPr>
-              <w:fldChar w:fldCharType="separate"/>
-            </w:r>
-            <w:r>
-              <w:rPr>
-                <w:noProof/>
-                <w:webHidden/>
-              </w:rPr>
-              <w:t>25</w:t>
-            </w:r>
-            <w:r>
-              <w:rPr>
-                <w:noProof/>
-                <w:webHidden/>
-              </w:rPr>
-              <w:fldChar w:fldCharType="end"/>
-            </w:r>
-          </w:hyperlink>
-        </w:p>
-        <w:p>
-          <w:pPr>
-            <w:pStyle w:val="Inhopg2"/>
-            <w:tabs>
-              <w:tab w:val="left" w:pos="880"/>
-              <w:tab w:val="right" w:leader="dot" w:pos="9062"/>
-            </w:tabs>
-            <w:rPr>
-              <w:rFonts w:eastAsiaTheme="minorEastAsia"/>
-              <w:noProof/>
-              <w:lang w:eastAsia="nl-NL"/>
-            </w:rPr>
-          </w:pPr>
-          <w:hyperlink w:anchor="_Toc305056006" w:history="1">
-            <w:r>
-              <w:rPr>
-                <w:rStyle w:val="Hyperlink"/>
-                <w:noProof/>
-              </w:rPr>
-              <w:t>5.3</w:t>
-            </w:r>
-            <w:r>
-              <w:rPr>
-                <w:rFonts w:eastAsiaTheme="minorEastAsia"/>
-                <w:noProof/>
-                <w:lang w:eastAsia="nl-NL"/>
-              </w:rPr>
-              <w:tab/>
-            </w:r>
-            <w:r>
-              <w:rPr>
-                <w:rStyle w:val="Hyperlink"/>
-                <w:noProof/>
-              </w:rPr>
-              <w:t>Cascading dropdown</w:t>
-            </w:r>
-            <w:r>
-              <w:rPr>
-                <w:noProof/>
-                <w:webHidden/>
-              </w:rPr>
-              <w:tab/>
-            </w:r>
-            <w:r>
-              <w:rPr>
-                <w:noProof/>
-                <w:webHidden/>
-              </w:rPr>
-              <w:fldChar w:fldCharType="begin"/>
-            </w:r>
-            <w:r>
-              <w:rPr>
-                <w:noProof/>
-                <w:webHidden/>
-              </w:rPr>
-              <w:instrText xml:space="preserve"> PAGEREF _Toc305056006 \h </w:instrText>
-            </w:r>
-            <w:r>
-              <w:rPr>
-                <w:noProof/>
-                <w:webHidden/>
-              </w:rPr>
-            </w:r>
-            <w:r>
-              <w:rPr>
-                <w:noProof/>
-                <w:webHidden/>
-              </w:rPr>
-              <w:fldChar w:fldCharType="separate"/>
-            </w:r>
-            <w:r>
-              <w:rPr>
-                <w:noProof/>
-                <w:webHidden/>
-              </w:rPr>
-              <w:t>25</w:t>
-            </w:r>
-            <w:r>
-              <w:rPr>
-                <w:noProof/>
-                <w:webHidden/>
-              </w:rPr>
-              <w:fldChar w:fldCharType="end"/>
-            </w:r>
-          </w:hyperlink>
-        </w:p>
-        <w:p>
-          <w:pPr>
-            <w:pStyle w:val="Inhopg2"/>
-            <w:tabs>
-              <w:tab w:val="left" w:pos="880"/>
-              <w:tab w:val="right" w:leader="dot" w:pos="9062"/>
-            </w:tabs>
-            <w:rPr>
-              <w:rFonts w:eastAsiaTheme="minorEastAsia"/>
-              <w:noProof/>
-              <w:lang w:eastAsia="nl-NL"/>
-            </w:rPr>
-          </w:pPr>
-          <w:hyperlink w:anchor="_Toc305056007" w:history="1">
-            <w:r>
-              <w:rPr>
-                <w:rStyle w:val="Hyperlink"/>
-                <w:noProof/>
-              </w:rPr>
-              <w:t>5.4</w:t>
-            </w:r>
-            <w:r>
-              <w:rPr>
-                <w:rFonts w:eastAsiaTheme="minorEastAsia"/>
-                <w:noProof/>
-                <w:lang w:eastAsia="nl-NL"/>
-              </w:rPr>
-              <w:tab/>
-            </w:r>
-            <w:r>
-              <w:rPr>
-                <w:rStyle w:val="Hyperlink"/>
-                <w:noProof/>
-              </w:rPr>
-              <w:t>Animations with jQueryUI</w:t>
-            </w:r>
-            <w:r>
-              <w:rPr>
-                <w:noProof/>
-                <w:webHidden/>
-              </w:rPr>
-              <w:tab/>
-            </w:r>
-            <w:r>
-              <w:rPr>
-                <w:noProof/>
-                <w:webHidden/>
-              </w:rPr>
-              <w:fldChar w:fldCharType="begin"/>
-            </w:r>
-            <w:r>
-              <w:rPr>
-                <w:noProof/>
-                <w:webHidden/>
-              </w:rPr>
-              <w:instrText xml:space="preserve"> PAGEREF _Toc305056007 \h </w:instrText>
-            </w:r>
-            <w:r>
-              <w:rPr>
-                <w:noProof/>
-                <w:webHidden/>
-              </w:rPr>
-            </w:r>
-            <w:r>
-              <w:rPr>
-                <w:noProof/>
-                <w:webHidden/>
-              </w:rPr>
-              <w:fldChar w:fldCharType="separate"/>
-            </w:r>
-            <w:r>
-              <w:rPr>
-                <w:noProof/>
-                <w:webHidden/>
-              </w:rPr>
-              <w:t>25</w:t>
+              <w:t>38</w:t>
             </w:r>
             <w:r>
               <w:rPr>
@@ -3340,7 +2992,7 @@
         </w:numPr>
         <w:ind w:hanging="720"/>
       </w:pPr>
-      <w:bookmarkStart w:id="0" w:name="_Toc305055977"/>
+      <w:bookmarkStart w:id="0" w:name="_Toc305179739"/>
       <w:proofErr w:type="spellStart"/>
       <w:r>
         <w:lastRenderedPageBreak/>
@@ -3391,7 +3043,6 @@
           <w:lang w:val="en-US"/>
         </w:rPr>
       </w:pPr>
-      <w:bookmarkStart w:id="1" w:name="_Toc305055978"/>
       <w:r>
         <w:rPr>
           <w:noProof/>
@@ -3424,7 +3075,7 @@
                     <a:blip r:embed="rId14">
                       <a:extLst>
                         <a:ext uri="{28A0092B-C50C-407E-A947-70E740481C1C}">
-                          <a14:useLocalDpi xmlns:a14="http://schemas.microsoft.com/office/drawing/2010/main" xmlns:wps="http://schemas.microsoft.com/office/word/2010/wordprocessingShape" xmlns:wpi="http://schemas.microsoft.com/office/word/2010/wordprocessingInk" xmlns:wpg="http://schemas.microsoft.com/office/word/2010/wordprocessingGroup" xmlns:w14="http://schemas.microsoft.com/office/word/2010/wordml" xmlns:w="http://schemas.openxmlformats.org/wordprocessingml/2006/main" xmlns:w10="urn:schemas-microsoft-com:office:word" xmlns:wp14="http://schemas.microsoft.com/office/word/2010/wordprocessingDrawing" xmlns:v="urn:schemas-microsoft-com:vml" xmlns:o="urn:schemas-microsoft-com:office:office" xmlns:mc="http://schemas.openxmlformats.org/markup-compatibility/2006" xmlns:wpc="http://schemas.microsoft.com/office/word/2010/wordprocessingCanvas" xmlns="" val="0"/>
+                          <a14:useLocalDpi xmlns="" xmlns:wpc="http://schemas.microsoft.com/office/word/2010/wordprocessingCanvas" xmlns:mc="http://schemas.openxmlformats.org/markup-compatibility/2006" xmlns:o="urn:schemas-microsoft-com:office:office" xmlns:v="urn:schemas-microsoft-com:vml" xmlns:wp14="http://schemas.microsoft.com/office/word/2010/wordprocessingDrawing" xmlns:w10="urn:schemas-microsoft-com:office:word" xmlns:w="http://schemas.openxmlformats.org/wordprocessingml/2006/main" xmlns:w14="http://schemas.microsoft.com/office/word/2010/wordml" xmlns:wpg="http://schemas.microsoft.com/office/word/2010/wordprocessingGroup" xmlns:wpi="http://schemas.microsoft.com/office/word/2010/wordprocessingInk" xmlns:wps="http://schemas.microsoft.com/office/word/2010/wordprocessingShape" xmlns:a14="http://schemas.microsoft.com/office/drawing/2010/main" val="0"/>
                         </a:ext>
                       </a:extLst>
                     </a:blip>
@@ -3447,6 +3098,7 @@
           </wp:anchor>
         </w:drawing>
       </w:r>
+      <w:bookmarkStart w:id="1" w:name="_Toc305179740"/>
       <w:r>
         <w:rPr>
           <w:lang w:val="en-US"/>
@@ -4568,7 +4220,7 @@
                     <a:blip r:embed="rId14">
                       <a:extLst>
                         <a:ext uri="{28A0092B-C50C-407E-A947-70E740481C1C}">
-                          <a14:useLocalDpi xmlns:a14="http://schemas.microsoft.com/office/drawing/2010/main" xmlns:wps="http://schemas.microsoft.com/office/word/2010/wordprocessingShape" xmlns:wpi="http://schemas.microsoft.com/office/word/2010/wordprocessingInk" xmlns:wpg="http://schemas.microsoft.com/office/word/2010/wordprocessingGroup" xmlns:w14="http://schemas.microsoft.com/office/word/2010/wordml" xmlns:w="http://schemas.openxmlformats.org/wordprocessingml/2006/main" xmlns:w10="urn:schemas-microsoft-com:office:word" xmlns:wp14="http://schemas.microsoft.com/office/word/2010/wordprocessingDrawing" xmlns:v="urn:schemas-microsoft-com:vml" xmlns:o="urn:schemas-microsoft-com:office:office" xmlns:mc="http://schemas.openxmlformats.org/markup-compatibility/2006" xmlns:wpc="http://schemas.microsoft.com/office/word/2010/wordprocessingCanvas" xmlns="" val="0"/>
+                          <a14:useLocalDpi xmlns="" xmlns:wpc="http://schemas.microsoft.com/office/word/2010/wordprocessingCanvas" xmlns:mc="http://schemas.openxmlformats.org/markup-compatibility/2006" xmlns:o="urn:schemas-microsoft-com:office:office" xmlns:v="urn:schemas-microsoft-com:vml" xmlns:wp14="http://schemas.microsoft.com/office/word/2010/wordprocessingDrawing" xmlns:w10="urn:schemas-microsoft-com:office:word" xmlns:w="http://schemas.openxmlformats.org/wordprocessingml/2006/main" xmlns:w14="http://schemas.microsoft.com/office/word/2010/wordml" xmlns:wpg="http://schemas.microsoft.com/office/word/2010/wordprocessingGroup" xmlns:wpi="http://schemas.microsoft.com/office/word/2010/wordprocessingInk" xmlns:wps="http://schemas.microsoft.com/office/word/2010/wordprocessingShape" xmlns:a14="http://schemas.microsoft.com/office/drawing/2010/main" val="0"/>
                         </a:ext>
                       </a:extLst>
                     </a:blip>
@@ -4652,7 +4304,7 @@
                     <a:blip r:embed="rId14">
                       <a:extLst>
                         <a:ext uri="{28A0092B-C50C-407E-A947-70E740481C1C}">
-                          <a14:useLocalDpi xmlns:a14="http://schemas.microsoft.com/office/drawing/2010/main" xmlns:wps="http://schemas.microsoft.com/office/word/2010/wordprocessingShape" xmlns:wpi="http://schemas.microsoft.com/office/word/2010/wordprocessingInk" xmlns:wpg="http://schemas.microsoft.com/office/word/2010/wordprocessingGroup" xmlns:w14="http://schemas.microsoft.com/office/word/2010/wordml" xmlns:w="http://schemas.openxmlformats.org/wordprocessingml/2006/main" xmlns:w10="urn:schemas-microsoft-com:office:word" xmlns:wp14="http://schemas.microsoft.com/office/word/2010/wordprocessingDrawing" xmlns:v="urn:schemas-microsoft-com:vml" xmlns:o="urn:schemas-microsoft-com:office:office" xmlns:mc="http://schemas.openxmlformats.org/markup-compatibility/2006" xmlns:wpc="http://schemas.microsoft.com/office/word/2010/wordprocessingCanvas" xmlns="" val="0"/>
+                          <a14:useLocalDpi xmlns="" xmlns:wpc="http://schemas.microsoft.com/office/word/2010/wordprocessingCanvas" xmlns:mc="http://schemas.openxmlformats.org/markup-compatibility/2006" xmlns:o="urn:schemas-microsoft-com:office:office" xmlns:v="urn:schemas-microsoft-com:vml" xmlns:wp14="http://schemas.microsoft.com/office/word/2010/wordprocessingDrawing" xmlns:w10="urn:schemas-microsoft-com:office:word" xmlns:w="http://schemas.openxmlformats.org/wordprocessingml/2006/main" xmlns:w14="http://schemas.microsoft.com/office/word/2010/wordml" xmlns:wpg="http://schemas.microsoft.com/office/word/2010/wordprocessingGroup" xmlns:wpi="http://schemas.microsoft.com/office/word/2010/wordprocessingInk" xmlns:wps="http://schemas.microsoft.com/office/word/2010/wordprocessingShape" xmlns:a14="http://schemas.microsoft.com/office/drawing/2010/main" val="0"/>
                         </a:ext>
                       </a:extLst>
                     </a:blip>
@@ -4903,7 +4555,7 @@
                     <a:blip r:embed="rId14">
                       <a:extLst>
                         <a:ext uri="{28A0092B-C50C-407E-A947-70E740481C1C}">
-                          <a14:useLocalDpi xmlns:a14="http://schemas.microsoft.com/office/drawing/2010/main" xmlns:wps="http://schemas.microsoft.com/office/word/2010/wordprocessingShape" xmlns:wpi="http://schemas.microsoft.com/office/word/2010/wordprocessingInk" xmlns:wpg="http://schemas.microsoft.com/office/word/2010/wordprocessingGroup" xmlns:w14="http://schemas.microsoft.com/office/word/2010/wordml" xmlns:w="http://schemas.openxmlformats.org/wordprocessingml/2006/main" xmlns:w10="urn:schemas-microsoft-com:office:word" xmlns:wp14="http://schemas.microsoft.com/office/word/2010/wordprocessingDrawing" xmlns:v="urn:schemas-microsoft-com:vml" xmlns:o="urn:schemas-microsoft-com:office:office" xmlns:mc="http://schemas.openxmlformats.org/markup-compatibility/2006" xmlns:wpc="http://schemas.microsoft.com/office/word/2010/wordprocessingCanvas" xmlns="" val="0"/>
+                          <a14:useLocalDpi xmlns="" xmlns:wpc="http://schemas.microsoft.com/office/word/2010/wordprocessingCanvas" xmlns:mc="http://schemas.openxmlformats.org/markup-compatibility/2006" xmlns:o="urn:schemas-microsoft-com:office:office" xmlns:v="urn:schemas-microsoft-com:vml" xmlns:wp14="http://schemas.microsoft.com/office/word/2010/wordprocessingDrawing" xmlns:w10="urn:schemas-microsoft-com:office:word" xmlns:w="http://schemas.openxmlformats.org/wordprocessingml/2006/main" xmlns:w14="http://schemas.microsoft.com/office/word/2010/wordml" xmlns:wpg="http://schemas.microsoft.com/office/word/2010/wordprocessingGroup" xmlns:wpi="http://schemas.microsoft.com/office/word/2010/wordprocessingInk" xmlns:wps="http://schemas.microsoft.com/office/word/2010/wordprocessingShape" xmlns:a14="http://schemas.microsoft.com/office/drawing/2010/main" val="0"/>
                         </a:ext>
                       </a:extLst>
                     </a:blip>
@@ -5296,7 +4948,7 @@
                     <a:blip r:embed="rId14">
                       <a:extLst>
                         <a:ext uri="{28A0092B-C50C-407E-A947-70E740481C1C}">
-                          <a14:useLocalDpi xmlns:a14="http://schemas.microsoft.com/office/drawing/2010/main" xmlns:wps="http://schemas.microsoft.com/office/word/2010/wordprocessingShape" xmlns:wpi="http://schemas.microsoft.com/office/word/2010/wordprocessingInk" xmlns:wpg="http://schemas.microsoft.com/office/word/2010/wordprocessingGroup" xmlns:w14="http://schemas.microsoft.com/office/word/2010/wordml" xmlns:w="http://schemas.openxmlformats.org/wordprocessingml/2006/main" xmlns:w10="urn:schemas-microsoft-com:office:word" xmlns:wp14="http://schemas.microsoft.com/office/word/2010/wordprocessingDrawing" xmlns:v="urn:schemas-microsoft-com:vml" xmlns:o="urn:schemas-microsoft-com:office:office" xmlns:mc="http://schemas.openxmlformats.org/markup-compatibility/2006" xmlns:wpc="http://schemas.microsoft.com/office/word/2010/wordprocessingCanvas" xmlns="" val="0"/>
+                          <a14:useLocalDpi xmlns="" xmlns:wpc="http://schemas.microsoft.com/office/word/2010/wordprocessingCanvas" xmlns:mc="http://schemas.openxmlformats.org/markup-compatibility/2006" xmlns:o="urn:schemas-microsoft-com:office:office" xmlns:v="urn:schemas-microsoft-com:vml" xmlns:wp14="http://schemas.microsoft.com/office/word/2010/wordprocessingDrawing" xmlns:w10="urn:schemas-microsoft-com:office:word" xmlns:w="http://schemas.openxmlformats.org/wordprocessingml/2006/main" xmlns:w14="http://schemas.microsoft.com/office/word/2010/wordml" xmlns:wpg="http://schemas.microsoft.com/office/word/2010/wordprocessingGroup" xmlns:wpi="http://schemas.microsoft.com/office/word/2010/wordprocessingInk" xmlns:wps="http://schemas.microsoft.com/office/word/2010/wordprocessingShape" xmlns:a14="http://schemas.microsoft.com/office/drawing/2010/main" val="0"/>
                         </a:ext>
                       </a:extLst>
                     </a:blip>
@@ -5472,7 +5124,7 @@
                     <a:blip r:embed="rId14">
                       <a:extLst>
                         <a:ext uri="{28A0092B-C50C-407E-A947-70E740481C1C}">
-                          <a14:useLocalDpi xmlns:a14="http://schemas.microsoft.com/office/drawing/2010/main" xmlns:wps="http://schemas.microsoft.com/office/word/2010/wordprocessingShape" xmlns:wpi="http://schemas.microsoft.com/office/word/2010/wordprocessingInk" xmlns:wpg="http://schemas.microsoft.com/office/word/2010/wordprocessingGroup" xmlns:w14="http://schemas.microsoft.com/office/word/2010/wordml" xmlns:w="http://schemas.openxmlformats.org/wordprocessingml/2006/main" xmlns:w10="urn:schemas-microsoft-com:office:word" xmlns:wp14="http://schemas.microsoft.com/office/word/2010/wordprocessingDrawing" xmlns:v="urn:schemas-microsoft-com:vml" xmlns:o="urn:schemas-microsoft-com:office:office" xmlns:mc="http://schemas.openxmlformats.org/markup-compatibility/2006" xmlns:wpc="http://schemas.microsoft.com/office/word/2010/wordprocessingCanvas" xmlns="" val="0"/>
+                          <a14:useLocalDpi xmlns="" xmlns:wpc="http://schemas.microsoft.com/office/word/2010/wordprocessingCanvas" xmlns:mc="http://schemas.openxmlformats.org/markup-compatibility/2006" xmlns:o="urn:schemas-microsoft-com:office:office" xmlns:v="urn:schemas-microsoft-com:vml" xmlns:wp14="http://schemas.microsoft.com/office/word/2010/wordprocessingDrawing" xmlns:w10="urn:schemas-microsoft-com:office:word" xmlns:w="http://schemas.openxmlformats.org/wordprocessingml/2006/main" xmlns:w14="http://schemas.microsoft.com/office/word/2010/wordml" xmlns:wpg="http://schemas.microsoft.com/office/word/2010/wordprocessingGroup" xmlns:wpi="http://schemas.microsoft.com/office/word/2010/wordprocessingInk" xmlns:wps="http://schemas.microsoft.com/office/word/2010/wordprocessingShape" xmlns:a14="http://schemas.microsoft.com/office/drawing/2010/main" val="0"/>
                         </a:ext>
                       </a:extLst>
                     </a:blip>
@@ -5606,7 +5258,7 @@
                     <a:blip r:embed="rId14">
                       <a:extLst>
                         <a:ext uri="{28A0092B-C50C-407E-A947-70E740481C1C}">
-                          <a14:useLocalDpi xmlns:a14="http://schemas.microsoft.com/office/drawing/2010/main" xmlns:wps="http://schemas.microsoft.com/office/word/2010/wordprocessingShape" xmlns:wpi="http://schemas.microsoft.com/office/word/2010/wordprocessingInk" xmlns:wpg="http://schemas.microsoft.com/office/word/2010/wordprocessingGroup" xmlns:w14="http://schemas.microsoft.com/office/word/2010/wordml" xmlns:w="http://schemas.openxmlformats.org/wordprocessingml/2006/main" xmlns:w10="urn:schemas-microsoft-com:office:word" xmlns:wp14="http://schemas.microsoft.com/office/word/2010/wordprocessingDrawing" xmlns:v="urn:schemas-microsoft-com:vml" xmlns:o="urn:schemas-microsoft-com:office:office" xmlns:mc="http://schemas.openxmlformats.org/markup-compatibility/2006" xmlns:wpc="http://schemas.microsoft.com/office/word/2010/wordprocessingCanvas" xmlns="" val="0"/>
+                          <a14:useLocalDpi xmlns="" xmlns:wpc="http://schemas.microsoft.com/office/word/2010/wordprocessingCanvas" xmlns:mc="http://schemas.openxmlformats.org/markup-compatibility/2006" xmlns:o="urn:schemas-microsoft-com:office:office" xmlns:v="urn:schemas-microsoft-com:vml" xmlns:wp14="http://schemas.microsoft.com/office/word/2010/wordprocessingDrawing" xmlns:w10="urn:schemas-microsoft-com:office:word" xmlns:w="http://schemas.openxmlformats.org/wordprocessingml/2006/main" xmlns:w14="http://schemas.microsoft.com/office/word/2010/wordml" xmlns:wpg="http://schemas.microsoft.com/office/word/2010/wordprocessingGroup" xmlns:wpi="http://schemas.microsoft.com/office/word/2010/wordprocessingInk" xmlns:wps="http://schemas.microsoft.com/office/word/2010/wordprocessingShape" xmlns:a14="http://schemas.microsoft.com/office/drawing/2010/main" val="0"/>
                         </a:ext>
                       </a:extLst>
                     </a:blip>
@@ -5804,7 +5456,7 @@
                     <a:blip r:embed="rId14">
                       <a:extLst>
                         <a:ext uri="{28A0092B-C50C-407E-A947-70E740481C1C}">
-                          <a14:useLocalDpi xmlns:a14="http://schemas.microsoft.com/office/drawing/2010/main" xmlns:wps="http://schemas.microsoft.com/office/word/2010/wordprocessingShape" xmlns:wpi="http://schemas.microsoft.com/office/word/2010/wordprocessingInk" xmlns:wpg="http://schemas.microsoft.com/office/word/2010/wordprocessingGroup" xmlns:w14="http://schemas.microsoft.com/office/word/2010/wordml" xmlns:w="http://schemas.openxmlformats.org/wordprocessingml/2006/main" xmlns:w10="urn:schemas-microsoft-com:office:word" xmlns:wp14="http://schemas.microsoft.com/office/word/2010/wordprocessingDrawing" xmlns:v="urn:schemas-microsoft-com:vml" xmlns:o="urn:schemas-microsoft-com:office:office" xmlns:mc="http://schemas.openxmlformats.org/markup-compatibility/2006" xmlns:wpc="http://schemas.microsoft.com/office/word/2010/wordprocessingCanvas" xmlns="" val="0"/>
+                          <a14:useLocalDpi xmlns="" xmlns:wpc="http://schemas.microsoft.com/office/word/2010/wordprocessingCanvas" xmlns:mc="http://schemas.openxmlformats.org/markup-compatibility/2006" xmlns:o="urn:schemas-microsoft-com:office:office" xmlns:v="urn:schemas-microsoft-com:vml" xmlns:wp14="http://schemas.microsoft.com/office/word/2010/wordprocessingDrawing" xmlns:w10="urn:schemas-microsoft-com:office:word" xmlns:w="http://schemas.openxmlformats.org/wordprocessingml/2006/main" xmlns:w14="http://schemas.microsoft.com/office/word/2010/wordml" xmlns:wpg="http://schemas.microsoft.com/office/word/2010/wordprocessingGroup" xmlns:wpi="http://schemas.microsoft.com/office/word/2010/wordprocessingInk" xmlns:wps="http://schemas.microsoft.com/office/word/2010/wordprocessingShape" xmlns:a14="http://schemas.microsoft.com/office/drawing/2010/main" val="0"/>
                         </a:ext>
                       </a:extLst>
                     </a:blip>
@@ -6203,7 +5855,7 @@
                     <a:blip r:embed="rId23">
                       <a:extLst>
                         <a:ext uri="{28A0092B-C50C-407E-A947-70E740481C1C}">
-                          <a14:useLocalDpi xmlns:a14="http://schemas.microsoft.com/office/drawing/2010/main" xmlns:wps="http://schemas.microsoft.com/office/word/2010/wordprocessingShape" xmlns:wpi="http://schemas.microsoft.com/office/word/2010/wordprocessingInk" xmlns:wpg="http://schemas.microsoft.com/office/word/2010/wordprocessingGroup" xmlns:w14="http://schemas.microsoft.com/office/word/2010/wordml" xmlns:w="http://schemas.openxmlformats.org/wordprocessingml/2006/main" xmlns:w10="urn:schemas-microsoft-com:office:word" xmlns:wp14="http://schemas.microsoft.com/office/word/2010/wordprocessingDrawing" xmlns:v="urn:schemas-microsoft-com:vml" xmlns:o="urn:schemas-microsoft-com:office:office" xmlns:mc="http://schemas.openxmlformats.org/markup-compatibility/2006" xmlns:wpc="http://schemas.microsoft.com/office/word/2010/wordprocessingCanvas" xmlns="" val="0"/>
+                          <a14:useLocalDpi xmlns="" xmlns:wpc="http://schemas.microsoft.com/office/word/2010/wordprocessingCanvas" xmlns:mc="http://schemas.openxmlformats.org/markup-compatibility/2006" xmlns:o="urn:schemas-microsoft-com:office:office" xmlns:v="urn:schemas-microsoft-com:vml" xmlns:wp14="http://schemas.microsoft.com/office/word/2010/wordprocessingDrawing" xmlns:w10="urn:schemas-microsoft-com:office:word" xmlns:w="http://schemas.openxmlformats.org/wordprocessingml/2006/main" xmlns:w14="http://schemas.microsoft.com/office/word/2010/wordml" xmlns:wpg="http://schemas.microsoft.com/office/word/2010/wordprocessingGroup" xmlns:wpi="http://schemas.microsoft.com/office/word/2010/wordprocessingInk" xmlns:wps="http://schemas.microsoft.com/office/word/2010/wordprocessingShape" xmlns:a14="http://schemas.microsoft.com/office/drawing/2010/main" val="0"/>
                         </a:ext>
                       </a:extLst>
                     </a:blip>
@@ -7093,7 +6745,7 @@
                     <a:blip r:embed="rId14">
                       <a:extLst>
                         <a:ext uri="{28A0092B-C50C-407E-A947-70E740481C1C}">
-                          <a14:useLocalDpi xmlns:a14="http://schemas.microsoft.com/office/drawing/2010/main" xmlns:wps="http://schemas.microsoft.com/office/word/2010/wordprocessingShape" xmlns:wpi="http://schemas.microsoft.com/office/word/2010/wordprocessingInk" xmlns:wpg="http://schemas.microsoft.com/office/word/2010/wordprocessingGroup" xmlns:w14="http://schemas.microsoft.com/office/word/2010/wordml" xmlns:w="http://schemas.openxmlformats.org/wordprocessingml/2006/main" xmlns:w10="urn:schemas-microsoft-com:office:word" xmlns:wp14="http://schemas.microsoft.com/office/word/2010/wordprocessingDrawing" xmlns:v="urn:schemas-microsoft-com:vml" xmlns:o="urn:schemas-microsoft-com:office:office" xmlns:mc="http://schemas.openxmlformats.org/markup-compatibility/2006" xmlns:wpc="http://schemas.microsoft.com/office/word/2010/wordprocessingCanvas" xmlns="" val="0"/>
+                          <a14:useLocalDpi xmlns="" xmlns:wpc="http://schemas.microsoft.com/office/word/2010/wordprocessingCanvas" xmlns:mc="http://schemas.openxmlformats.org/markup-compatibility/2006" xmlns:o="urn:schemas-microsoft-com:office:office" xmlns:v="urn:schemas-microsoft-com:vml" xmlns:wp14="http://schemas.microsoft.com/office/word/2010/wordprocessingDrawing" xmlns:w10="urn:schemas-microsoft-com:office:word" xmlns:w="http://schemas.openxmlformats.org/wordprocessingml/2006/main" xmlns:w14="http://schemas.microsoft.com/office/word/2010/wordml" xmlns:wpg="http://schemas.microsoft.com/office/word/2010/wordprocessingGroup" xmlns:wpi="http://schemas.microsoft.com/office/word/2010/wordprocessingInk" xmlns:wps="http://schemas.microsoft.com/office/word/2010/wordprocessingShape" xmlns:a14="http://schemas.microsoft.com/office/drawing/2010/main" val="0"/>
                         </a:ext>
                       </a:extLst>
                     </a:blip>
@@ -8077,7 +7729,7 @@
                     <a:blip r:embed="rId14">
                       <a:extLst>
                         <a:ext uri="{28A0092B-C50C-407E-A947-70E740481C1C}">
-                          <a14:useLocalDpi xmlns:a14="http://schemas.microsoft.com/office/drawing/2010/main" xmlns:wps="http://schemas.microsoft.com/office/word/2010/wordprocessingShape" xmlns:wpi="http://schemas.microsoft.com/office/word/2010/wordprocessingInk" xmlns:wpg="http://schemas.microsoft.com/office/word/2010/wordprocessingGroup" xmlns:w14="http://schemas.microsoft.com/office/word/2010/wordml" xmlns:w="http://schemas.openxmlformats.org/wordprocessingml/2006/main" xmlns:w10="urn:schemas-microsoft-com:office:word" xmlns:wp14="http://schemas.microsoft.com/office/word/2010/wordprocessingDrawing" xmlns:v="urn:schemas-microsoft-com:vml" xmlns:o="urn:schemas-microsoft-com:office:office" xmlns:mc="http://schemas.openxmlformats.org/markup-compatibility/2006" xmlns:wpc="http://schemas.microsoft.com/office/word/2010/wordprocessingCanvas" xmlns="" val="0"/>
+                          <a14:useLocalDpi xmlns="" xmlns:wpc="http://schemas.microsoft.com/office/word/2010/wordprocessingCanvas" xmlns:mc="http://schemas.openxmlformats.org/markup-compatibility/2006" xmlns:o="urn:schemas-microsoft-com:office:office" xmlns:v="urn:schemas-microsoft-com:vml" xmlns:wp14="http://schemas.microsoft.com/office/word/2010/wordprocessingDrawing" xmlns:w10="urn:schemas-microsoft-com:office:word" xmlns:w="http://schemas.openxmlformats.org/wordprocessingml/2006/main" xmlns:w14="http://schemas.microsoft.com/office/word/2010/wordml" xmlns:wpg="http://schemas.microsoft.com/office/word/2010/wordprocessingGroup" xmlns:wpi="http://schemas.microsoft.com/office/word/2010/wordprocessingInk" xmlns:wps="http://schemas.microsoft.com/office/word/2010/wordprocessingShape" xmlns:a14="http://schemas.microsoft.com/office/drawing/2010/main" val="0"/>
                         </a:ext>
                       </a:extLst>
                     </a:blip>
@@ -8450,7 +8102,7 @@
                     <a:blip r:embed="rId23">
                       <a:extLst>
                         <a:ext uri="{28A0092B-C50C-407E-A947-70E740481C1C}">
-                          <a14:useLocalDpi xmlns:a14="http://schemas.microsoft.com/office/drawing/2010/main" xmlns:wps="http://schemas.microsoft.com/office/word/2010/wordprocessingShape" xmlns:wpi="http://schemas.microsoft.com/office/word/2010/wordprocessingInk" xmlns:wpg="http://schemas.microsoft.com/office/word/2010/wordprocessingGroup" xmlns:w14="http://schemas.microsoft.com/office/word/2010/wordml" xmlns:w="http://schemas.openxmlformats.org/wordprocessingml/2006/main" xmlns:w10="urn:schemas-microsoft-com:office:word" xmlns:wp14="http://schemas.microsoft.com/office/word/2010/wordprocessingDrawing" xmlns:v="urn:schemas-microsoft-com:vml" xmlns:o="urn:schemas-microsoft-com:office:office" xmlns:mc="http://schemas.openxmlformats.org/markup-compatibility/2006" xmlns:wpc="http://schemas.microsoft.com/office/word/2010/wordprocessingCanvas" xmlns="" val="0"/>
+                          <a14:useLocalDpi xmlns="" xmlns:wpc="http://schemas.microsoft.com/office/word/2010/wordprocessingCanvas" xmlns:mc="http://schemas.openxmlformats.org/markup-compatibility/2006" xmlns:o="urn:schemas-microsoft-com:office:office" xmlns:v="urn:schemas-microsoft-com:vml" xmlns:wp14="http://schemas.microsoft.com/office/word/2010/wordprocessingDrawing" xmlns:w10="urn:schemas-microsoft-com:office:word" xmlns:w="http://schemas.openxmlformats.org/wordprocessingml/2006/main" xmlns:w14="http://schemas.microsoft.com/office/word/2010/wordml" xmlns:wpg="http://schemas.microsoft.com/office/word/2010/wordprocessingGroup" xmlns:wpi="http://schemas.microsoft.com/office/word/2010/wordprocessingInk" xmlns:wps="http://schemas.microsoft.com/office/word/2010/wordprocessingShape" xmlns:a14="http://schemas.microsoft.com/office/drawing/2010/main" val="0"/>
                         </a:ext>
                       </a:extLst>
                     </a:blip>
@@ -8555,7 +8207,7 @@
                     <a:blip r:embed="rId23">
                       <a:extLst>
                         <a:ext uri="{28A0092B-C50C-407E-A947-70E740481C1C}">
-                          <a14:useLocalDpi xmlns:a14="http://schemas.microsoft.com/office/drawing/2010/main" xmlns:wps="http://schemas.microsoft.com/office/word/2010/wordprocessingShape" xmlns:wpi="http://schemas.microsoft.com/office/word/2010/wordprocessingInk" xmlns:wpg="http://schemas.microsoft.com/office/word/2010/wordprocessingGroup" xmlns:w14="http://schemas.microsoft.com/office/word/2010/wordml" xmlns:w="http://schemas.openxmlformats.org/wordprocessingml/2006/main" xmlns:w10="urn:schemas-microsoft-com:office:word" xmlns:wp14="http://schemas.microsoft.com/office/word/2010/wordprocessingDrawing" xmlns:v="urn:schemas-microsoft-com:vml" xmlns:o="urn:schemas-microsoft-com:office:office" xmlns:mc="http://schemas.openxmlformats.org/markup-compatibility/2006" xmlns:wpc="http://schemas.microsoft.com/office/word/2010/wordprocessingCanvas" xmlns="" val="0"/>
+                          <a14:useLocalDpi xmlns="" xmlns:wpc="http://schemas.microsoft.com/office/word/2010/wordprocessingCanvas" xmlns:mc="http://schemas.openxmlformats.org/markup-compatibility/2006" xmlns:o="urn:schemas-microsoft-com:office:office" xmlns:v="urn:schemas-microsoft-com:vml" xmlns:wp14="http://schemas.microsoft.com/office/word/2010/wordprocessingDrawing" xmlns:w10="urn:schemas-microsoft-com:office:word" xmlns:w="http://schemas.openxmlformats.org/wordprocessingml/2006/main" xmlns:w14="http://schemas.microsoft.com/office/word/2010/wordml" xmlns:wpg="http://schemas.microsoft.com/office/word/2010/wordprocessingGroup" xmlns:wpi="http://schemas.microsoft.com/office/word/2010/wordprocessingInk" xmlns:wps="http://schemas.microsoft.com/office/word/2010/wordprocessingShape" xmlns:a14="http://schemas.microsoft.com/office/drawing/2010/main" val="0"/>
                         </a:ext>
                       </a:extLst>
                     </a:blip>
@@ -8903,7 +8555,7 @@
                     <a:blip r:embed="rId14">
                       <a:extLst>
                         <a:ext uri="{28A0092B-C50C-407E-A947-70E740481C1C}">
-                          <a14:useLocalDpi xmlns:a14="http://schemas.microsoft.com/office/drawing/2010/main" xmlns:wps="http://schemas.microsoft.com/office/word/2010/wordprocessingShape" xmlns:wpi="http://schemas.microsoft.com/office/word/2010/wordprocessingInk" xmlns:wpg="http://schemas.microsoft.com/office/word/2010/wordprocessingGroup" xmlns:w14="http://schemas.microsoft.com/office/word/2010/wordml" xmlns:w="http://schemas.openxmlformats.org/wordprocessingml/2006/main" xmlns:w10="urn:schemas-microsoft-com:office:word" xmlns:wp14="http://schemas.microsoft.com/office/word/2010/wordprocessingDrawing" xmlns:v="urn:schemas-microsoft-com:vml" xmlns:o="urn:schemas-microsoft-com:office:office" xmlns:mc="http://schemas.openxmlformats.org/markup-compatibility/2006" xmlns:wpc="http://schemas.microsoft.com/office/word/2010/wordprocessingCanvas" xmlns="" val="0"/>
+                          <a14:useLocalDpi xmlns="" xmlns:wpc="http://schemas.microsoft.com/office/word/2010/wordprocessingCanvas" xmlns:mc="http://schemas.openxmlformats.org/markup-compatibility/2006" xmlns:o="urn:schemas-microsoft-com:office:office" xmlns:v="urn:schemas-microsoft-com:vml" xmlns:wp14="http://schemas.microsoft.com/office/word/2010/wordprocessingDrawing" xmlns:w10="urn:schemas-microsoft-com:office:word" xmlns:w="http://schemas.openxmlformats.org/wordprocessingml/2006/main" xmlns:w14="http://schemas.microsoft.com/office/word/2010/wordml" xmlns:wpg="http://schemas.microsoft.com/office/word/2010/wordprocessingGroup" xmlns:wpi="http://schemas.microsoft.com/office/word/2010/wordprocessingInk" xmlns:wps="http://schemas.microsoft.com/office/word/2010/wordprocessingShape" xmlns:a14="http://schemas.microsoft.com/office/drawing/2010/main" val="0"/>
                         </a:ext>
                       </a:extLst>
                     </a:blip>
@@ -9427,7 +9079,7 @@
                     <a:blip r:embed="rId23">
                       <a:extLst>
                         <a:ext uri="{28A0092B-C50C-407E-A947-70E740481C1C}">
-                          <a14:useLocalDpi xmlns:a14="http://schemas.microsoft.com/office/drawing/2010/main" xmlns:wps="http://schemas.microsoft.com/office/word/2010/wordprocessingShape" xmlns:wpi="http://schemas.microsoft.com/office/word/2010/wordprocessingInk" xmlns:wpg="http://schemas.microsoft.com/office/word/2010/wordprocessingGroup" xmlns:w14="http://schemas.microsoft.com/office/word/2010/wordml" xmlns:w="http://schemas.openxmlformats.org/wordprocessingml/2006/main" xmlns:w10="urn:schemas-microsoft-com:office:word" xmlns:wp14="http://schemas.microsoft.com/office/word/2010/wordprocessingDrawing" xmlns:v="urn:schemas-microsoft-com:vml" xmlns:o="urn:schemas-microsoft-com:office:office" xmlns:mc="http://schemas.openxmlformats.org/markup-compatibility/2006" xmlns:wpc="http://schemas.microsoft.com/office/word/2010/wordprocessingCanvas" xmlns="" val="0"/>
+                          <a14:useLocalDpi xmlns="" xmlns:wpc="http://schemas.microsoft.com/office/word/2010/wordprocessingCanvas" xmlns:mc="http://schemas.openxmlformats.org/markup-compatibility/2006" xmlns:o="urn:schemas-microsoft-com:office:office" xmlns:v="urn:schemas-microsoft-com:vml" xmlns:wp14="http://schemas.microsoft.com/office/word/2010/wordprocessingDrawing" xmlns:w10="urn:schemas-microsoft-com:office:word" xmlns:w="http://schemas.openxmlformats.org/wordprocessingml/2006/main" xmlns:w14="http://schemas.microsoft.com/office/word/2010/wordml" xmlns:wpg="http://schemas.microsoft.com/office/word/2010/wordprocessingGroup" xmlns:wpi="http://schemas.microsoft.com/office/word/2010/wordprocessingInk" xmlns:wps="http://schemas.microsoft.com/office/word/2010/wordprocessingShape" xmlns:a14="http://schemas.microsoft.com/office/drawing/2010/main" val="0"/>
                         </a:ext>
                       </a:extLst>
                     </a:blip>
@@ -9494,7 +9146,7 @@
                     <a:blip r:embed="rId30">
                       <a:extLst>
                         <a:ext uri="{28A0092B-C50C-407E-A947-70E740481C1C}">
-                          <a14:useLocalDpi xmlns:a14="http://schemas.microsoft.com/office/drawing/2010/main" xmlns:wps="http://schemas.microsoft.com/office/word/2010/wordprocessingShape" xmlns:wpi="http://schemas.microsoft.com/office/word/2010/wordprocessingInk" xmlns:wpg="http://schemas.microsoft.com/office/word/2010/wordprocessingGroup" xmlns:w14="http://schemas.microsoft.com/office/word/2010/wordml" xmlns:w="http://schemas.openxmlformats.org/wordprocessingml/2006/main" xmlns:w10="urn:schemas-microsoft-com:office:word" xmlns:wp14="http://schemas.microsoft.com/office/word/2010/wordprocessingDrawing" xmlns:v="urn:schemas-microsoft-com:vml" xmlns:o="urn:schemas-microsoft-com:office:office" xmlns:mc="http://schemas.openxmlformats.org/markup-compatibility/2006" xmlns:wpc="http://schemas.microsoft.com/office/word/2010/wordprocessingCanvas" xmlns="" val="0"/>
+                          <a14:useLocalDpi xmlns="" xmlns:wpc="http://schemas.microsoft.com/office/word/2010/wordprocessingCanvas" xmlns:mc="http://schemas.openxmlformats.org/markup-compatibility/2006" xmlns:o="urn:schemas-microsoft-com:office:office" xmlns:v="urn:schemas-microsoft-com:vml" xmlns:wp14="http://schemas.microsoft.com/office/word/2010/wordprocessingDrawing" xmlns:w10="urn:schemas-microsoft-com:office:word" xmlns:w="http://schemas.openxmlformats.org/wordprocessingml/2006/main" xmlns:w14="http://schemas.microsoft.com/office/word/2010/wordml" xmlns:wpg="http://schemas.microsoft.com/office/word/2010/wordprocessingGroup" xmlns:wpi="http://schemas.microsoft.com/office/word/2010/wordprocessingInk" xmlns:wps="http://schemas.microsoft.com/office/word/2010/wordprocessingShape" xmlns:a14="http://schemas.microsoft.com/office/drawing/2010/main" val="0"/>
                         </a:ext>
                       </a:extLst>
                     </a:blip>
@@ -9599,7 +9251,7 @@
                     <a:blip r:embed="rId14">
                       <a:extLst>
                         <a:ext uri="{28A0092B-C50C-407E-A947-70E740481C1C}">
-                          <a14:useLocalDpi xmlns:a14="http://schemas.microsoft.com/office/drawing/2010/main" xmlns:wps="http://schemas.microsoft.com/office/word/2010/wordprocessingShape" xmlns:wpi="http://schemas.microsoft.com/office/word/2010/wordprocessingInk" xmlns:wpg="http://schemas.microsoft.com/office/word/2010/wordprocessingGroup" xmlns:w14="http://schemas.microsoft.com/office/word/2010/wordml" xmlns:w="http://schemas.openxmlformats.org/wordprocessingml/2006/main" xmlns:w10="urn:schemas-microsoft-com:office:word" xmlns:wp14="http://schemas.microsoft.com/office/word/2010/wordprocessingDrawing" xmlns:v="urn:schemas-microsoft-com:vml" xmlns:o="urn:schemas-microsoft-com:office:office" xmlns:mc="http://schemas.openxmlformats.org/markup-compatibility/2006" xmlns:wpc="http://schemas.microsoft.com/office/word/2010/wordprocessingCanvas" xmlns="" val="0"/>
+                          <a14:useLocalDpi xmlns="" xmlns:wpc="http://schemas.microsoft.com/office/word/2010/wordprocessingCanvas" xmlns:mc="http://schemas.openxmlformats.org/markup-compatibility/2006" xmlns:o="urn:schemas-microsoft-com:office:office" xmlns:v="urn:schemas-microsoft-com:vml" xmlns:wp14="http://schemas.microsoft.com/office/word/2010/wordprocessingDrawing" xmlns:w10="urn:schemas-microsoft-com:office:word" xmlns:w="http://schemas.openxmlformats.org/wordprocessingml/2006/main" xmlns:w14="http://schemas.microsoft.com/office/word/2010/wordml" xmlns:wpg="http://schemas.microsoft.com/office/word/2010/wordprocessingGroup" xmlns:wpi="http://schemas.microsoft.com/office/word/2010/wordprocessingInk" xmlns:wps="http://schemas.microsoft.com/office/word/2010/wordprocessingShape" xmlns:a14="http://schemas.microsoft.com/office/drawing/2010/main" val="0"/>
                         </a:ext>
                       </a:extLst>
                     </a:blip>
@@ -9720,7 +9372,7 @@
                     <a:blip r:embed="rId14">
                       <a:extLst>
                         <a:ext uri="{28A0092B-C50C-407E-A947-70E740481C1C}">
-                          <a14:useLocalDpi xmlns:a14="http://schemas.microsoft.com/office/drawing/2010/main" xmlns:wps="http://schemas.microsoft.com/office/word/2010/wordprocessingShape" xmlns:wpi="http://schemas.microsoft.com/office/word/2010/wordprocessingInk" xmlns:wpg="http://schemas.microsoft.com/office/word/2010/wordprocessingGroup" xmlns:w14="http://schemas.microsoft.com/office/word/2010/wordml" xmlns:w="http://schemas.openxmlformats.org/wordprocessingml/2006/main" xmlns:w10="urn:schemas-microsoft-com:office:word" xmlns:wp14="http://schemas.microsoft.com/office/word/2010/wordprocessingDrawing" xmlns:v="urn:schemas-microsoft-com:vml" xmlns:o="urn:schemas-microsoft-com:office:office" xmlns:mc="http://schemas.openxmlformats.org/markup-compatibility/2006" xmlns:wpc="http://schemas.microsoft.com/office/word/2010/wordprocessingCanvas" xmlns="" val="0"/>
+                          <a14:useLocalDpi xmlns="" xmlns:wpc="http://schemas.microsoft.com/office/word/2010/wordprocessingCanvas" xmlns:mc="http://schemas.openxmlformats.org/markup-compatibility/2006" xmlns:o="urn:schemas-microsoft-com:office:office" xmlns:v="urn:schemas-microsoft-com:vml" xmlns:wp14="http://schemas.microsoft.com/office/word/2010/wordprocessingDrawing" xmlns:w10="urn:schemas-microsoft-com:office:word" xmlns:w="http://schemas.openxmlformats.org/wordprocessingml/2006/main" xmlns:w14="http://schemas.microsoft.com/office/word/2010/wordml" xmlns:wpg="http://schemas.microsoft.com/office/word/2010/wordprocessingGroup" xmlns:wpi="http://schemas.microsoft.com/office/word/2010/wordprocessingInk" xmlns:wps="http://schemas.microsoft.com/office/word/2010/wordprocessingShape" xmlns:a14="http://schemas.microsoft.com/office/drawing/2010/main" val="0"/>
                         </a:ext>
                       </a:extLst>
                     </a:blip>
@@ -10095,7 +9747,7 @@
                     <a:blip r:embed="rId14">
                       <a:extLst>
                         <a:ext uri="{28A0092B-C50C-407E-A947-70E740481C1C}">
-                          <a14:useLocalDpi xmlns:a14="http://schemas.microsoft.com/office/drawing/2010/main" xmlns:wps="http://schemas.microsoft.com/office/word/2010/wordprocessingShape" xmlns:wpi="http://schemas.microsoft.com/office/word/2010/wordprocessingInk" xmlns:wpg="http://schemas.microsoft.com/office/word/2010/wordprocessingGroup" xmlns:w14="http://schemas.microsoft.com/office/word/2010/wordml" xmlns:w="http://schemas.openxmlformats.org/wordprocessingml/2006/main" xmlns:w10="urn:schemas-microsoft-com:office:word" xmlns:wp14="http://schemas.microsoft.com/office/word/2010/wordprocessingDrawing" xmlns:v="urn:schemas-microsoft-com:vml" xmlns:o="urn:schemas-microsoft-com:office:office" xmlns:mc="http://schemas.openxmlformats.org/markup-compatibility/2006" xmlns:wpc="http://schemas.microsoft.com/office/word/2010/wordprocessingCanvas" xmlns="" val="0"/>
+                          <a14:useLocalDpi xmlns="" xmlns:wpc="http://schemas.microsoft.com/office/word/2010/wordprocessingCanvas" xmlns:mc="http://schemas.openxmlformats.org/markup-compatibility/2006" xmlns:o="urn:schemas-microsoft-com:office:office" xmlns:v="urn:schemas-microsoft-com:vml" xmlns:wp14="http://schemas.microsoft.com/office/word/2010/wordprocessingDrawing" xmlns:w10="urn:schemas-microsoft-com:office:word" xmlns:w="http://schemas.openxmlformats.org/wordprocessingml/2006/main" xmlns:w14="http://schemas.microsoft.com/office/word/2010/wordml" xmlns:wpg="http://schemas.microsoft.com/office/word/2010/wordprocessingGroup" xmlns:wpi="http://schemas.microsoft.com/office/word/2010/wordprocessingInk" xmlns:wps="http://schemas.microsoft.com/office/word/2010/wordprocessingShape" xmlns:a14="http://schemas.microsoft.com/office/drawing/2010/main" val="0"/>
                         </a:ext>
                       </a:extLst>
                     </a:blip>
@@ -10217,7 +9869,7 @@
                     <a:blip r:embed="rId14">
                       <a:extLst>
                         <a:ext uri="{28A0092B-C50C-407E-A947-70E740481C1C}">
-                          <a14:useLocalDpi xmlns:a14="http://schemas.microsoft.com/office/drawing/2010/main" xmlns:wps="http://schemas.microsoft.com/office/word/2010/wordprocessingShape" xmlns:wpi="http://schemas.microsoft.com/office/word/2010/wordprocessingInk" xmlns:wpg="http://schemas.microsoft.com/office/word/2010/wordprocessingGroup" xmlns:w14="http://schemas.microsoft.com/office/word/2010/wordml" xmlns:w="http://schemas.openxmlformats.org/wordprocessingml/2006/main" xmlns:w10="urn:schemas-microsoft-com:office:word" xmlns:wp14="http://schemas.microsoft.com/office/word/2010/wordprocessingDrawing" xmlns:v="urn:schemas-microsoft-com:vml" xmlns:o="urn:schemas-microsoft-com:office:office" xmlns:mc="http://schemas.openxmlformats.org/markup-compatibility/2006" xmlns:wpc="http://schemas.microsoft.com/office/word/2010/wordprocessingCanvas" xmlns="" val="0"/>
+                          <a14:useLocalDpi xmlns="" xmlns:wpc="http://schemas.microsoft.com/office/word/2010/wordprocessingCanvas" xmlns:mc="http://schemas.openxmlformats.org/markup-compatibility/2006" xmlns:o="urn:schemas-microsoft-com:office:office" xmlns:v="urn:schemas-microsoft-com:vml" xmlns:wp14="http://schemas.microsoft.com/office/word/2010/wordprocessingDrawing" xmlns:w10="urn:schemas-microsoft-com:office:word" xmlns:w="http://schemas.openxmlformats.org/wordprocessingml/2006/main" xmlns:w14="http://schemas.microsoft.com/office/word/2010/wordml" xmlns:wpg="http://schemas.microsoft.com/office/word/2010/wordprocessingGroup" xmlns:wpi="http://schemas.microsoft.com/office/word/2010/wordprocessingInk" xmlns:wps="http://schemas.microsoft.com/office/word/2010/wordprocessingShape" xmlns:a14="http://schemas.microsoft.com/office/drawing/2010/main" val="0"/>
                         </a:ext>
                       </a:extLst>
                     </a:blip>
@@ -10277,7 +9929,7 @@
                     <a:blip r:embed="rId14">
                       <a:extLst>
                         <a:ext uri="{28A0092B-C50C-407E-A947-70E740481C1C}">
-                          <a14:useLocalDpi xmlns:a14="http://schemas.microsoft.com/office/drawing/2010/main" xmlns:wps="http://schemas.microsoft.com/office/word/2010/wordprocessingShape" xmlns:wpi="http://schemas.microsoft.com/office/word/2010/wordprocessingInk" xmlns:wpg="http://schemas.microsoft.com/office/word/2010/wordprocessingGroup" xmlns:w14="http://schemas.microsoft.com/office/word/2010/wordml" xmlns:w="http://schemas.openxmlformats.org/wordprocessingml/2006/main" xmlns:w10="urn:schemas-microsoft-com:office:word" xmlns:wp14="http://schemas.microsoft.com/office/word/2010/wordprocessingDrawing" xmlns:v="urn:schemas-microsoft-com:vml" xmlns:o="urn:schemas-microsoft-com:office:office" xmlns:mc="http://schemas.openxmlformats.org/markup-compatibility/2006" xmlns:wpc="http://schemas.microsoft.com/office/word/2010/wordprocessingCanvas" xmlns="" val="0"/>
+                          <a14:useLocalDpi xmlns="" xmlns:wpc="http://schemas.microsoft.com/office/word/2010/wordprocessingCanvas" xmlns:mc="http://schemas.openxmlformats.org/markup-compatibility/2006" xmlns:o="urn:schemas-microsoft-com:office:office" xmlns:v="urn:schemas-microsoft-com:vml" xmlns:wp14="http://schemas.microsoft.com/office/word/2010/wordprocessingDrawing" xmlns:w10="urn:schemas-microsoft-com:office:word" xmlns:w="http://schemas.openxmlformats.org/wordprocessingml/2006/main" xmlns:w14="http://schemas.microsoft.com/office/word/2010/wordml" xmlns:wpg="http://schemas.microsoft.com/office/word/2010/wordprocessingGroup" xmlns:wpi="http://schemas.microsoft.com/office/word/2010/wordprocessingInk" xmlns:wps="http://schemas.microsoft.com/office/word/2010/wordprocessingShape" xmlns:a14="http://schemas.microsoft.com/office/drawing/2010/main" val="0"/>
                         </a:ext>
                       </a:extLst>
                     </a:blip>
@@ -11682,7 +11334,7 @@
                     <a:blip r:embed="rId14">
                       <a:extLst>
                         <a:ext uri="{28A0092B-C50C-407E-A947-70E740481C1C}">
-                          <a14:useLocalDpi xmlns:a14="http://schemas.microsoft.com/office/drawing/2010/main" xmlns:wps="http://schemas.microsoft.com/office/word/2010/wordprocessingShape" xmlns:wpi="http://schemas.microsoft.com/office/word/2010/wordprocessingInk" xmlns:wpg="http://schemas.microsoft.com/office/word/2010/wordprocessingGroup" xmlns:w14="http://schemas.microsoft.com/office/word/2010/wordml" xmlns:w="http://schemas.openxmlformats.org/wordprocessingml/2006/main" xmlns:w10="urn:schemas-microsoft-com:office:word" xmlns:wp14="http://schemas.microsoft.com/office/word/2010/wordprocessingDrawing" xmlns:v="urn:schemas-microsoft-com:vml" xmlns:o="urn:schemas-microsoft-com:office:office" xmlns:mc="http://schemas.openxmlformats.org/markup-compatibility/2006" xmlns:wpc="http://schemas.microsoft.com/office/word/2010/wordprocessingCanvas" xmlns="" val="0"/>
+                          <a14:useLocalDpi xmlns="" xmlns:wpc="http://schemas.microsoft.com/office/word/2010/wordprocessingCanvas" xmlns:mc="http://schemas.openxmlformats.org/markup-compatibility/2006" xmlns:o="urn:schemas-microsoft-com:office:office" xmlns:v="urn:schemas-microsoft-com:vml" xmlns:wp14="http://schemas.microsoft.com/office/word/2010/wordprocessingDrawing" xmlns:w10="urn:schemas-microsoft-com:office:word" xmlns:w="http://schemas.openxmlformats.org/wordprocessingml/2006/main" xmlns:w14="http://schemas.microsoft.com/office/word/2010/wordml" xmlns:wpg="http://schemas.microsoft.com/office/word/2010/wordprocessingGroup" xmlns:wpi="http://schemas.microsoft.com/office/word/2010/wordprocessingInk" xmlns:wps="http://schemas.microsoft.com/office/word/2010/wordprocessingShape" xmlns:a14="http://schemas.microsoft.com/office/drawing/2010/main" val="0"/>
                         </a:ext>
                       </a:extLst>
                     </a:blip>
@@ -11974,7 +11626,7 @@
                     <a:blip r:embed="rId14">
                       <a:extLst>
                         <a:ext uri="{28A0092B-C50C-407E-A947-70E740481C1C}">
-                          <a14:useLocalDpi xmlns:a14="http://schemas.microsoft.com/office/drawing/2010/main" xmlns:wps="http://schemas.microsoft.com/office/word/2010/wordprocessingShape" xmlns:wpi="http://schemas.microsoft.com/office/word/2010/wordprocessingInk" xmlns:wpg="http://schemas.microsoft.com/office/word/2010/wordprocessingGroup" xmlns:w14="http://schemas.microsoft.com/office/word/2010/wordml" xmlns:w="http://schemas.openxmlformats.org/wordprocessingml/2006/main" xmlns:w10="urn:schemas-microsoft-com:office:word" xmlns:wp14="http://schemas.microsoft.com/office/word/2010/wordprocessingDrawing" xmlns:v="urn:schemas-microsoft-com:vml" xmlns:o="urn:schemas-microsoft-com:office:office" xmlns:mc="http://schemas.openxmlformats.org/markup-compatibility/2006" xmlns:wpc="http://schemas.microsoft.com/office/word/2010/wordprocessingCanvas" xmlns="" val="0"/>
+                          <a14:useLocalDpi xmlns="" xmlns:wpc="http://schemas.microsoft.com/office/word/2010/wordprocessingCanvas" xmlns:mc="http://schemas.openxmlformats.org/markup-compatibility/2006" xmlns:o="urn:schemas-microsoft-com:office:office" xmlns:v="urn:schemas-microsoft-com:vml" xmlns:wp14="http://schemas.microsoft.com/office/word/2010/wordprocessingDrawing" xmlns:w10="urn:schemas-microsoft-com:office:word" xmlns:w="http://schemas.openxmlformats.org/wordprocessingml/2006/main" xmlns:w14="http://schemas.microsoft.com/office/word/2010/wordml" xmlns:wpg="http://schemas.microsoft.com/office/word/2010/wordprocessingGroup" xmlns:wpi="http://schemas.microsoft.com/office/word/2010/wordprocessingInk" xmlns:wps="http://schemas.microsoft.com/office/word/2010/wordprocessingShape" xmlns:a14="http://schemas.microsoft.com/office/drawing/2010/main" val="0"/>
                         </a:ext>
                       </a:extLst>
                     </a:blip>
@@ -12348,7 +12000,7 @@
                     <a:blip r:embed="rId23">
                       <a:extLst>
                         <a:ext uri="{28A0092B-C50C-407E-A947-70E740481C1C}">
-                          <a14:useLocalDpi xmlns:a14="http://schemas.microsoft.com/office/drawing/2010/main" xmlns:wps="http://schemas.microsoft.com/office/word/2010/wordprocessingShape" xmlns:wpi="http://schemas.microsoft.com/office/word/2010/wordprocessingInk" xmlns:wpg="http://schemas.microsoft.com/office/word/2010/wordprocessingGroup" xmlns:w14="http://schemas.microsoft.com/office/word/2010/wordml" xmlns:w="http://schemas.openxmlformats.org/wordprocessingml/2006/main" xmlns:w10="urn:schemas-microsoft-com:office:word" xmlns:wp14="http://schemas.microsoft.com/office/word/2010/wordprocessingDrawing" xmlns:v="urn:schemas-microsoft-com:vml" xmlns:o="urn:schemas-microsoft-com:office:office" xmlns:mc="http://schemas.openxmlformats.org/markup-compatibility/2006" xmlns:wpc="http://schemas.microsoft.com/office/word/2010/wordprocessingCanvas" xmlns="" val="0"/>
+                          <a14:useLocalDpi xmlns="" xmlns:wpc="http://schemas.microsoft.com/office/word/2010/wordprocessingCanvas" xmlns:mc="http://schemas.openxmlformats.org/markup-compatibility/2006" xmlns:o="urn:schemas-microsoft-com:office:office" xmlns:v="urn:schemas-microsoft-com:vml" xmlns:wp14="http://schemas.microsoft.com/office/word/2010/wordprocessingDrawing" xmlns:w10="urn:schemas-microsoft-com:office:word" xmlns:w="http://schemas.openxmlformats.org/wordprocessingml/2006/main" xmlns:w14="http://schemas.microsoft.com/office/word/2010/wordml" xmlns:wpg="http://schemas.microsoft.com/office/word/2010/wordprocessingGroup" xmlns:wpi="http://schemas.microsoft.com/office/word/2010/wordprocessingInk" xmlns:wps="http://schemas.microsoft.com/office/word/2010/wordprocessingShape" xmlns:a14="http://schemas.microsoft.com/office/drawing/2010/main" val="0"/>
                         </a:ext>
                       </a:extLst>
                     </a:blip>
@@ -12694,7 +12346,7 @@
                     <a:blip r:embed="rId14">
                       <a:extLst>
                         <a:ext uri="{28A0092B-C50C-407E-A947-70E740481C1C}">
-                          <a14:useLocalDpi xmlns:a14="http://schemas.microsoft.com/office/drawing/2010/main" xmlns:wps="http://schemas.microsoft.com/office/word/2010/wordprocessingShape" xmlns:wpi="http://schemas.microsoft.com/office/word/2010/wordprocessingInk" xmlns:wpg="http://schemas.microsoft.com/office/word/2010/wordprocessingGroup" xmlns:w14="http://schemas.microsoft.com/office/word/2010/wordml" xmlns:w="http://schemas.openxmlformats.org/wordprocessingml/2006/main" xmlns:w10="urn:schemas-microsoft-com:office:word" xmlns:wp14="http://schemas.microsoft.com/office/word/2010/wordprocessingDrawing" xmlns:v="urn:schemas-microsoft-com:vml" xmlns:o="urn:schemas-microsoft-com:office:office" xmlns:mc="http://schemas.openxmlformats.org/markup-compatibility/2006" xmlns:wpc="http://schemas.microsoft.com/office/word/2010/wordprocessingCanvas" xmlns="" val="0"/>
+                          <a14:useLocalDpi xmlns="" xmlns:wpc="http://schemas.microsoft.com/office/word/2010/wordprocessingCanvas" xmlns:mc="http://schemas.openxmlformats.org/markup-compatibility/2006" xmlns:o="urn:schemas-microsoft-com:office:office" xmlns:v="urn:schemas-microsoft-com:vml" xmlns:wp14="http://schemas.microsoft.com/office/word/2010/wordprocessingDrawing" xmlns:w10="urn:schemas-microsoft-com:office:word" xmlns:w="http://schemas.openxmlformats.org/wordprocessingml/2006/main" xmlns:w14="http://schemas.microsoft.com/office/word/2010/wordml" xmlns:wpg="http://schemas.microsoft.com/office/word/2010/wordprocessingGroup" xmlns:wpi="http://schemas.microsoft.com/office/word/2010/wordprocessingInk" xmlns:wps="http://schemas.microsoft.com/office/word/2010/wordprocessingShape" xmlns:a14="http://schemas.microsoft.com/office/drawing/2010/main" val="0"/>
                         </a:ext>
                       </a:extLst>
                     </a:blip>
@@ -13577,7 +13229,7 @@
                     <a:blip r:embed="rId14">
                       <a:extLst>
                         <a:ext uri="{28A0092B-C50C-407E-A947-70E740481C1C}">
-                          <a14:useLocalDpi xmlns:a14="http://schemas.microsoft.com/office/drawing/2010/main" xmlns:wps="http://schemas.microsoft.com/office/word/2010/wordprocessingShape" xmlns:wpi="http://schemas.microsoft.com/office/word/2010/wordprocessingInk" xmlns:wpg="http://schemas.microsoft.com/office/word/2010/wordprocessingGroup" xmlns:w14="http://schemas.microsoft.com/office/word/2010/wordml" xmlns:w="http://schemas.openxmlformats.org/wordprocessingml/2006/main" xmlns:w10="urn:schemas-microsoft-com:office:word" xmlns:wp14="http://schemas.microsoft.com/office/word/2010/wordprocessingDrawing" xmlns:v="urn:schemas-microsoft-com:vml" xmlns:o="urn:schemas-microsoft-com:office:office" xmlns:mc="http://schemas.openxmlformats.org/markup-compatibility/2006" xmlns:wpc="http://schemas.microsoft.com/office/word/2010/wordprocessingCanvas" xmlns="" val="0"/>
+                          <a14:useLocalDpi xmlns="" xmlns:wpc="http://schemas.microsoft.com/office/word/2010/wordprocessingCanvas" xmlns:mc="http://schemas.openxmlformats.org/markup-compatibility/2006" xmlns:o="urn:schemas-microsoft-com:office:office" xmlns:v="urn:schemas-microsoft-com:vml" xmlns:wp14="http://schemas.microsoft.com/office/word/2010/wordprocessingDrawing" xmlns:w10="urn:schemas-microsoft-com:office:word" xmlns:w="http://schemas.openxmlformats.org/wordprocessingml/2006/main" xmlns:w14="http://schemas.microsoft.com/office/word/2010/wordml" xmlns:wpg="http://schemas.microsoft.com/office/word/2010/wordprocessingGroup" xmlns:wpi="http://schemas.microsoft.com/office/word/2010/wordprocessingInk" xmlns:wps="http://schemas.microsoft.com/office/word/2010/wordprocessingShape" xmlns:a14="http://schemas.microsoft.com/office/drawing/2010/main" val="0"/>
                         </a:ext>
                       </a:extLst>
                     </a:blip>
@@ -13985,7 +13637,7 @@
                     <a:blip r:embed="rId14">
                       <a:extLst>
                         <a:ext uri="{28A0092B-C50C-407E-A947-70E740481C1C}">
-                          <a14:useLocalDpi xmlns:a14="http://schemas.microsoft.com/office/drawing/2010/main" xmlns:wps="http://schemas.microsoft.com/office/word/2010/wordprocessingShape" xmlns:wpi="http://schemas.microsoft.com/office/word/2010/wordprocessingInk" xmlns:wpg="http://schemas.microsoft.com/office/word/2010/wordprocessingGroup" xmlns:w14="http://schemas.microsoft.com/office/word/2010/wordml" xmlns:w="http://schemas.openxmlformats.org/wordprocessingml/2006/main" xmlns:w10="urn:schemas-microsoft-com:office:word" xmlns:wp14="http://schemas.microsoft.com/office/word/2010/wordprocessingDrawing" xmlns:v="urn:schemas-microsoft-com:vml" xmlns:o="urn:schemas-microsoft-com:office:office" xmlns:mc="http://schemas.openxmlformats.org/markup-compatibility/2006" xmlns:wpc="http://schemas.microsoft.com/office/word/2010/wordprocessingCanvas" xmlns="" val="0"/>
+                          <a14:useLocalDpi xmlns="" xmlns:wpc="http://schemas.microsoft.com/office/word/2010/wordprocessingCanvas" xmlns:mc="http://schemas.openxmlformats.org/markup-compatibility/2006" xmlns:o="urn:schemas-microsoft-com:office:office" xmlns:v="urn:schemas-microsoft-com:vml" xmlns:wp14="http://schemas.microsoft.com/office/word/2010/wordprocessingDrawing" xmlns:w10="urn:schemas-microsoft-com:office:word" xmlns:w="http://schemas.openxmlformats.org/wordprocessingml/2006/main" xmlns:w14="http://schemas.microsoft.com/office/word/2010/wordml" xmlns:wpg="http://schemas.microsoft.com/office/word/2010/wordprocessingGroup" xmlns:wpi="http://schemas.microsoft.com/office/word/2010/wordprocessingInk" xmlns:wps="http://schemas.microsoft.com/office/word/2010/wordprocessingShape" xmlns:a14="http://schemas.microsoft.com/office/drawing/2010/main" val="0"/>
                         </a:ext>
                       </a:extLst>
                     </a:blip>
@@ -14200,7 +13852,7 @@
                     <a:blip r:embed="rId23">
                       <a:extLst>
                         <a:ext uri="{28A0092B-C50C-407E-A947-70E740481C1C}">
-                          <a14:useLocalDpi xmlns:a14="http://schemas.microsoft.com/office/drawing/2010/main" xmlns:wps="http://schemas.microsoft.com/office/word/2010/wordprocessingShape" xmlns:wpi="http://schemas.microsoft.com/office/word/2010/wordprocessingInk" xmlns:wpg="http://schemas.microsoft.com/office/word/2010/wordprocessingGroup" xmlns:w14="http://schemas.microsoft.com/office/word/2010/wordml" xmlns:w="http://schemas.openxmlformats.org/wordprocessingml/2006/main" xmlns:w10="urn:schemas-microsoft-com:office:word" xmlns:wp14="http://schemas.microsoft.com/office/word/2010/wordprocessingDrawing" xmlns:v="urn:schemas-microsoft-com:vml" xmlns:o="urn:schemas-microsoft-com:office:office" xmlns:mc="http://schemas.openxmlformats.org/markup-compatibility/2006" xmlns:wpc="http://schemas.microsoft.com/office/word/2010/wordprocessingCanvas" xmlns="" val="0"/>
+                          <a14:useLocalDpi xmlns="" xmlns:wpc="http://schemas.microsoft.com/office/word/2010/wordprocessingCanvas" xmlns:mc="http://schemas.openxmlformats.org/markup-compatibility/2006" xmlns:o="urn:schemas-microsoft-com:office:office" xmlns:v="urn:schemas-microsoft-com:vml" xmlns:wp14="http://schemas.microsoft.com/office/word/2010/wordprocessingDrawing" xmlns:w10="urn:schemas-microsoft-com:office:word" xmlns:w="http://schemas.openxmlformats.org/wordprocessingml/2006/main" xmlns:w14="http://schemas.microsoft.com/office/word/2010/wordml" xmlns:wpg="http://schemas.microsoft.com/office/word/2010/wordprocessingGroup" xmlns:wpi="http://schemas.microsoft.com/office/word/2010/wordprocessingInk" xmlns:wps="http://schemas.microsoft.com/office/word/2010/wordprocessingShape" xmlns:a14="http://schemas.microsoft.com/office/drawing/2010/main" val="0"/>
                         </a:ext>
                       </a:extLst>
                     </a:blip>
@@ -14390,7 +14042,7 @@
                     <a:blip r:embed="rId14">
                       <a:extLst>
                         <a:ext uri="{28A0092B-C50C-407E-A947-70E740481C1C}">
-                          <a14:useLocalDpi xmlns:a14="http://schemas.microsoft.com/office/drawing/2010/main" xmlns:wps="http://schemas.microsoft.com/office/word/2010/wordprocessingShape" xmlns:wpi="http://schemas.microsoft.com/office/word/2010/wordprocessingInk" xmlns:wpg="http://schemas.microsoft.com/office/word/2010/wordprocessingGroup" xmlns:w14="http://schemas.microsoft.com/office/word/2010/wordml" xmlns:w="http://schemas.openxmlformats.org/wordprocessingml/2006/main" xmlns:w10="urn:schemas-microsoft-com:office:word" xmlns:wp14="http://schemas.microsoft.com/office/word/2010/wordprocessingDrawing" xmlns:v="urn:schemas-microsoft-com:vml" xmlns:o="urn:schemas-microsoft-com:office:office" xmlns:mc="http://schemas.openxmlformats.org/markup-compatibility/2006" xmlns:wpc="http://schemas.microsoft.com/office/word/2010/wordprocessingCanvas" xmlns="" val="0"/>
+                          <a14:useLocalDpi xmlns="" xmlns:wpc="http://schemas.microsoft.com/office/word/2010/wordprocessingCanvas" xmlns:mc="http://schemas.openxmlformats.org/markup-compatibility/2006" xmlns:o="urn:schemas-microsoft-com:office:office" xmlns:v="urn:schemas-microsoft-com:vml" xmlns:wp14="http://schemas.microsoft.com/office/word/2010/wordprocessingDrawing" xmlns:w10="urn:schemas-microsoft-com:office:word" xmlns:w="http://schemas.openxmlformats.org/wordprocessingml/2006/main" xmlns:w14="http://schemas.microsoft.com/office/word/2010/wordml" xmlns:wpg="http://schemas.microsoft.com/office/word/2010/wordprocessingGroup" xmlns:wpi="http://schemas.microsoft.com/office/word/2010/wordprocessingInk" xmlns:wps="http://schemas.microsoft.com/office/word/2010/wordprocessingShape" xmlns:a14="http://schemas.microsoft.com/office/drawing/2010/main" val="0"/>
                         </a:ext>
                       </a:extLst>
                     </a:blip>
@@ -14627,7 +14279,7 @@
                     <a:blip r:embed="rId23">
                       <a:extLst>
                         <a:ext uri="{28A0092B-C50C-407E-A947-70E740481C1C}">
-                          <a14:useLocalDpi xmlns:a14="http://schemas.microsoft.com/office/drawing/2010/main" xmlns:wps="http://schemas.microsoft.com/office/word/2010/wordprocessingShape" xmlns:wpi="http://schemas.microsoft.com/office/word/2010/wordprocessingInk" xmlns:wpg="http://schemas.microsoft.com/office/word/2010/wordprocessingGroup" xmlns:w14="http://schemas.microsoft.com/office/word/2010/wordml" xmlns:w="http://schemas.openxmlformats.org/wordprocessingml/2006/main" xmlns:w10="urn:schemas-microsoft-com:office:word" xmlns:wp14="http://schemas.microsoft.com/office/word/2010/wordprocessingDrawing" xmlns:v="urn:schemas-microsoft-com:vml" xmlns:o="urn:schemas-microsoft-com:office:office" xmlns:mc="http://schemas.openxmlformats.org/markup-compatibility/2006" xmlns:wpc="http://schemas.microsoft.com/office/word/2010/wordprocessingCanvas" xmlns="" val="0"/>
+                          <a14:useLocalDpi xmlns="" xmlns:wpc="http://schemas.microsoft.com/office/word/2010/wordprocessingCanvas" xmlns:mc="http://schemas.openxmlformats.org/markup-compatibility/2006" xmlns:o="urn:schemas-microsoft-com:office:office" xmlns:v="urn:schemas-microsoft-com:vml" xmlns:wp14="http://schemas.microsoft.com/office/word/2010/wordprocessingDrawing" xmlns:w10="urn:schemas-microsoft-com:office:word" xmlns:w="http://schemas.openxmlformats.org/wordprocessingml/2006/main" xmlns:w14="http://schemas.microsoft.com/office/word/2010/wordml" xmlns:wpg="http://schemas.microsoft.com/office/word/2010/wordprocessingGroup" xmlns:wpi="http://schemas.microsoft.com/office/word/2010/wordprocessingInk" xmlns:wps="http://schemas.microsoft.com/office/word/2010/wordprocessingShape" xmlns:a14="http://schemas.microsoft.com/office/drawing/2010/main" val="0"/>
                         </a:ext>
                       </a:extLst>
                     </a:blip>
@@ -14863,7 +14515,7 @@
                     <a:blip r:embed="rId14">
                       <a:extLst>
                         <a:ext uri="{28A0092B-C50C-407E-A947-70E740481C1C}">
-                          <a14:useLocalDpi xmlns:a14="http://schemas.microsoft.com/office/drawing/2010/main" xmlns:wps="http://schemas.microsoft.com/office/word/2010/wordprocessingShape" xmlns:wpi="http://schemas.microsoft.com/office/word/2010/wordprocessingInk" xmlns:wpg="http://schemas.microsoft.com/office/word/2010/wordprocessingGroup" xmlns:w14="http://schemas.microsoft.com/office/word/2010/wordml" xmlns:w="http://schemas.openxmlformats.org/wordprocessingml/2006/main" xmlns:w10="urn:schemas-microsoft-com:office:word" xmlns:wp14="http://schemas.microsoft.com/office/word/2010/wordprocessingDrawing" xmlns:v="urn:schemas-microsoft-com:vml" xmlns:o="urn:schemas-microsoft-com:office:office" xmlns:mc="http://schemas.openxmlformats.org/markup-compatibility/2006" xmlns:wpc="http://schemas.microsoft.com/office/word/2010/wordprocessingCanvas" xmlns="" val="0"/>
+                          <a14:useLocalDpi xmlns="" xmlns:wpc="http://schemas.microsoft.com/office/word/2010/wordprocessingCanvas" xmlns:mc="http://schemas.openxmlformats.org/markup-compatibility/2006" xmlns:o="urn:schemas-microsoft-com:office:office" xmlns:v="urn:schemas-microsoft-com:vml" xmlns:wp14="http://schemas.microsoft.com/office/word/2010/wordprocessingDrawing" xmlns:w10="urn:schemas-microsoft-com:office:word" xmlns:w="http://schemas.openxmlformats.org/wordprocessingml/2006/main" xmlns:w14="http://schemas.microsoft.com/office/word/2010/wordml" xmlns:wpg="http://schemas.microsoft.com/office/word/2010/wordprocessingGroup" xmlns:wpi="http://schemas.microsoft.com/office/word/2010/wordprocessingInk" xmlns:wps="http://schemas.microsoft.com/office/word/2010/wordprocessingShape" xmlns:a14="http://schemas.microsoft.com/office/drawing/2010/main" val="0"/>
                         </a:ext>
                       </a:extLst>
                     </a:blip>
@@ -15709,7 +15361,7 @@
                     <a:blip r:embed="rId14">
                       <a:extLst>
                         <a:ext uri="{28A0092B-C50C-407E-A947-70E740481C1C}">
-                          <a14:useLocalDpi xmlns:a14="http://schemas.microsoft.com/office/drawing/2010/main" xmlns:wps="http://schemas.microsoft.com/office/word/2010/wordprocessingShape" xmlns:wpi="http://schemas.microsoft.com/office/word/2010/wordprocessingInk" xmlns:wpg="http://schemas.microsoft.com/office/word/2010/wordprocessingGroup" xmlns:w14="http://schemas.microsoft.com/office/word/2010/wordml" xmlns:w="http://schemas.openxmlformats.org/wordprocessingml/2006/main" xmlns:w10="urn:schemas-microsoft-com:office:word" xmlns:wp14="http://schemas.microsoft.com/office/word/2010/wordprocessingDrawing" xmlns:v="urn:schemas-microsoft-com:vml" xmlns:o="urn:schemas-microsoft-com:office:office" xmlns:mc="http://schemas.openxmlformats.org/markup-compatibility/2006" xmlns:wpc="http://schemas.microsoft.com/office/word/2010/wordprocessingCanvas" xmlns="" val="0"/>
+                          <a14:useLocalDpi xmlns="" xmlns:wpc="http://schemas.microsoft.com/office/word/2010/wordprocessingCanvas" xmlns:mc="http://schemas.openxmlformats.org/markup-compatibility/2006" xmlns:o="urn:schemas-microsoft-com:office:office" xmlns:v="urn:schemas-microsoft-com:vml" xmlns:wp14="http://schemas.microsoft.com/office/word/2010/wordprocessingDrawing" xmlns:w10="urn:schemas-microsoft-com:office:word" xmlns:w="http://schemas.openxmlformats.org/wordprocessingml/2006/main" xmlns:w14="http://schemas.microsoft.com/office/word/2010/wordml" xmlns:wpg="http://schemas.microsoft.com/office/word/2010/wordprocessingGroup" xmlns:wpi="http://schemas.microsoft.com/office/word/2010/wordprocessingInk" xmlns:wps="http://schemas.microsoft.com/office/word/2010/wordprocessingShape" xmlns:a14="http://schemas.microsoft.com/office/drawing/2010/main" val="0"/>
                         </a:ext>
                       </a:extLst>
                     </a:blip>
@@ -16044,7 +15696,7 @@
                     <a:blip r:embed="rId23">
                       <a:extLst>
                         <a:ext uri="{28A0092B-C50C-407E-A947-70E740481C1C}">
-                          <a14:useLocalDpi xmlns:a14="http://schemas.microsoft.com/office/drawing/2010/main" xmlns:wps="http://schemas.microsoft.com/office/word/2010/wordprocessingShape" xmlns:wpi="http://schemas.microsoft.com/office/word/2010/wordprocessingInk" xmlns:wpg="http://schemas.microsoft.com/office/word/2010/wordprocessingGroup" xmlns:w14="http://schemas.microsoft.com/office/word/2010/wordml" xmlns:w="http://schemas.openxmlformats.org/wordprocessingml/2006/main" xmlns:w10="urn:schemas-microsoft-com:office:word" xmlns:wp14="http://schemas.microsoft.com/office/word/2010/wordprocessingDrawing" xmlns:v="urn:schemas-microsoft-com:vml" xmlns:o="urn:schemas-microsoft-com:office:office" xmlns:mc="http://schemas.openxmlformats.org/markup-compatibility/2006" xmlns:wpc="http://schemas.microsoft.com/office/word/2010/wordprocessingCanvas" xmlns="" val="0"/>
+                          <a14:useLocalDpi xmlns="" xmlns:wpc="http://schemas.microsoft.com/office/word/2010/wordprocessingCanvas" xmlns:mc="http://schemas.openxmlformats.org/markup-compatibility/2006" xmlns:o="urn:schemas-microsoft-com:office:office" xmlns:v="urn:schemas-microsoft-com:vml" xmlns:wp14="http://schemas.microsoft.com/office/word/2010/wordprocessingDrawing" xmlns:w10="urn:schemas-microsoft-com:office:word" xmlns:w="http://schemas.openxmlformats.org/wordprocessingml/2006/main" xmlns:w14="http://schemas.microsoft.com/office/word/2010/wordml" xmlns:wpg="http://schemas.microsoft.com/office/word/2010/wordprocessingGroup" xmlns:wpi="http://schemas.microsoft.com/office/word/2010/wordprocessingInk" xmlns:wps="http://schemas.microsoft.com/office/word/2010/wordprocessingShape" xmlns:a14="http://schemas.microsoft.com/office/drawing/2010/main" val="0"/>
                         </a:ext>
                       </a:extLst>
                     </a:blip>
@@ -16135,7 +15787,6 @@
       </w:r>
     </w:p>
     <w:p>
-      <w:bookmarkStart w:id="2" w:name="_Toc305055982"/>
       <w:r>
         <w:t>De ‘</w:t>
       </w:r>
@@ -16428,7 +16079,6 @@
         </w:tc>
       </w:tr>
     </w:tbl>
-    <w:bookmarkEnd w:id="2"/>
     <w:p>
       <w:pPr>
         <w:pStyle w:val="Kop1"/>
@@ -16438,6 +16088,7 @@
         </w:numPr>
         <w:ind w:hanging="720"/>
       </w:pPr>
+      <w:bookmarkStart w:id="2" w:name="_Toc305179741"/>
       <w:r>
         <w:lastRenderedPageBreak/>
         <w:t xml:space="preserve">Ajax binnen </w:t>
@@ -16450,6 +16101,7 @@
       <w:r>
         <w:t xml:space="preserve"> bereik</w:t>
       </w:r>
+      <w:bookmarkEnd w:id="2"/>
     </w:p>
     <w:p>
       <w:r>
@@ -16498,9 +16150,11 @@
         </w:numPr>
         <w:ind w:left="709"/>
       </w:pPr>
+      <w:bookmarkStart w:id="3" w:name="_Toc305179742"/>
       <w:r>
         <w:t>Terminologie</w:t>
       </w:r>
+      <w:bookmarkEnd w:id="3"/>
     </w:p>
     <w:p>
       <w:r>
@@ -16662,10 +16316,12 @@
         </w:numPr>
         <w:ind w:left="709"/>
       </w:pPr>
+      <w:bookmarkStart w:id="4" w:name="_Toc305179743"/>
       <w:r>
         <w:lastRenderedPageBreak/>
         <w:t>Implementatie</w:t>
       </w:r>
+      <w:bookmarkEnd w:id="4"/>
     </w:p>
     <w:p>
       <w:r>
@@ -16700,7 +16356,7 @@
                     <a:blip r:embed="rId14">
                       <a:extLst>
                         <a:ext uri="{28A0092B-C50C-407E-A947-70E740481C1C}">
-                          <a14:useLocalDpi xmlns:a14="http://schemas.microsoft.com/office/drawing/2010/main" xmlns:wps="http://schemas.microsoft.com/office/word/2010/wordprocessingShape" xmlns:wpi="http://schemas.microsoft.com/office/word/2010/wordprocessingInk" xmlns:wpg="http://schemas.microsoft.com/office/word/2010/wordprocessingGroup" xmlns:w14="http://schemas.microsoft.com/office/word/2010/wordml" xmlns:w="http://schemas.openxmlformats.org/wordprocessingml/2006/main" xmlns:w10="urn:schemas-microsoft-com:office:word" xmlns:wp14="http://schemas.microsoft.com/office/word/2010/wordprocessingDrawing" xmlns:v="urn:schemas-microsoft-com:vml" xmlns:o="urn:schemas-microsoft-com:office:office" xmlns:mc="http://schemas.openxmlformats.org/markup-compatibility/2006" xmlns:wpc="http://schemas.microsoft.com/office/word/2010/wordprocessingCanvas" xmlns="" val="0"/>
+                          <a14:useLocalDpi xmlns="" xmlns:wpc="http://schemas.microsoft.com/office/word/2010/wordprocessingCanvas" xmlns:mc="http://schemas.openxmlformats.org/markup-compatibility/2006" xmlns:o="urn:schemas-microsoft-com:office:office" xmlns:v="urn:schemas-microsoft-com:vml" xmlns:wp14="http://schemas.microsoft.com/office/word/2010/wordprocessingDrawing" xmlns:w10="urn:schemas-microsoft-com:office:word" xmlns:w="http://schemas.openxmlformats.org/wordprocessingml/2006/main" xmlns:w14="http://schemas.microsoft.com/office/word/2010/wordml" xmlns:wpg="http://schemas.microsoft.com/office/word/2010/wordprocessingGroup" xmlns:wpi="http://schemas.microsoft.com/office/word/2010/wordprocessingInk" xmlns:wps="http://schemas.microsoft.com/office/word/2010/wordprocessingShape" xmlns:a14="http://schemas.microsoft.com/office/drawing/2010/main" val="0"/>
                         </a:ext>
                       </a:extLst>
                     </a:blip>
@@ -17834,7 +17490,7 @@
                     <a:blip r:embed="rId14">
                       <a:extLst>
                         <a:ext uri="{28A0092B-C50C-407E-A947-70E740481C1C}">
-                          <a14:useLocalDpi xmlns:a14="http://schemas.microsoft.com/office/drawing/2010/main" xmlns:wps="http://schemas.microsoft.com/office/word/2010/wordprocessingShape" xmlns:wpi="http://schemas.microsoft.com/office/word/2010/wordprocessingInk" xmlns:wpg="http://schemas.microsoft.com/office/word/2010/wordprocessingGroup" xmlns:w14="http://schemas.microsoft.com/office/word/2010/wordml" xmlns:w="http://schemas.openxmlformats.org/wordprocessingml/2006/main" xmlns:w10="urn:schemas-microsoft-com:office:word" xmlns:wp14="http://schemas.microsoft.com/office/word/2010/wordprocessingDrawing" xmlns:v="urn:schemas-microsoft-com:vml" xmlns:o="urn:schemas-microsoft-com:office:office" xmlns:mc="http://schemas.openxmlformats.org/markup-compatibility/2006" xmlns:wpc="http://schemas.microsoft.com/office/word/2010/wordprocessingCanvas" xmlns="" val="0"/>
+                          <a14:useLocalDpi xmlns="" xmlns:wpc="http://schemas.microsoft.com/office/word/2010/wordprocessingCanvas" xmlns:mc="http://schemas.openxmlformats.org/markup-compatibility/2006" xmlns:o="urn:schemas-microsoft-com:office:office" xmlns:v="urn:schemas-microsoft-com:vml" xmlns:wp14="http://schemas.microsoft.com/office/word/2010/wordprocessingDrawing" xmlns:w10="urn:schemas-microsoft-com:office:word" xmlns:w="http://schemas.openxmlformats.org/wordprocessingml/2006/main" xmlns:w14="http://schemas.microsoft.com/office/word/2010/wordml" xmlns:wpg="http://schemas.microsoft.com/office/word/2010/wordprocessingGroup" xmlns:wpi="http://schemas.microsoft.com/office/word/2010/wordprocessingInk" xmlns:wps="http://schemas.microsoft.com/office/word/2010/wordprocessingShape" xmlns:a14="http://schemas.microsoft.com/office/drawing/2010/main" val="0"/>
                         </a:ext>
                       </a:extLst>
                     </a:blip>
@@ -18579,7 +18235,7 @@
                     <a:blip r:embed="rId14">
                       <a:extLst>
                         <a:ext uri="{28A0092B-C50C-407E-A947-70E740481C1C}">
-                          <a14:useLocalDpi xmlns:a14="http://schemas.microsoft.com/office/drawing/2010/main" xmlns:wps="http://schemas.microsoft.com/office/word/2010/wordprocessingShape" xmlns:wpi="http://schemas.microsoft.com/office/word/2010/wordprocessingInk" xmlns:wpg="http://schemas.microsoft.com/office/word/2010/wordprocessingGroup" xmlns:w14="http://schemas.microsoft.com/office/word/2010/wordml" xmlns:w="http://schemas.openxmlformats.org/wordprocessingml/2006/main" xmlns:w10="urn:schemas-microsoft-com:office:word" xmlns:wp14="http://schemas.microsoft.com/office/word/2010/wordprocessingDrawing" xmlns:v="urn:schemas-microsoft-com:vml" xmlns:o="urn:schemas-microsoft-com:office:office" xmlns:mc="http://schemas.openxmlformats.org/markup-compatibility/2006" xmlns:wpc="http://schemas.microsoft.com/office/word/2010/wordprocessingCanvas" xmlns="" val="0"/>
+                          <a14:useLocalDpi xmlns="" xmlns:wpc="http://schemas.microsoft.com/office/word/2010/wordprocessingCanvas" xmlns:mc="http://schemas.openxmlformats.org/markup-compatibility/2006" xmlns:o="urn:schemas-microsoft-com:office:office" xmlns:v="urn:schemas-microsoft-com:vml" xmlns:wp14="http://schemas.microsoft.com/office/word/2010/wordprocessingDrawing" xmlns:w10="urn:schemas-microsoft-com:office:word" xmlns:w="http://schemas.openxmlformats.org/wordprocessingml/2006/main" xmlns:w14="http://schemas.microsoft.com/office/word/2010/wordml" xmlns:wpg="http://schemas.microsoft.com/office/word/2010/wordprocessingGroup" xmlns:wpi="http://schemas.microsoft.com/office/word/2010/wordprocessingInk" xmlns:wps="http://schemas.microsoft.com/office/word/2010/wordprocessingShape" xmlns:a14="http://schemas.microsoft.com/office/drawing/2010/main" val="0"/>
                         </a:ext>
                       </a:extLst>
                     </a:blip>
@@ -20557,7 +20213,7 @@
                     <a:blip r:embed="rId23">
                       <a:extLst>
                         <a:ext uri="{28A0092B-C50C-407E-A947-70E740481C1C}">
-                          <a14:useLocalDpi xmlns:a14="http://schemas.microsoft.com/office/drawing/2010/main" xmlns:wps="http://schemas.microsoft.com/office/word/2010/wordprocessingShape" xmlns:wpi="http://schemas.microsoft.com/office/word/2010/wordprocessingInk" xmlns:wpg="http://schemas.microsoft.com/office/word/2010/wordprocessingGroup" xmlns:w14="http://schemas.microsoft.com/office/word/2010/wordml" xmlns:w="http://schemas.openxmlformats.org/wordprocessingml/2006/main" xmlns:w10="urn:schemas-microsoft-com:office:word" xmlns:wp14="http://schemas.microsoft.com/office/word/2010/wordprocessingDrawing" xmlns:v="urn:schemas-microsoft-com:vml" xmlns:o="urn:schemas-microsoft-com:office:office" xmlns:mc="http://schemas.openxmlformats.org/markup-compatibility/2006" xmlns:wpc="http://schemas.microsoft.com/office/word/2010/wordprocessingCanvas" xmlns="" val="0"/>
+                          <a14:useLocalDpi xmlns="" xmlns:wpc="http://schemas.microsoft.com/office/word/2010/wordprocessingCanvas" xmlns:mc="http://schemas.openxmlformats.org/markup-compatibility/2006" xmlns:o="urn:schemas-microsoft-com:office:office" xmlns:v="urn:schemas-microsoft-com:vml" xmlns:wp14="http://schemas.microsoft.com/office/word/2010/wordprocessingDrawing" xmlns:w10="urn:schemas-microsoft-com:office:word" xmlns:w="http://schemas.openxmlformats.org/wordprocessingml/2006/main" xmlns:w14="http://schemas.microsoft.com/office/word/2010/wordml" xmlns:wpg="http://schemas.microsoft.com/office/word/2010/wordprocessingGroup" xmlns:wpi="http://schemas.microsoft.com/office/word/2010/wordprocessingInk" xmlns:wps="http://schemas.microsoft.com/office/word/2010/wordprocessingShape" xmlns:a14="http://schemas.microsoft.com/office/drawing/2010/main" val="0"/>
                         </a:ext>
                       </a:extLst>
                     </a:blip>
@@ -20704,7 +20360,7 @@
                     <a:blip r:embed="rId14">
                       <a:extLst>
                         <a:ext uri="{28A0092B-C50C-407E-A947-70E740481C1C}">
-                          <a14:useLocalDpi xmlns:a14="http://schemas.microsoft.com/office/drawing/2010/main" xmlns:wps="http://schemas.microsoft.com/office/word/2010/wordprocessingShape" xmlns:wpi="http://schemas.microsoft.com/office/word/2010/wordprocessingInk" xmlns:wpg="http://schemas.microsoft.com/office/word/2010/wordprocessingGroup" xmlns:w14="http://schemas.microsoft.com/office/word/2010/wordml" xmlns:w="http://schemas.openxmlformats.org/wordprocessingml/2006/main" xmlns:w10="urn:schemas-microsoft-com:office:word" xmlns:wp14="http://schemas.microsoft.com/office/word/2010/wordprocessingDrawing" xmlns:v="urn:schemas-microsoft-com:vml" xmlns:o="urn:schemas-microsoft-com:office:office" xmlns:mc="http://schemas.openxmlformats.org/markup-compatibility/2006" xmlns:wpc="http://schemas.microsoft.com/office/word/2010/wordprocessingCanvas" xmlns="" val="0"/>
+                          <a14:useLocalDpi xmlns="" xmlns:wpc="http://schemas.microsoft.com/office/word/2010/wordprocessingCanvas" xmlns:mc="http://schemas.openxmlformats.org/markup-compatibility/2006" xmlns:o="urn:schemas-microsoft-com:office:office" xmlns:v="urn:schemas-microsoft-com:vml" xmlns:wp14="http://schemas.microsoft.com/office/word/2010/wordprocessingDrawing" xmlns:w10="urn:schemas-microsoft-com:office:word" xmlns:w="http://schemas.openxmlformats.org/wordprocessingml/2006/main" xmlns:w14="http://schemas.microsoft.com/office/word/2010/wordml" xmlns:wpg="http://schemas.microsoft.com/office/word/2010/wordprocessingGroup" xmlns:wpi="http://schemas.microsoft.com/office/word/2010/wordprocessingInk" xmlns:wps="http://schemas.microsoft.com/office/word/2010/wordprocessingShape" xmlns:a14="http://schemas.microsoft.com/office/drawing/2010/main" val="0"/>
                         </a:ext>
                       </a:extLst>
                     </a:blip>
@@ -21244,7 +20900,7 @@
                     <a:blip r:embed="rId14">
                       <a:extLst>
                         <a:ext uri="{28A0092B-C50C-407E-A947-70E740481C1C}">
-                          <a14:useLocalDpi xmlns:a14="http://schemas.microsoft.com/office/drawing/2010/main" xmlns:wps="http://schemas.microsoft.com/office/word/2010/wordprocessingShape" xmlns:wpi="http://schemas.microsoft.com/office/word/2010/wordprocessingInk" xmlns:wpg="http://schemas.microsoft.com/office/word/2010/wordprocessingGroup" xmlns:w14="http://schemas.microsoft.com/office/word/2010/wordml" xmlns:w="http://schemas.openxmlformats.org/wordprocessingml/2006/main" xmlns:w10="urn:schemas-microsoft-com:office:word" xmlns:wp14="http://schemas.microsoft.com/office/word/2010/wordprocessingDrawing" xmlns:v="urn:schemas-microsoft-com:vml" xmlns:o="urn:schemas-microsoft-com:office:office" xmlns:mc="http://schemas.openxmlformats.org/markup-compatibility/2006" xmlns:wpc="http://schemas.microsoft.com/office/word/2010/wordprocessingCanvas" xmlns="" val="0"/>
+                          <a14:useLocalDpi xmlns="" xmlns:wpc="http://schemas.microsoft.com/office/word/2010/wordprocessingCanvas" xmlns:mc="http://schemas.openxmlformats.org/markup-compatibility/2006" xmlns:o="urn:schemas-microsoft-com:office:office" xmlns:v="urn:schemas-microsoft-com:vml" xmlns:wp14="http://schemas.microsoft.com/office/word/2010/wordprocessingDrawing" xmlns:w10="urn:schemas-microsoft-com:office:word" xmlns:w="http://schemas.openxmlformats.org/wordprocessingml/2006/main" xmlns:w14="http://schemas.microsoft.com/office/word/2010/wordml" xmlns:wpg="http://schemas.microsoft.com/office/word/2010/wordprocessingGroup" xmlns:wpi="http://schemas.microsoft.com/office/word/2010/wordprocessingInk" xmlns:wps="http://schemas.microsoft.com/office/word/2010/wordprocessingShape" xmlns:a14="http://schemas.microsoft.com/office/drawing/2010/main" val="0"/>
                         </a:ext>
                       </a:extLst>
                     </a:blip>
@@ -21445,7 +21101,7 @@
                     <a:blip r:embed="rId14">
                       <a:extLst>
                         <a:ext uri="{28A0092B-C50C-407E-A947-70E740481C1C}">
-                          <a14:useLocalDpi xmlns:a14="http://schemas.microsoft.com/office/drawing/2010/main" xmlns:wps="http://schemas.microsoft.com/office/word/2010/wordprocessingShape" xmlns:wpi="http://schemas.microsoft.com/office/word/2010/wordprocessingInk" xmlns:wpg="http://schemas.microsoft.com/office/word/2010/wordprocessingGroup" xmlns:w14="http://schemas.microsoft.com/office/word/2010/wordml" xmlns:w="http://schemas.openxmlformats.org/wordprocessingml/2006/main" xmlns:w10="urn:schemas-microsoft-com:office:word" xmlns:wp14="http://schemas.microsoft.com/office/word/2010/wordprocessingDrawing" xmlns:v="urn:schemas-microsoft-com:vml" xmlns:o="urn:schemas-microsoft-com:office:office" xmlns:mc="http://schemas.openxmlformats.org/markup-compatibility/2006" xmlns:wpc="http://schemas.microsoft.com/office/word/2010/wordprocessingCanvas" xmlns="" val="0"/>
+                          <a14:useLocalDpi xmlns="" xmlns:wpc="http://schemas.microsoft.com/office/word/2010/wordprocessingCanvas" xmlns:mc="http://schemas.openxmlformats.org/markup-compatibility/2006" xmlns:o="urn:schemas-microsoft-com:office:office" xmlns:v="urn:schemas-microsoft-com:vml" xmlns:wp14="http://schemas.microsoft.com/office/word/2010/wordprocessingDrawing" xmlns:w10="urn:schemas-microsoft-com:office:word" xmlns:w="http://schemas.openxmlformats.org/wordprocessingml/2006/main" xmlns:w14="http://schemas.microsoft.com/office/word/2010/wordml" xmlns:wpg="http://schemas.microsoft.com/office/word/2010/wordprocessingGroup" xmlns:wpi="http://schemas.microsoft.com/office/word/2010/wordprocessingInk" xmlns:wps="http://schemas.microsoft.com/office/word/2010/wordprocessingShape" xmlns:a14="http://schemas.microsoft.com/office/drawing/2010/main" val="0"/>
                         </a:ext>
                       </a:extLst>
                     </a:blip>
@@ -24337,7 +23993,7 @@
                     <a:blip r:embed="rId23">
                       <a:extLst>
                         <a:ext uri="{28A0092B-C50C-407E-A947-70E740481C1C}">
-                          <a14:useLocalDpi xmlns:a14="http://schemas.microsoft.com/office/drawing/2010/main" xmlns:wps="http://schemas.microsoft.com/office/word/2010/wordprocessingShape" xmlns:wpi="http://schemas.microsoft.com/office/word/2010/wordprocessingInk" xmlns:wpg="http://schemas.microsoft.com/office/word/2010/wordprocessingGroup" xmlns:w14="http://schemas.microsoft.com/office/word/2010/wordml" xmlns:w="http://schemas.openxmlformats.org/wordprocessingml/2006/main" xmlns:w10="urn:schemas-microsoft-com:office:word" xmlns:wp14="http://schemas.microsoft.com/office/word/2010/wordprocessingDrawing" xmlns:v="urn:schemas-microsoft-com:vml" xmlns:o="urn:schemas-microsoft-com:office:office" xmlns:mc="http://schemas.openxmlformats.org/markup-compatibility/2006" xmlns:wpc="http://schemas.microsoft.com/office/word/2010/wordprocessingCanvas" xmlns="" val="0"/>
+                          <a14:useLocalDpi xmlns="" xmlns:wpc="http://schemas.microsoft.com/office/word/2010/wordprocessingCanvas" xmlns:mc="http://schemas.openxmlformats.org/markup-compatibility/2006" xmlns:o="urn:schemas-microsoft-com:office:office" xmlns:v="urn:schemas-microsoft-com:vml" xmlns:wp14="http://schemas.microsoft.com/office/word/2010/wordprocessingDrawing" xmlns:w10="urn:schemas-microsoft-com:office:word" xmlns:w="http://schemas.openxmlformats.org/wordprocessingml/2006/main" xmlns:w14="http://schemas.microsoft.com/office/word/2010/wordml" xmlns:wpg="http://schemas.microsoft.com/office/word/2010/wordprocessingGroup" xmlns:wpi="http://schemas.microsoft.com/office/word/2010/wordprocessingInk" xmlns:wps="http://schemas.microsoft.com/office/word/2010/wordprocessingShape" xmlns:a14="http://schemas.microsoft.com/office/drawing/2010/main" val="0"/>
                         </a:ext>
                       </a:extLst>
                     </a:blip>
@@ -25198,7 +24854,7 @@
                     <a:blip r:embed="rId23">
                       <a:extLst>
                         <a:ext uri="{28A0092B-C50C-407E-A947-70E740481C1C}">
-                          <a14:useLocalDpi xmlns:a14="http://schemas.microsoft.com/office/drawing/2010/main" xmlns:wps="http://schemas.microsoft.com/office/word/2010/wordprocessingShape" xmlns:wpi="http://schemas.microsoft.com/office/word/2010/wordprocessingInk" xmlns:wpg="http://schemas.microsoft.com/office/word/2010/wordprocessingGroup" xmlns:w14="http://schemas.microsoft.com/office/word/2010/wordml" xmlns:w="http://schemas.openxmlformats.org/wordprocessingml/2006/main" xmlns:w10="urn:schemas-microsoft-com:office:word" xmlns:wp14="http://schemas.microsoft.com/office/word/2010/wordprocessingDrawing" xmlns:v="urn:schemas-microsoft-com:vml" xmlns:o="urn:schemas-microsoft-com:office:office" xmlns:mc="http://schemas.openxmlformats.org/markup-compatibility/2006" xmlns:wpc="http://schemas.microsoft.com/office/word/2010/wordprocessingCanvas" xmlns="" val="0"/>
+                          <a14:useLocalDpi xmlns="" xmlns:wpc="http://schemas.microsoft.com/office/word/2010/wordprocessingCanvas" xmlns:mc="http://schemas.openxmlformats.org/markup-compatibility/2006" xmlns:o="urn:schemas-microsoft-com:office:office" xmlns:v="urn:schemas-microsoft-com:vml" xmlns:wp14="http://schemas.microsoft.com/office/word/2010/wordprocessingDrawing" xmlns:w10="urn:schemas-microsoft-com:office:word" xmlns:w="http://schemas.openxmlformats.org/wordprocessingml/2006/main" xmlns:w14="http://schemas.microsoft.com/office/word/2010/wordml" xmlns:wpg="http://schemas.microsoft.com/office/word/2010/wordprocessingGroup" xmlns:wpi="http://schemas.microsoft.com/office/word/2010/wordprocessingInk" xmlns:wps="http://schemas.microsoft.com/office/word/2010/wordprocessingShape" xmlns:a14="http://schemas.microsoft.com/office/drawing/2010/main" val="0"/>
                         </a:ext>
                       </a:extLst>
                     </a:blip>
@@ -25301,10 +24957,12 @@
         </w:numPr>
         <w:ind w:left="709"/>
       </w:pPr>
+      <w:bookmarkStart w:id="5" w:name="_Toc305179744"/>
       <w:r>
         <w:lastRenderedPageBreak/>
         <w:t>Testen</w:t>
       </w:r>
+      <w:bookmarkEnd w:id="5"/>
     </w:p>
     <w:p>
       <w:r>
@@ -25368,10 +25026,12 @@
         </w:numPr>
         <w:ind w:left="709"/>
       </w:pPr>
+      <w:bookmarkStart w:id="6" w:name="_Toc305179745"/>
       <w:proofErr w:type="spellStart"/>
       <w:r>
         <w:t>Request</w:t>
       </w:r>
+      <w:bookmarkEnd w:id="6"/>
       <w:proofErr w:type="spellEnd"/>
     </w:p>
     <w:p>
@@ -25559,8 +25219,8 @@
       </w:r>
     </w:p>
     <w:p>
-      <w:bookmarkStart w:id="3" w:name="_GoBack"/>
-      <w:bookmarkEnd w:id="3"/>
+      <w:bookmarkStart w:id="7" w:name="_GoBack"/>
+      <w:bookmarkEnd w:id="7"/>
     </w:p>
     <w:p>
       <w:pPr>
@@ -25571,9 +25231,11 @@
         </w:numPr>
         <w:ind w:left="709"/>
       </w:pPr>
+      <w:bookmarkStart w:id="8" w:name="_Toc305179746"/>
       <w:r>
         <w:t>Response</w:t>
       </w:r>
+      <w:bookmarkEnd w:id="8"/>
     </w:p>
     <w:p>
       <w:r>
@@ -25862,7 +25524,6 @@
           <w:szCs w:val="28"/>
         </w:rPr>
       </w:pPr>
-      <w:bookmarkStart w:id="4" w:name="_Toc305055989"/>
       <w:r>
         <w:br w:type="page"/>
       </w:r>
@@ -25876,6 +25537,7 @@
         </w:numPr>
         <w:ind w:hanging="720"/>
       </w:pPr>
+      <w:bookmarkStart w:id="9" w:name="_Toc305179747"/>
       <w:proofErr w:type="spellStart"/>
       <w:r>
         <w:lastRenderedPageBreak/>
@@ -25885,7 +25547,7 @@
       <w:r>
         <w:t xml:space="preserve"> UI</w:t>
       </w:r>
-      <w:bookmarkEnd w:id="4"/>
+      <w:bookmarkEnd w:id="9"/>
     </w:p>
     <w:p>
       <w:r>
@@ -25949,9 +25611,11 @@
         </w:numPr>
         <w:ind w:left="709"/>
       </w:pPr>
+      <w:bookmarkStart w:id="10" w:name="_Toc305179748"/>
       <w:r>
         <w:t>Scripts</w:t>
       </w:r>
+      <w:bookmarkEnd w:id="10"/>
     </w:p>
     <w:p>
       <w:r>
@@ -25986,7 +25650,7 @@
                     <a:blip r:embed="rId14">
                       <a:extLst>
                         <a:ext uri="{28A0092B-C50C-407E-A947-70E740481C1C}">
-                          <a14:useLocalDpi xmlns:a14="http://schemas.microsoft.com/office/drawing/2010/main" xmlns:wps="http://schemas.microsoft.com/office/word/2010/wordprocessingShape" xmlns:wpi="http://schemas.microsoft.com/office/word/2010/wordprocessingInk" xmlns:wpg="http://schemas.microsoft.com/office/word/2010/wordprocessingGroup" xmlns:w14="http://schemas.microsoft.com/office/word/2010/wordml" xmlns:w="http://schemas.openxmlformats.org/wordprocessingml/2006/main" xmlns:w10="urn:schemas-microsoft-com:office:word" xmlns:wp14="http://schemas.microsoft.com/office/word/2010/wordprocessingDrawing" xmlns:v="urn:schemas-microsoft-com:vml" xmlns:o="urn:schemas-microsoft-com:office:office" xmlns:mc="http://schemas.openxmlformats.org/markup-compatibility/2006" xmlns:wpc="http://schemas.microsoft.com/office/word/2010/wordprocessingCanvas" xmlns="" val="0"/>
+                          <a14:useLocalDpi xmlns="" xmlns:wpc="http://schemas.microsoft.com/office/word/2010/wordprocessingCanvas" xmlns:mc="http://schemas.openxmlformats.org/markup-compatibility/2006" xmlns:o="urn:schemas-microsoft-com:office:office" xmlns:v="urn:schemas-microsoft-com:vml" xmlns:wp14="http://schemas.microsoft.com/office/word/2010/wordprocessingDrawing" xmlns:w10="urn:schemas-microsoft-com:office:word" xmlns:w="http://schemas.openxmlformats.org/wordprocessingml/2006/main" xmlns:w14="http://schemas.microsoft.com/office/word/2010/wordml" xmlns:wpg="http://schemas.microsoft.com/office/word/2010/wordprocessingGroup" xmlns:wpi="http://schemas.microsoft.com/office/word/2010/wordprocessingInk" xmlns:wps="http://schemas.microsoft.com/office/word/2010/wordprocessingShape" xmlns:a14="http://schemas.microsoft.com/office/drawing/2010/main" val="0"/>
                         </a:ext>
                       </a:extLst>
                     </a:blip>
@@ -26598,12 +26262,12 @@
         </w:numPr>
         <w:ind w:left="709"/>
       </w:pPr>
-      <w:bookmarkStart w:id="5" w:name="_Toc305055990"/>
+      <w:bookmarkStart w:id="11" w:name="_Toc305179749"/>
       <w:proofErr w:type="spellStart"/>
       <w:r>
         <w:t>Dialog</w:t>
       </w:r>
-      <w:bookmarkEnd w:id="5"/>
+      <w:bookmarkEnd w:id="11"/>
       <w:proofErr w:type="spellEnd"/>
     </w:p>
     <w:p>
@@ -26664,7 +26328,7 @@
                     <a:blip r:embed="rId14">
                       <a:extLst>
                         <a:ext uri="{28A0092B-C50C-407E-A947-70E740481C1C}">
-                          <a14:useLocalDpi xmlns:a14="http://schemas.microsoft.com/office/drawing/2010/main" xmlns:wps="http://schemas.microsoft.com/office/word/2010/wordprocessingShape" xmlns:wpi="http://schemas.microsoft.com/office/word/2010/wordprocessingInk" xmlns:wpg="http://schemas.microsoft.com/office/word/2010/wordprocessingGroup" xmlns:w14="http://schemas.microsoft.com/office/word/2010/wordml" xmlns:w="http://schemas.openxmlformats.org/wordprocessingml/2006/main" xmlns:w10="urn:schemas-microsoft-com:office:word" xmlns:wp14="http://schemas.microsoft.com/office/word/2010/wordprocessingDrawing" xmlns:v="urn:schemas-microsoft-com:vml" xmlns:o="urn:schemas-microsoft-com:office:office" xmlns:mc="http://schemas.openxmlformats.org/markup-compatibility/2006" xmlns:wpc="http://schemas.microsoft.com/office/word/2010/wordprocessingCanvas" xmlns="" val="0"/>
+                          <a14:useLocalDpi xmlns="" xmlns:wpc="http://schemas.microsoft.com/office/word/2010/wordprocessingCanvas" xmlns:mc="http://schemas.openxmlformats.org/markup-compatibility/2006" xmlns:o="urn:schemas-microsoft-com:office:office" xmlns:v="urn:schemas-microsoft-com:vml" xmlns:wp14="http://schemas.microsoft.com/office/word/2010/wordprocessingDrawing" xmlns:w10="urn:schemas-microsoft-com:office:word" xmlns:w="http://schemas.openxmlformats.org/wordprocessingml/2006/main" xmlns:w14="http://schemas.microsoft.com/office/word/2010/wordml" xmlns:wpg="http://schemas.microsoft.com/office/word/2010/wordprocessingGroup" xmlns:wpi="http://schemas.microsoft.com/office/word/2010/wordprocessingInk" xmlns:wps="http://schemas.microsoft.com/office/word/2010/wordprocessingShape" xmlns:a14="http://schemas.microsoft.com/office/drawing/2010/main" val="0"/>
                         </a:ext>
                       </a:extLst>
                     </a:blip>
@@ -26852,7 +26516,7 @@
                     <a:blip r:embed="rId23">
                       <a:extLst>
                         <a:ext uri="{28A0092B-C50C-407E-A947-70E740481C1C}">
-                          <a14:useLocalDpi xmlns:a14="http://schemas.microsoft.com/office/drawing/2010/main" xmlns:wps="http://schemas.microsoft.com/office/word/2010/wordprocessingShape" xmlns:wpi="http://schemas.microsoft.com/office/word/2010/wordprocessingInk" xmlns:wpg="http://schemas.microsoft.com/office/word/2010/wordprocessingGroup" xmlns:w14="http://schemas.microsoft.com/office/word/2010/wordml" xmlns:w="http://schemas.openxmlformats.org/wordprocessingml/2006/main" xmlns:w10="urn:schemas-microsoft-com:office:word" xmlns:wp14="http://schemas.microsoft.com/office/word/2010/wordprocessingDrawing" xmlns:v="urn:schemas-microsoft-com:vml" xmlns:o="urn:schemas-microsoft-com:office:office" xmlns:mc="http://schemas.openxmlformats.org/markup-compatibility/2006" xmlns:wpc="http://schemas.microsoft.com/office/word/2010/wordprocessingCanvas" xmlns="" val="0"/>
+                          <a14:useLocalDpi xmlns="" xmlns:wpc="http://schemas.microsoft.com/office/word/2010/wordprocessingCanvas" xmlns:mc="http://schemas.openxmlformats.org/markup-compatibility/2006" xmlns:o="urn:schemas-microsoft-com:office:office" xmlns:v="urn:schemas-microsoft-com:vml" xmlns:wp14="http://schemas.microsoft.com/office/word/2010/wordprocessingDrawing" xmlns:w10="urn:schemas-microsoft-com:office:word" xmlns:w="http://schemas.openxmlformats.org/wordprocessingml/2006/main" xmlns:w14="http://schemas.microsoft.com/office/word/2010/wordml" xmlns:wpg="http://schemas.microsoft.com/office/word/2010/wordprocessingGroup" xmlns:wpi="http://schemas.microsoft.com/office/word/2010/wordprocessingInk" xmlns:wps="http://schemas.microsoft.com/office/word/2010/wordprocessingShape" xmlns:a14="http://schemas.microsoft.com/office/drawing/2010/main" val="0"/>
                         </a:ext>
                       </a:extLst>
                     </a:blip>
@@ -27067,7 +26731,7 @@
                     <a:blip r:embed="rId14">
                       <a:extLst>
                         <a:ext uri="{28A0092B-C50C-407E-A947-70E740481C1C}">
-                          <a14:useLocalDpi xmlns:a14="http://schemas.microsoft.com/office/drawing/2010/main" xmlns:wps="http://schemas.microsoft.com/office/word/2010/wordprocessingShape" xmlns:wpi="http://schemas.microsoft.com/office/word/2010/wordprocessingInk" xmlns:wpg="http://schemas.microsoft.com/office/word/2010/wordprocessingGroup" xmlns:w14="http://schemas.microsoft.com/office/word/2010/wordml" xmlns:w="http://schemas.openxmlformats.org/wordprocessingml/2006/main" xmlns:w10="urn:schemas-microsoft-com:office:word" xmlns:wp14="http://schemas.microsoft.com/office/word/2010/wordprocessingDrawing" xmlns:v="urn:schemas-microsoft-com:vml" xmlns:o="urn:schemas-microsoft-com:office:office" xmlns:mc="http://schemas.openxmlformats.org/markup-compatibility/2006" xmlns:wpc="http://schemas.microsoft.com/office/word/2010/wordprocessingCanvas" xmlns="" val="0"/>
+                          <a14:useLocalDpi xmlns="" xmlns:wpc="http://schemas.microsoft.com/office/word/2010/wordprocessingCanvas" xmlns:mc="http://schemas.openxmlformats.org/markup-compatibility/2006" xmlns:o="urn:schemas-microsoft-com:office:office" xmlns:v="urn:schemas-microsoft-com:vml" xmlns:wp14="http://schemas.microsoft.com/office/word/2010/wordprocessingDrawing" xmlns:w10="urn:schemas-microsoft-com:office:word" xmlns:w="http://schemas.openxmlformats.org/wordprocessingml/2006/main" xmlns:w14="http://schemas.microsoft.com/office/word/2010/wordml" xmlns:wpg="http://schemas.microsoft.com/office/word/2010/wordprocessingGroup" xmlns:wpi="http://schemas.microsoft.com/office/word/2010/wordprocessingInk" xmlns:wps="http://schemas.microsoft.com/office/word/2010/wordprocessingShape" xmlns:a14="http://schemas.microsoft.com/office/drawing/2010/main" val="0"/>
                         </a:ext>
                       </a:extLst>
                     </a:blip>
@@ -27786,7 +27450,7 @@
                     <a:blip r:embed="rId14">
                       <a:extLst>
                         <a:ext uri="{28A0092B-C50C-407E-A947-70E740481C1C}">
-                          <a14:useLocalDpi xmlns:a14="http://schemas.microsoft.com/office/drawing/2010/main" xmlns:wps="http://schemas.microsoft.com/office/word/2010/wordprocessingShape" xmlns:wpi="http://schemas.microsoft.com/office/word/2010/wordprocessingInk" xmlns:wpg="http://schemas.microsoft.com/office/word/2010/wordprocessingGroup" xmlns:w14="http://schemas.microsoft.com/office/word/2010/wordml" xmlns:w="http://schemas.openxmlformats.org/wordprocessingml/2006/main" xmlns:w10="urn:schemas-microsoft-com:office:word" xmlns:wp14="http://schemas.microsoft.com/office/word/2010/wordprocessingDrawing" xmlns:v="urn:schemas-microsoft-com:vml" xmlns:o="urn:schemas-microsoft-com:office:office" xmlns:mc="http://schemas.openxmlformats.org/markup-compatibility/2006" xmlns:wpc="http://schemas.microsoft.com/office/word/2010/wordprocessingCanvas" xmlns="" val="0"/>
+                          <a14:useLocalDpi xmlns="" xmlns:wpc="http://schemas.microsoft.com/office/word/2010/wordprocessingCanvas" xmlns:mc="http://schemas.openxmlformats.org/markup-compatibility/2006" xmlns:o="urn:schemas-microsoft-com:office:office" xmlns:v="urn:schemas-microsoft-com:vml" xmlns:wp14="http://schemas.microsoft.com/office/word/2010/wordprocessingDrawing" xmlns:w10="urn:schemas-microsoft-com:office:word" xmlns:w="http://schemas.openxmlformats.org/wordprocessingml/2006/main" xmlns:w14="http://schemas.microsoft.com/office/word/2010/wordml" xmlns:wpg="http://schemas.microsoft.com/office/word/2010/wordprocessingGroup" xmlns:wpi="http://schemas.microsoft.com/office/word/2010/wordprocessingInk" xmlns:wps="http://schemas.microsoft.com/office/word/2010/wordprocessingShape" xmlns:a14="http://schemas.microsoft.com/office/drawing/2010/main" val="0"/>
                         </a:ext>
                       </a:extLst>
                     </a:blip>
@@ -28086,7 +27750,7 @@
                     <a:blip r:embed="rId14">
                       <a:extLst>
                         <a:ext uri="{28A0092B-C50C-407E-A947-70E740481C1C}">
-                          <a14:useLocalDpi xmlns:a14="http://schemas.microsoft.com/office/drawing/2010/main" xmlns:wps="http://schemas.microsoft.com/office/word/2010/wordprocessingShape" xmlns:wpi="http://schemas.microsoft.com/office/word/2010/wordprocessingInk" xmlns:wpg="http://schemas.microsoft.com/office/word/2010/wordprocessingGroup" xmlns:w14="http://schemas.microsoft.com/office/word/2010/wordml" xmlns:w="http://schemas.openxmlformats.org/wordprocessingml/2006/main" xmlns:w10="urn:schemas-microsoft-com:office:word" xmlns:wp14="http://schemas.microsoft.com/office/word/2010/wordprocessingDrawing" xmlns:v="urn:schemas-microsoft-com:vml" xmlns:o="urn:schemas-microsoft-com:office:office" xmlns:mc="http://schemas.openxmlformats.org/markup-compatibility/2006" xmlns:wpc="http://schemas.microsoft.com/office/word/2010/wordprocessingCanvas" xmlns="" val="0"/>
+                          <a14:useLocalDpi xmlns="" xmlns:wpc="http://schemas.microsoft.com/office/word/2010/wordprocessingCanvas" xmlns:mc="http://schemas.openxmlformats.org/markup-compatibility/2006" xmlns:o="urn:schemas-microsoft-com:office:office" xmlns:v="urn:schemas-microsoft-com:vml" xmlns:wp14="http://schemas.microsoft.com/office/word/2010/wordprocessingDrawing" xmlns:w10="urn:schemas-microsoft-com:office:word" xmlns:w="http://schemas.openxmlformats.org/wordprocessingml/2006/main" xmlns:w14="http://schemas.microsoft.com/office/word/2010/wordml" xmlns:wpg="http://schemas.microsoft.com/office/word/2010/wordprocessingGroup" xmlns:wpi="http://schemas.microsoft.com/office/word/2010/wordprocessingInk" xmlns:wps="http://schemas.microsoft.com/office/word/2010/wordprocessingShape" xmlns:a14="http://schemas.microsoft.com/office/drawing/2010/main" val="0"/>
                         </a:ext>
                       </a:extLst>
                     </a:blip>
@@ -29262,7 +28926,7 @@
                     <a:blip r:embed="rId23">
                       <a:extLst>
                         <a:ext uri="{28A0092B-C50C-407E-A947-70E740481C1C}">
-                          <a14:useLocalDpi xmlns:a14="http://schemas.microsoft.com/office/drawing/2010/main" xmlns:wps="http://schemas.microsoft.com/office/word/2010/wordprocessingShape" xmlns:wpi="http://schemas.microsoft.com/office/word/2010/wordprocessingInk" xmlns:wpg="http://schemas.microsoft.com/office/word/2010/wordprocessingGroup" xmlns:w14="http://schemas.microsoft.com/office/word/2010/wordml" xmlns:w="http://schemas.openxmlformats.org/wordprocessingml/2006/main" xmlns:w10="urn:schemas-microsoft-com:office:word" xmlns:wp14="http://schemas.microsoft.com/office/word/2010/wordprocessingDrawing" xmlns:v="urn:schemas-microsoft-com:vml" xmlns:o="urn:schemas-microsoft-com:office:office" xmlns:mc="http://schemas.openxmlformats.org/markup-compatibility/2006" xmlns:wpc="http://schemas.microsoft.com/office/word/2010/wordprocessingCanvas" xmlns="" val="0"/>
+                          <a14:useLocalDpi xmlns="" xmlns:wpc="http://schemas.microsoft.com/office/word/2010/wordprocessingCanvas" xmlns:mc="http://schemas.openxmlformats.org/markup-compatibility/2006" xmlns:o="urn:schemas-microsoft-com:office:office" xmlns:v="urn:schemas-microsoft-com:vml" xmlns:wp14="http://schemas.microsoft.com/office/word/2010/wordprocessingDrawing" xmlns:w10="urn:schemas-microsoft-com:office:word" xmlns:w="http://schemas.openxmlformats.org/wordprocessingml/2006/main" xmlns:w14="http://schemas.microsoft.com/office/word/2010/wordml" xmlns:wpg="http://schemas.microsoft.com/office/word/2010/wordprocessingGroup" xmlns:wpi="http://schemas.microsoft.com/office/word/2010/wordprocessingInk" xmlns:wps="http://schemas.microsoft.com/office/word/2010/wordprocessingShape" xmlns:a14="http://schemas.microsoft.com/office/drawing/2010/main" val="0"/>
                         </a:ext>
                       </a:extLst>
                     </a:blip>
@@ -30559,12 +30223,12 @@
         </w:numPr>
         <w:ind w:left="709"/>
       </w:pPr>
-      <w:bookmarkStart w:id="6" w:name="_Toc305055991"/>
+      <w:bookmarkStart w:id="12" w:name="_Toc305179750"/>
       <w:proofErr w:type="spellStart"/>
       <w:r>
         <w:t>Datepicker</w:t>
       </w:r>
-      <w:bookmarkEnd w:id="6"/>
+      <w:bookmarkEnd w:id="12"/>
       <w:proofErr w:type="spellEnd"/>
     </w:p>
     <w:p>
@@ -30648,7 +30312,7 @@
                     <a:blip r:embed="rId14">
                       <a:extLst>
                         <a:ext uri="{28A0092B-C50C-407E-A947-70E740481C1C}">
-                          <a14:useLocalDpi xmlns:a14="http://schemas.microsoft.com/office/drawing/2010/main" xmlns:wps="http://schemas.microsoft.com/office/word/2010/wordprocessingShape" xmlns:wpi="http://schemas.microsoft.com/office/word/2010/wordprocessingInk" xmlns:wpg="http://schemas.microsoft.com/office/word/2010/wordprocessingGroup" xmlns:w14="http://schemas.microsoft.com/office/word/2010/wordml" xmlns:w="http://schemas.openxmlformats.org/wordprocessingml/2006/main" xmlns:w10="urn:schemas-microsoft-com:office:word" xmlns:wp14="http://schemas.microsoft.com/office/word/2010/wordprocessingDrawing" xmlns:v="urn:schemas-microsoft-com:vml" xmlns:o="urn:schemas-microsoft-com:office:office" xmlns:mc="http://schemas.openxmlformats.org/markup-compatibility/2006" xmlns:wpc="http://schemas.microsoft.com/office/word/2010/wordprocessingCanvas" xmlns="" val="0"/>
+                          <a14:useLocalDpi xmlns="" xmlns:wpc="http://schemas.microsoft.com/office/word/2010/wordprocessingCanvas" xmlns:mc="http://schemas.openxmlformats.org/markup-compatibility/2006" xmlns:o="urn:schemas-microsoft-com:office:office" xmlns:v="urn:schemas-microsoft-com:vml" xmlns:wp14="http://schemas.microsoft.com/office/word/2010/wordprocessingDrawing" xmlns:w10="urn:schemas-microsoft-com:office:word" xmlns:w="http://schemas.openxmlformats.org/wordprocessingml/2006/main" xmlns:w14="http://schemas.microsoft.com/office/word/2010/wordml" xmlns:wpg="http://schemas.microsoft.com/office/word/2010/wordprocessingGroup" xmlns:wpi="http://schemas.microsoft.com/office/word/2010/wordprocessingInk" xmlns:wps="http://schemas.microsoft.com/office/word/2010/wordprocessingShape" xmlns:a14="http://schemas.microsoft.com/office/drawing/2010/main" val="0"/>
                         </a:ext>
                       </a:extLst>
                     </a:blip>
@@ -31083,7 +30747,7 @@
                     <a:blip r:embed="rId23">
                       <a:extLst>
                         <a:ext uri="{28A0092B-C50C-407E-A947-70E740481C1C}">
-                          <a14:useLocalDpi xmlns:a14="http://schemas.microsoft.com/office/drawing/2010/main" xmlns:wps="http://schemas.microsoft.com/office/word/2010/wordprocessingShape" xmlns:wpi="http://schemas.microsoft.com/office/word/2010/wordprocessingInk" xmlns:wpg="http://schemas.microsoft.com/office/word/2010/wordprocessingGroup" xmlns:w14="http://schemas.microsoft.com/office/word/2010/wordml" xmlns:w="http://schemas.openxmlformats.org/wordprocessingml/2006/main" xmlns:w10="urn:schemas-microsoft-com:office:word" xmlns:wp14="http://schemas.microsoft.com/office/word/2010/wordprocessingDrawing" xmlns:v="urn:schemas-microsoft-com:vml" xmlns:o="urn:schemas-microsoft-com:office:office" xmlns:mc="http://schemas.openxmlformats.org/markup-compatibility/2006" xmlns:wpc="http://schemas.microsoft.com/office/word/2010/wordprocessingCanvas" xmlns="" val="0"/>
+                          <a14:useLocalDpi xmlns="" xmlns:wpc="http://schemas.microsoft.com/office/word/2010/wordprocessingCanvas" xmlns:mc="http://schemas.openxmlformats.org/markup-compatibility/2006" xmlns:o="urn:schemas-microsoft-com:office:office" xmlns:v="urn:schemas-microsoft-com:vml" xmlns:wp14="http://schemas.microsoft.com/office/word/2010/wordprocessingDrawing" xmlns:w10="urn:schemas-microsoft-com:office:word" xmlns:w="http://schemas.openxmlformats.org/wordprocessingml/2006/main" xmlns:w14="http://schemas.microsoft.com/office/word/2010/wordml" xmlns:wpg="http://schemas.microsoft.com/office/word/2010/wordprocessingGroup" xmlns:wpi="http://schemas.microsoft.com/office/word/2010/wordprocessingInk" xmlns:wps="http://schemas.microsoft.com/office/word/2010/wordprocessingShape" xmlns:a14="http://schemas.microsoft.com/office/drawing/2010/main" val="0"/>
                         </a:ext>
                       </a:extLst>
                     </a:blip>
@@ -31264,7 +30928,7 @@
                     <a:blip r:embed="rId14">
                       <a:extLst>
                         <a:ext uri="{28A0092B-C50C-407E-A947-70E740481C1C}">
-                          <a14:useLocalDpi xmlns:a14="http://schemas.microsoft.com/office/drawing/2010/main" xmlns:wps="http://schemas.microsoft.com/office/word/2010/wordprocessingShape" xmlns:wpi="http://schemas.microsoft.com/office/word/2010/wordprocessingInk" xmlns:wpg="http://schemas.microsoft.com/office/word/2010/wordprocessingGroup" xmlns:w14="http://schemas.microsoft.com/office/word/2010/wordml" xmlns:w="http://schemas.openxmlformats.org/wordprocessingml/2006/main" xmlns:w10="urn:schemas-microsoft-com:office:word" xmlns:wp14="http://schemas.microsoft.com/office/word/2010/wordprocessingDrawing" xmlns:v="urn:schemas-microsoft-com:vml" xmlns:o="urn:schemas-microsoft-com:office:office" xmlns:mc="http://schemas.openxmlformats.org/markup-compatibility/2006" xmlns:wpc="http://schemas.microsoft.com/office/word/2010/wordprocessingCanvas" xmlns="" val="0"/>
+                          <a14:useLocalDpi xmlns="" xmlns:wpc="http://schemas.microsoft.com/office/word/2010/wordprocessingCanvas" xmlns:mc="http://schemas.openxmlformats.org/markup-compatibility/2006" xmlns:o="urn:schemas-microsoft-com:office:office" xmlns:v="urn:schemas-microsoft-com:vml" xmlns:wp14="http://schemas.microsoft.com/office/word/2010/wordprocessingDrawing" xmlns:w10="urn:schemas-microsoft-com:office:word" xmlns:w="http://schemas.openxmlformats.org/wordprocessingml/2006/main" xmlns:w14="http://schemas.microsoft.com/office/word/2010/wordml" xmlns:wpg="http://schemas.microsoft.com/office/word/2010/wordprocessingGroup" xmlns:wpi="http://schemas.microsoft.com/office/word/2010/wordprocessingInk" xmlns:wps="http://schemas.microsoft.com/office/word/2010/wordprocessingShape" xmlns:a14="http://schemas.microsoft.com/office/drawing/2010/main" val="0"/>
                         </a:ext>
                       </a:extLst>
                     </a:blip>
@@ -31442,7 +31106,7 @@
                     <a:blip r:embed="rId23">
                       <a:extLst>
                         <a:ext uri="{28A0092B-C50C-407E-A947-70E740481C1C}">
-                          <a14:useLocalDpi xmlns:a14="http://schemas.microsoft.com/office/drawing/2010/main" xmlns:wps="http://schemas.microsoft.com/office/word/2010/wordprocessingShape" xmlns:wpi="http://schemas.microsoft.com/office/word/2010/wordprocessingInk" xmlns:wpg="http://schemas.microsoft.com/office/word/2010/wordprocessingGroup" xmlns:w14="http://schemas.microsoft.com/office/word/2010/wordml" xmlns:w="http://schemas.openxmlformats.org/wordprocessingml/2006/main" xmlns:w10="urn:schemas-microsoft-com:office:word" xmlns:wp14="http://schemas.microsoft.com/office/word/2010/wordprocessingDrawing" xmlns:v="urn:schemas-microsoft-com:vml" xmlns:o="urn:schemas-microsoft-com:office:office" xmlns:mc="http://schemas.openxmlformats.org/markup-compatibility/2006" xmlns:wpc="http://schemas.microsoft.com/office/word/2010/wordprocessingCanvas" xmlns="" val="0"/>
+                          <a14:useLocalDpi xmlns="" xmlns:wpc="http://schemas.microsoft.com/office/word/2010/wordprocessingCanvas" xmlns:mc="http://schemas.openxmlformats.org/markup-compatibility/2006" xmlns:o="urn:schemas-microsoft-com:office:office" xmlns:v="urn:schemas-microsoft-com:vml" xmlns:wp14="http://schemas.microsoft.com/office/word/2010/wordprocessingDrawing" xmlns:w10="urn:schemas-microsoft-com:office:word" xmlns:w="http://schemas.openxmlformats.org/wordprocessingml/2006/main" xmlns:w14="http://schemas.microsoft.com/office/word/2010/wordml" xmlns:wpg="http://schemas.microsoft.com/office/word/2010/wordprocessingGroup" xmlns:wpi="http://schemas.microsoft.com/office/word/2010/wordprocessingInk" xmlns:wps="http://schemas.microsoft.com/office/word/2010/wordprocessingShape" xmlns:a14="http://schemas.microsoft.com/office/drawing/2010/main" val="0"/>
                         </a:ext>
                       </a:extLst>
                     </a:blip>
@@ -31553,11 +31217,11 @@
         </w:numPr>
         <w:ind w:left="709"/>
       </w:pPr>
-      <w:bookmarkStart w:id="7" w:name="_Toc305055992"/>
+      <w:bookmarkStart w:id="13" w:name="_Toc305179751"/>
       <w:r>
         <w:t>Buttons</w:t>
       </w:r>
-      <w:bookmarkEnd w:id="7"/>
+      <w:bookmarkEnd w:id="13"/>
     </w:p>
     <w:p>
       <w:r>
@@ -31573,11 +31237,11 @@
         </w:numPr>
         <w:ind w:left="709"/>
       </w:pPr>
-      <w:bookmarkStart w:id="8" w:name="_Toc305055993"/>
+      <w:bookmarkStart w:id="14" w:name="_Toc305179752"/>
       <w:r>
         <w:t>Checkbox buttons</w:t>
       </w:r>
-      <w:bookmarkEnd w:id="8"/>
+      <w:bookmarkEnd w:id="14"/>
     </w:p>
     <w:p/>
     <w:p>
@@ -31589,11 +31253,11 @@
         </w:numPr>
         <w:ind w:left="709"/>
       </w:pPr>
-      <w:bookmarkStart w:id="9" w:name="_Toc305055994"/>
+      <w:bookmarkStart w:id="15" w:name="_Toc305179753"/>
       <w:r>
         <w:t>Radio buttons</w:t>
       </w:r>
-      <w:bookmarkEnd w:id="9"/>
+      <w:bookmarkEnd w:id="15"/>
     </w:p>
     <w:p/>
     <w:p>
@@ -31605,11 +31269,11 @@
         </w:numPr>
         <w:ind w:left="709"/>
       </w:pPr>
-      <w:bookmarkStart w:id="10" w:name="_Toc305055995"/>
+      <w:bookmarkStart w:id="16" w:name="_Toc305179754"/>
       <w:r>
         <w:t>Group buttons</w:t>
       </w:r>
-      <w:bookmarkEnd w:id="10"/>
+      <w:bookmarkEnd w:id="16"/>
     </w:p>
     <w:p/>
     <w:p>
@@ -31621,7 +31285,7 @@
         </w:numPr>
         <w:ind w:left="709"/>
       </w:pPr>
-      <w:bookmarkStart w:id="11" w:name="_Toc305055996"/>
+      <w:bookmarkStart w:id="17" w:name="_Toc305179755"/>
       <w:proofErr w:type="spellStart"/>
       <w:r>
         <w:t>Animations</w:t>
@@ -31634,7 +31298,7 @@
       <w:r>
         <w:t>effects</w:t>
       </w:r>
-      <w:bookmarkEnd w:id="11"/>
+      <w:bookmarkEnd w:id="17"/>
       <w:proofErr w:type="spellEnd"/>
     </w:p>
     <w:p/>
@@ -31653,12 +31317,12 @@
         </w:numPr>
         <w:ind w:hanging="720"/>
       </w:pPr>
-      <w:bookmarkStart w:id="12" w:name="_Toc305055999"/>
+      <w:bookmarkStart w:id="18" w:name="_Toc305179756"/>
       <w:r>
         <w:lastRenderedPageBreak/>
         <w:t>Advanced Javascript</w:t>
       </w:r>
-      <w:bookmarkEnd w:id="12"/>
+      <w:bookmarkEnd w:id="18"/>
     </w:p>
     <w:p>
       <w:pPr>
@@ -31669,7 +31333,7 @@
         </w:numPr>
         <w:ind w:left="709"/>
       </w:pPr>
-      <w:bookmarkStart w:id="13" w:name="_Toc305056000"/>
+      <w:bookmarkStart w:id="19" w:name="_Toc305179757"/>
       <w:proofErr w:type="spellStart"/>
       <w:r>
         <w:t>Create</w:t>
@@ -31698,7 +31362,7 @@
       <w:r>
         <w:t>methods</w:t>
       </w:r>
-      <w:bookmarkEnd w:id="13"/>
+      <w:bookmarkEnd w:id="19"/>
       <w:proofErr w:type="spellEnd"/>
     </w:p>
     <w:p>
@@ -32612,7 +32276,7 @@
                     <a:blip r:embed="rId56">
                       <a:extLst>
                         <a:ext uri="{28A0092B-C50C-407E-A947-70E740481C1C}">
-                          <a14:useLocalDpi xmlns:a14="http://schemas.microsoft.com/office/drawing/2010/main" xmlns:wps="http://schemas.microsoft.com/office/word/2010/wordprocessingShape" xmlns:wpi="http://schemas.microsoft.com/office/word/2010/wordprocessingInk" xmlns:wpg="http://schemas.microsoft.com/office/word/2010/wordprocessingGroup" xmlns:w14="http://schemas.microsoft.com/office/word/2010/wordml" xmlns:w="http://schemas.openxmlformats.org/wordprocessingml/2006/main" xmlns:w10="urn:schemas-microsoft-com:office:word" xmlns:wp14="http://schemas.microsoft.com/office/word/2010/wordprocessingDrawing" xmlns:v="urn:schemas-microsoft-com:vml" xmlns:o="urn:schemas-microsoft-com:office:office" xmlns:mc="http://schemas.openxmlformats.org/markup-compatibility/2006" xmlns:wpc="http://schemas.microsoft.com/office/word/2010/wordprocessingCanvas" xmlns="" val="0"/>
+                          <a14:useLocalDpi xmlns="" xmlns:wpc="http://schemas.microsoft.com/office/word/2010/wordprocessingCanvas" xmlns:mc="http://schemas.openxmlformats.org/markup-compatibility/2006" xmlns:o="urn:schemas-microsoft-com:office:office" xmlns:v="urn:schemas-microsoft-com:vml" xmlns:wp14="http://schemas.microsoft.com/office/word/2010/wordprocessingDrawing" xmlns:w10="urn:schemas-microsoft-com:office:word" xmlns:w="http://schemas.openxmlformats.org/wordprocessingml/2006/main" xmlns:w14="http://schemas.microsoft.com/office/word/2010/wordml" xmlns:wpg="http://schemas.microsoft.com/office/word/2010/wordprocessingGroup" xmlns:wpi="http://schemas.microsoft.com/office/word/2010/wordprocessingInk" xmlns:wps="http://schemas.microsoft.com/office/word/2010/wordprocessingShape" xmlns:a14="http://schemas.microsoft.com/office/drawing/2010/main" val="0"/>
                         </a:ext>
                       </a:extLst>
                     </a:blip>
@@ -32655,7 +32319,7 @@
         </w:numPr>
         <w:ind w:left="709"/>
       </w:pPr>
-      <w:bookmarkStart w:id="14" w:name="_Toc305056001"/>
+      <w:bookmarkStart w:id="20" w:name="_Toc305179758"/>
       <w:proofErr w:type="spellStart"/>
       <w:r>
         <w:t>Create</w:t>
@@ -32672,7 +32336,7 @@
       <w:r>
         <w:t xml:space="preserve"> object</w:t>
       </w:r>
-      <w:bookmarkEnd w:id="14"/>
+      <w:bookmarkEnd w:id="20"/>
     </w:p>
     <w:p>
       <w:hyperlink r:id="rId57" w:history="1">
@@ -32693,7 +32357,7 @@
         </w:numPr>
         <w:ind w:left="709"/>
       </w:pPr>
-      <w:bookmarkStart w:id="15" w:name="_Toc305056002"/>
+      <w:bookmarkStart w:id="21" w:name="_Toc305179759"/>
       <w:proofErr w:type="spellStart"/>
       <w:r>
         <w:t>Communicate</w:t>
@@ -32726,7 +32390,7 @@
       <w:r>
         <w:t xml:space="preserve"> events</w:t>
       </w:r>
-      <w:bookmarkEnd w:id="15"/>
+      <w:bookmarkEnd w:id="21"/>
     </w:p>
     <w:p>
       <w:hyperlink r:id="rId58" w:history="1">
@@ -32752,7 +32416,7 @@
         </w:numPr>
         <w:ind w:hanging="720"/>
       </w:pPr>
-      <w:bookmarkStart w:id="16" w:name="_Toc305056003"/>
+      <w:bookmarkStart w:id="22" w:name="_Toc305179760"/>
       <w:r>
         <w:lastRenderedPageBreak/>
         <w:t xml:space="preserve">MVVM met </w:t>
@@ -32765,7 +32429,7 @@
       <w:r>
         <w:t xml:space="preserve"> JS</w:t>
       </w:r>
-      <w:bookmarkEnd w:id="16"/>
+      <w:bookmarkEnd w:id="22"/>
     </w:p>
     <w:p>
       <w:r>
@@ -32813,11 +32477,11 @@
         </w:numPr>
         <w:ind w:left="709"/>
       </w:pPr>
-      <w:bookmarkStart w:id="17" w:name="_Toc305056004"/>
+      <w:bookmarkStart w:id="23" w:name="_Toc305179761"/>
       <w:r>
         <w:t>Simple bindings</w:t>
       </w:r>
-      <w:bookmarkEnd w:id="17"/>
+      <w:bookmarkEnd w:id="23"/>
     </w:p>
     <w:p/>
     <w:p>
@@ -32829,11 +32493,11 @@
         </w:numPr>
         <w:ind w:left="709"/>
       </w:pPr>
-      <w:bookmarkStart w:id="18" w:name="_Toc305056005"/>
+      <w:bookmarkStart w:id="24" w:name="_Toc305179762"/>
       <w:r>
         <w:t>Advanced bindings</w:t>
       </w:r>
-      <w:bookmarkEnd w:id="18"/>
+      <w:bookmarkEnd w:id="24"/>
     </w:p>
     <w:p/>
     <w:p>
@@ -32845,7 +32509,7 @@
         </w:numPr>
         <w:ind w:left="709"/>
       </w:pPr>
-      <w:bookmarkStart w:id="19" w:name="_Toc305056006"/>
+      <w:bookmarkStart w:id="25" w:name="_Toc305179763"/>
       <w:proofErr w:type="spellStart"/>
       <w:r>
         <w:t>Cascading</w:t>
@@ -32854,7 +32518,7 @@
       <w:r>
         <w:t xml:space="preserve"> dropdown</w:t>
       </w:r>
-      <w:bookmarkEnd w:id="19"/>
+      <w:bookmarkEnd w:id="25"/>
     </w:p>
     <w:p>
       <w:r>
@@ -33824,7 +33488,7 @@
                 <w:color w:val="000000"/>
                 <w:sz w:val="20"/>
                 <w:szCs w:val="20"/>
-                <w:lang w:val="nl-NL" w:eastAsia="nl-NL"/>
+                <w:lang w:eastAsia="nl-NL"/>
               </w:rPr>
               <w:t>    </w:t>
             </w:r>
@@ -34634,7 +34298,7 @@
                 <w:color w:val="000000"/>
                 <w:sz w:val="20"/>
                 <w:szCs w:val="20"/>
-                <w:lang w:eastAsia="nl-NL"/>
+                <w:lang w:val="nl-NL" w:eastAsia="nl-NL"/>
               </w:rPr>
             </w:pPr>
             <w:r>
@@ -34696,7 +34360,7 @@
                 <w:color w:val="000000"/>
                 <w:sz w:val="20"/>
                 <w:szCs w:val="20"/>
-                <w:lang w:eastAsia="nl-NL"/>
+                <w:lang w:val="nl-NL" w:eastAsia="nl-NL"/>
               </w:rPr>
             </w:pPr>
             <w:r>
@@ -34705,7 +34369,7 @@
                 <w:color w:val="000000"/>
                 <w:sz w:val="20"/>
                 <w:szCs w:val="20"/>
-                <w:lang w:eastAsia="nl-NL"/>
+                <w:lang w:val="nl-NL" w:eastAsia="nl-NL"/>
               </w:rPr>
               <w:t>            $.getJSON(</w:t>
             </w:r>
@@ -34715,7 +34379,7 @@
                 <w:color w:val="800000"/>
                 <w:sz w:val="20"/>
                 <w:szCs w:val="20"/>
-                <w:lang w:eastAsia="nl-NL"/>
+                <w:lang w:val="nl-NL" w:eastAsia="nl-NL"/>
               </w:rPr>
               <w:t>'http://localhost:56502/KnockoutJS/CascadingDropdown/Countries/'</w:t>
             </w:r>
@@ -34725,7 +34389,7 @@
                 <w:color w:val="000000"/>
                 <w:sz w:val="20"/>
                 <w:szCs w:val="20"/>
-                <w:lang w:eastAsia="nl-NL"/>
+                <w:lang w:val="nl-NL" w:eastAsia="nl-NL"/>
               </w:rPr>
               <w:t>, </w:t>
             </w:r>
@@ -34735,7 +34399,7 @@
                 <w:color w:val="0000FF"/>
                 <w:sz w:val="20"/>
                 <w:szCs w:val="20"/>
-                <w:lang w:eastAsia="nl-NL"/>
+                <w:lang w:val="nl-NL" w:eastAsia="nl-NL"/>
               </w:rPr>
               <w:t>null</w:t>
             </w:r>
@@ -34745,7 +34409,7 @@
                 <w:color w:val="000000"/>
                 <w:sz w:val="20"/>
                 <w:szCs w:val="20"/>
-                <w:lang w:eastAsia="nl-NL"/>
+                <w:lang w:val="nl-NL" w:eastAsia="nl-NL"/>
               </w:rPr>
               <w:t>, </w:t>
             </w:r>
@@ -34755,7 +34419,7 @@
                 <w:color w:val="0000FF"/>
                 <w:sz w:val="20"/>
                 <w:szCs w:val="20"/>
-                <w:lang w:eastAsia="nl-NL"/>
+                <w:lang w:val="nl-NL" w:eastAsia="nl-NL"/>
               </w:rPr>
               <w:t>function</w:t>
             </w:r>
@@ -34765,7 +34429,7 @@
                 <w:color w:val="000000"/>
                 <w:sz w:val="20"/>
                 <w:szCs w:val="20"/>
-                <w:lang w:eastAsia="nl-NL"/>
+                <w:lang w:val="nl-NL" w:eastAsia="nl-NL"/>
               </w:rPr>
               <w:t> (response) {</w:t>
             </w:r>
@@ -34805,7 +34469,7 @@
                 <w:color w:val="000000"/>
                 <w:sz w:val="20"/>
                 <w:szCs w:val="20"/>
-                <w:lang w:eastAsia="nl-NL"/>
+                <w:lang w:val="nl-NL" w:eastAsia="nl-NL"/>
               </w:rPr>
               <w:t>                </w:t>
             </w:r>
@@ -35836,39 +35500,89 @@
         <w:gridCol w:w="9212"/>
       </w:tblGrid>
       <w:tr>
+        <w:trPr>
+          <w:trHeight w:val="1606"/>
+        </w:trPr>
         <w:tc>
           <w:tcPr>
             <w:tcW w:w="9212" w:type="dxa"/>
           </w:tcPr>
           <w:p>
             <w:pPr>
+              <w:pStyle w:val="HTML-voorafopgemaakt"/>
               <w:shd w:val="clear" w:color="auto" w:fill="FFFFFF"/>
-              <w:tabs>
-                <w:tab w:val="left" w:pos="916"/>
-                <w:tab w:val="left" w:pos="1832"/>
-                <w:tab w:val="left" w:pos="2748"/>
-                <w:tab w:val="left" w:pos="3664"/>
-                <w:tab w:val="left" w:pos="4580"/>
-                <w:tab w:val="left" w:pos="5496"/>
-                <w:tab w:val="left" w:pos="6412"/>
-                <w:tab w:val="left" w:pos="7328"/>
-                <w:tab w:val="left" w:pos="8244"/>
-                <w:tab w:val="left" w:pos="9160"/>
-                <w:tab w:val="left" w:pos="10076"/>
-                <w:tab w:val="left" w:pos="10992"/>
-                <w:tab w:val="left" w:pos="11908"/>
-                <w:tab w:val="left" w:pos="12824"/>
-                <w:tab w:val="left" w:pos="13740"/>
-                <w:tab w:val="left" w:pos="14656"/>
-              </w:tabs>
-              <w:rPr>
-                <w:rFonts w:ascii="Consolas" w:eastAsia="Times New Roman" w:hAnsi="Consolas" w:cs="Consolas"/>
-                <w:color w:val="000000"/>
-                <w:sz w:val="20"/>
-                <w:szCs w:val="20"/>
+              <w:rPr>
+                <w:rFonts w:ascii="Consolas" w:hAnsi="Consolas" w:cs="Consolas"/>
+                <w:color w:val="000000"/>
+                <w:sz w:val="18"/>
+                <w:szCs w:val="18"/>
                 <w:lang w:eastAsia="nl-NL"/>
               </w:rPr>
             </w:pPr>
+            <w:proofErr w:type="spellStart"/>
+            <w:r>
+              <w:rPr>
+                <w:rFonts w:ascii="Consolas" w:hAnsi="Consolas" w:cs="Consolas"/>
+                <w:color w:val="000000"/>
+                <w:sz w:val="18"/>
+                <w:szCs w:val="18"/>
+                <w:lang w:eastAsia="nl-NL"/>
+              </w:rPr>
+              <w:t>viewModel.result</w:t>
+            </w:r>
+            <w:proofErr w:type="spellEnd"/>
+            <w:r>
+              <w:rPr>
+                <w:rFonts w:ascii="Consolas" w:hAnsi="Consolas" w:cs="Consolas"/>
+                <w:color w:val="000000"/>
+                <w:sz w:val="18"/>
+                <w:szCs w:val="18"/>
+                <w:lang w:eastAsia="nl-NL"/>
+              </w:rPr>
+              <w:t> = </w:t>
+            </w:r>
+            <w:proofErr w:type="spellStart"/>
+            <w:r>
+              <w:rPr>
+                <w:rFonts w:ascii="Consolas" w:hAnsi="Consolas" w:cs="Consolas"/>
+                <w:color w:val="000000"/>
+                <w:sz w:val="18"/>
+                <w:szCs w:val="18"/>
+                <w:lang w:eastAsia="nl-NL"/>
+              </w:rPr>
+              <w:t>ko.dependentObservable</w:t>
+            </w:r>
+            <w:proofErr w:type="spellEnd"/>
+            <w:r>
+              <w:rPr>
+                <w:rFonts w:ascii="Consolas" w:hAnsi="Consolas" w:cs="Consolas"/>
+                <w:color w:val="000000"/>
+                <w:sz w:val="18"/>
+                <w:szCs w:val="18"/>
+                <w:lang w:eastAsia="nl-NL"/>
+              </w:rPr>
+              <w:t>(</w:t>
+            </w:r>
+            <w:r>
+              <w:rPr>
+                <w:rFonts w:ascii="Consolas" w:hAnsi="Consolas" w:cs="Consolas"/>
+                <w:color w:val="0000FF"/>
+                <w:sz w:val="18"/>
+                <w:szCs w:val="18"/>
+                <w:lang w:eastAsia="nl-NL"/>
+              </w:rPr>
+              <w:t>function</w:t>
+            </w:r>
+            <w:r>
+              <w:rPr>
+                <w:rFonts w:ascii="Consolas" w:hAnsi="Consolas" w:cs="Consolas"/>
+                <w:color w:val="000000"/>
+                <w:sz w:val="18"/>
+                <w:szCs w:val="18"/>
+                <w:lang w:eastAsia="nl-NL"/>
+              </w:rPr>
+              <w:t> () {</w:t>
+            </w:r>
           </w:p>
           <w:p>
             <w:pPr>
@@ -35894,8 +35608,8 @@
               <w:rPr>
                 <w:rFonts w:ascii="Consolas" w:eastAsia="Times New Roman" w:hAnsi="Consolas" w:cs="Consolas"/>
                 <w:color w:val="000000"/>
-                <w:sz w:val="20"/>
-                <w:szCs w:val="20"/>
+                <w:sz w:val="18"/>
+                <w:szCs w:val="18"/>
                 <w:lang w:eastAsia="nl-NL"/>
               </w:rPr>
             </w:pPr>
@@ -35903,8 +35617,8 @@
               <w:rPr>
                 <w:rFonts w:ascii="Consolas" w:eastAsia="Times New Roman" w:hAnsi="Consolas" w:cs="Consolas"/>
                 <w:color w:val="000000"/>
-                <w:sz w:val="20"/>
-                <w:szCs w:val="20"/>
+                <w:sz w:val="18"/>
+                <w:szCs w:val="18"/>
                 <w:lang w:eastAsia="nl-NL"/>
               </w:rPr>
               <w:t>   </w:t>
@@ -35913,65 +35627,43 @@
             <w:r>
               <w:rPr>
                 <w:rFonts w:ascii="Consolas" w:eastAsia="Times New Roman" w:hAnsi="Consolas" w:cs="Consolas"/>
-                <w:color w:val="000000"/>
-                <w:sz w:val="20"/>
-                <w:szCs w:val="20"/>
+                <w:color w:val="0000FF"/>
+                <w:sz w:val="18"/>
+                <w:szCs w:val="18"/>
                 <w:lang w:eastAsia="nl-NL"/>
               </w:rPr>
-              <w:t>viewModel.result</w:t>
+              <w:t>var</w:t>
             </w:r>
             <w:proofErr w:type="spellEnd"/>
             <w:r>
               <w:rPr>
                 <w:rFonts w:ascii="Consolas" w:eastAsia="Times New Roman" w:hAnsi="Consolas" w:cs="Consolas"/>
                 <w:color w:val="000000"/>
-                <w:sz w:val="20"/>
-                <w:szCs w:val="20"/>
+                <w:sz w:val="18"/>
+                <w:szCs w:val="18"/>
                 <w:lang w:eastAsia="nl-NL"/>
               </w:rPr>
-              <w:t> = </w:t>
-            </w:r>
-            <w:proofErr w:type="spellStart"/>
-            <w:r>
-              <w:rPr>
-                <w:rFonts w:ascii="Consolas" w:eastAsia="Times New Roman" w:hAnsi="Consolas" w:cs="Consolas"/>
-                <w:color w:val="000000"/>
-                <w:sz w:val="20"/>
-                <w:szCs w:val="20"/>
+              <w:t> result = </w:t>
+            </w:r>
+            <w:r>
+              <w:rPr>
+                <w:rFonts w:ascii="Consolas" w:eastAsia="Times New Roman" w:hAnsi="Consolas" w:cs="Consolas"/>
+                <w:color w:val="800000"/>
+                <w:sz w:val="18"/>
+                <w:szCs w:val="18"/>
                 <w:lang w:eastAsia="nl-NL"/>
               </w:rPr>
-              <w:t>ko.dependentObservable</w:t>
-            </w:r>
-            <w:proofErr w:type="spellEnd"/>
-            <w:r>
-              <w:rPr>
-                <w:rFonts w:ascii="Consolas" w:eastAsia="Times New Roman" w:hAnsi="Consolas" w:cs="Consolas"/>
-                <w:color w:val="000000"/>
-                <w:sz w:val="20"/>
-                <w:szCs w:val="20"/>
+              <w:t>''</w:t>
+            </w:r>
+            <w:r>
+              <w:rPr>
+                <w:rFonts w:ascii="Consolas" w:eastAsia="Times New Roman" w:hAnsi="Consolas" w:cs="Consolas"/>
+                <w:color w:val="000000"/>
+                <w:sz w:val="18"/>
+                <w:szCs w:val="18"/>
                 <w:lang w:eastAsia="nl-NL"/>
               </w:rPr>
-              <w:t>(</w:t>
-            </w:r>
-            <w:r>
-              <w:rPr>
-                <w:rFonts w:ascii="Consolas" w:eastAsia="Times New Roman" w:hAnsi="Consolas" w:cs="Consolas"/>
-                <w:color w:val="0000FF"/>
-                <w:sz w:val="20"/>
-                <w:szCs w:val="20"/>
-                <w:lang w:eastAsia="nl-NL"/>
-              </w:rPr>
-              <w:t>function</w:t>
-            </w:r>
-            <w:r>
-              <w:rPr>
-                <w:rFonts w:ascii="Consolas" w:eastAsia="Times New Roman" w:hAnsi="Consolas" w:cs="Consolas"/>
-                <w:color w:val="000000"/>
-                <w:sz w:val="20"/>
-                <w:szCs w:val="20"/>
-                <w:lang w:eastAsia="nl-NL"/>
-              </w:rPr>
-              <w:t> () {</w:t>
+              <w:t>;</w:t>
             </w:r>
           </w:p>
           <w:p>
@@ -35998,8 +35690,8 @@
               <w:rPr>
                 <w:rFonts w:ascii="Consolas" w:eastAsia="Times New Roman" w:hAnsi="Consolas" w:cs="Consolas"/>
                 <w:color w:val="000000"/>
-                <w:sz w:val="20"/>
-                <w:szCs w:val="20"/>
+                <w:sz w:val="18"/>
+                <w:szCs w:val="18"/>
                 <w:lang w:eastAsia="nl-NL"/>
               </w:rPr>
             </w:pPr>
@@ -36007,60 +35699,108 @@
               <w:rPr>
                 <w:rFonts w:ascii="Consolas" w:eastAsia="Times New Roman" w:hAnsi="Consolas" w:cs="Consolas"/>
                 <w:color w:val="000000"/>
-                <w:sz w:val="20"/>
-                <w:szCs w:val="20"/>
+                <w:sz w:val="18"/>
+                <w:szCs w:val="18"/>
                 <w:lang w:eastAsia="nl-NL"/>
               </w:rPr>
-              <w:t>      </w:t>
-            </w:r>
-            <w:r>
-              <w:rPr>
-                <w:rFonts w:ascii="Consolas" w:eastAsia="Times New Roman" w:hAnsi="Consolas" w:cs="Consolas"/>
-                <w:color w:val="000000"/>
-                <w:sz w:val="20"/>
-                <w:szCs w:val="20"/>
+              <w:t>   result += </w:t>
+            </w:r>
+            <w:r>
+              <w:rPr>
+                <w:rFonts w:ascii="Consolas" w:eastAsia="Times New Roman" w:hAnsi="Consolas" w:cs="Consolas"/>
+                <w:color w:val="0000FF"/>
+                <w:sz w:val="18"/>
+                <w:szCs w:val="18"/>
                 <w:lang w:eastAsia="nl-NL"/>
               </w:rPr>
-              <w:t> </w:t>
-            </w:r>
-            <w:proofErr w:type="spellStart"/>
-            <w:r>
-              <w:rPr>
-                <w:rFonts w:ascii="Consolas" w:eastAsia="Times New Roman" w:hAnsi="Consolas" w:cs="Consolas"/>
-                <w:color w:val="0000FF"/>
-                <w:sz w:val="20"/>
-                <w:szCs w:val="20"/>
+              <w:t>this</w:t>
+            </w:r>
+            <w:r>
+              <w:rPr>
+                <w:rFonts w:ascii="Consolas" w:eastAsia="Times New Roman" w:hAnsi="Consolas" w:cs="Consolas"/>
+                <w:color w:val="000000"/>
+                <w:sz w:val="18"/>
+                <w:szCs w:val="18"/>
                 <w:lang w:eastAsia="nl-NL"/>
               </w:rPr>
-              <w:t>var</w:t>
-            </w:r>
-            <w:proofErr w:type="spellEnd"/>
-            <w:r>
-              <w:rPr>
-                <w:rFonts w:ascii="Consolas" w:eastAsia="Times New Roman" w:hAnsi="Consolas" w:cs="Consolas"/>
-                <w:color w:val="000000"/>
-                <w:sz w:val="20"/>
-                <w:szCs w:val="20"/>
+              <w:t>.country() != undefined ? </w:t>
+            </w:r>
+            <w:r>
+              <w:rPr>
+                <w:rFonts w:ascii="Consolas" w:eastAsia="Times New Roman" w:hAnsi="Consolas" w:cs="Consolas"/>
+                <w:color w:val="800000"/>
+                <w:sz w:val="18"/>
+                <w:szCs w:val="18"/>
                 <w:lang w:eastAsia="nl-NL"/>
               </w:rPr>
-              <w:t> result = </w:t>
+              <w:t>'Country: '</w:t>
+            </w:r>
+            <w:r>
+              <w:rPr>
+                <w:rFonts w:ascii="Consolas" w:eastAsia="Times New Roman" w:hAnsi="Consolas" w:cs="Consolas"/>
+                <w:color w:val="000000"/>
+                <w:sz w:val="18"/>
+                <w:szCs w:val="18"/>
+                <w:lang w:eastAsia="nl-NL"/>
+              </w:rPr>
+              <w:t> + </w:t>
+            </w:r>
+            <w:r>
+              <w:rPr>
+                <w:rFonts w:ascii="Consolas" w:eastAsia="Times New Roman" w:hAnsi="Consolas" w:cs="Consolas"/>
+                <w:color w:val="0000FF"/>
+                <w:sz w:val="18"/>
+                <w:szCs w:val="18"/>
+                <w:lang w:eastAsia="nl-NL"/>
+              </w:rPr>
+              <w:t>this</w:t>
+            </w:r>
+            <w:r>
+              <w:rPr>
+                <w:rFonts w:ascii="Consolas" w:eastAsia="Times New Roman" w:hAnsi="Consolas" w:cs="Consolas"/>
+                <w:color w:val="000000"/>
+                <w:sz w:val="18"/>
+                <w:szCs w:val="18"/>
+                <w:lang w:eastAsia="nl-NL"/>
+              </w:rPr>
+              <w:t>.country().text + </w:t>
             </w:r>
             <w:r>
               <w:rPr>
                 <w:rFonts w:ascii="Consolas" w:eastAsia="Times New Roman" w:hAnsi="Consolas" w:cs="Consolas"/>
                 <w:color w:val="800000"/>
-                <w:sz w:val="20"/>
-                <w:szCs w:val="20"/>
+                <w:sz w:val="18"/>
+                <w:szCs w:val="18"/>
                 <w:lang w:eastAsia="nl-NL"/>
               </w:rPr>
+              <w:t>', '</w:t>
+            </w:r>
+            <w:r>
+              <w:rPr>
+                <w:rFonts w:ascii="Consolas" w:eastAsia="Times New Roman" w:hAnsi="Consolas" w:cs="Consolas"/>
+                <w:color w:val="000000"/>
+                <w:sz w:val="18"/>
+                <w:szCs w:val="18"/>
+                <w:lang w:eastAsia="nl-NL"/>
+              </w:rPr>
+              <w:t> : </w:t>
+            </w:r>
+            <w:r>
+              <w:rPr>
+                <w:rFonts w:ascii="Consolas" w:eastAsia="Times New Roman" w:hAnsi="Consolas" w:cs="Consolas"/>
+                <w:color w:val="800000"/>
+                <w:sz w:val="18"/>
+                <w:szCs w:val="18"/>
+                <w:lang w:eastAsia="nl-NL"/>
+              </w:rPr>
               <w:t>''</w:t>
             </w:r>
             <w:r>
               <w:rPr>
                 <w:rFonts w:ascii="Consolas" w:eastAsia="Times New Roman" w:hAnsi="Consolas" w:cs="Consolas"/>
                 <w:color w:val="000000"/>
-                <w:sz w:val="20"/>
-                <w:szCs w:val="20"/>
+                <w:sz w:val="18"/>
+                <w:szCs w:val="18"/>
                 <w:lang w:eastAsia="nl-NL"/>
               </w:rPr>
               <w:t>;</w:t>
@@ -36090,8 +35830,8 @@
               <w:rPr>
                 <w:rFonts w:ascii="Consolas" w:eastAsia="Times New Roman" w:hAnsi="Consolas" w:cs="Consolas"/>
                 <w:color w:val="000000"/>
-                <w:sz w:val="20"/>
-                <w:szCs w:val="20"/>
+                <w:sz w:val="18"/>
+                <w:szCs w:val="18"/>
                 <w:lang w:eastAsia="nl-NL"/>
               </w:rPr>
             </w:pPr>
@@ -36099,98 +35839,108 @@
               <w:rPr>
                 <w:rFonts w:ascii="Consolas" w:eastAsia="Times New Roman" w:hAnsi="Consolas" w:cs="Consolas"/>
                 <w:color w:val="000000"/>
-                <w:sz w:val="20"/>
-                <w:szCs w:val="20"/>
+                <w:sz w:val="18"/>
+                <w:szCs w:val="18"/>
                 <w:lang w:eastAsia="nl-NL"/>
               </w:rPr>
-              <w:t>       </w:t>
-            </w:r>
-            <w:r>
-              <w:rPr>
-                <w:rFonts w:ascii="Consolas" w:eastAsia="Times New Roman" w:hAnsi="Consolas" w:cs="Consolas"/>
-                <w:color w:val="000000"/>
-                <w:sz w:val="20"/>
-                <w:szCs w:val="20"/>
+              <w:t>   result += </w:t>
+            </w:r>
+            <w:r>
+              <w:rPr>
+                <w:rFonts w:ascii="Consolas" w:eastAsia="Times New Roman" w:hAnsi="Consolas" w:cs="Consolas"/>
+                <w:color w:val="0000FF"/>
+                <w:sz w:val="18"/>
+                <w:szCs w:val="18"/>
                 <w:lang w:eastAsia="nl-NL"/>
               </w:rPr>
-              <w:t>result += </w:t>
-            </w:r>
-            <w:r>
-              <w:rPr>
-                <w:rFonts w:ascii="Consolas" w:eastAsia="Times New Roman" w:hAnsi="Consolas" w:cs="Consolas"/>
-                <w:color w:val="0000FF"/>
-                <w:sz w:val="20"/>
-                <w:szCs w:val="20"/>
+              <w:t>this</w:t>
+            </w:r>
+            <w:r>
+              <w:rPr>
+                <w:rFonts w:ascii="Consolas" w:eastAsia="Times New Roman" w:hAnsi="Consolas" w:cs="Consolas"/>
+                <w:color w:val="000000"/>
+                <w:sz w:val="18"/>
+                <w:szCs w:val="18"/>
                 <w:lang w:eastAsia="nl-NL"/>
               </w:rPr>
+              <w:t>.state() != undefined ? </w:t>
+            </w:r>
+            <w:r>
+              <w:rPr>
+                <w:rFonts w:ascii="Consolas" w:eastAsia="Times New Roman" w:hAnsi="Consolas" w:cs="Consolas"/>
+                <w:color w:val="800000"/>
+                <w:sz w:val="18"/>
+                <w:szCs w:val="18"/>
+                <w:lang w:eastAsia="nl-NL"/>
+              </w:rPr>
+              <w:t>'State: '</w:t>
+            </w:r>
+            <w:r>
+              <w:rPr>
+                <w:rFonts w:ascii="Consolas" w:eastAsia="Times New Roman" w:hAnsi="Consolas" w:cs="Consolas"/>
+                <w:color w:val="000000"/>
+                <w:sz w:val="18"/>
+                <w:szCs w:val="18"/>
+                <w:lang w:eastAsia="nl-NL"/>
+              </w:rPr>
+              <w:t> + </w:t>
+            </w:r>
+            <w:r>
+              <w:rPr>
+                <w:rFonts w:ascii="Consolas" w:eastAsia="Times New Roman" w:hAnsi="Consolas" w:cs="Consolas"/>
+                <w:color w:val="0000FF"/>
+                <w:sz w:val="18"/>
+                <w:szCs w:val="18"/>
+                <w:lang w:eastAsia="nl-NL"/>
+              </w:rPr>
               <w:t>this</w:t>
             </w:r>
             <w:r>
               <w:rPr>
                 <w:rFonts w:ascii="Consolas" w:eastAsia="Times New Roman" w:hAnsi="Consolas" w:cs="Consolas"/>
                 <w:color w:val="000000"/>
-                <w:sz w:val="20"/>
-                <w:szCs w:val="20"/>
+                <w:sz w:val="18"/>
+                <w:szCs w:val="18"/>
                 <w:lang w:eastAsia="nl-NL"/>
               </w:rPr>
-              <w:t>.country() != undefined ? </w:t>
-            </w:r>
-            <w:r>
-              <w:rPr>
-                <w:rFonts w:ascii="Consolas" w:eastAsia="Times New Roman" w:hAnsi="Consolas" w:cs="Consolas"/>
-                <w:color w:val="0000FF"/>
-                <w:sz w:val="20"/>
-                <w:szCs w:val="20"/>
+              <w:t>.state().text + </w:t>
+            </w:r>
+            <w:r>
+              <w:rPr>
+                <w:rFonts w:ascii="Consolas" w:eastAsia="Times New Roman" w:hAnsi="Consolas" w:cs="Consolas"/>
+                <w:color w:val="800000"/>
+                <w:sz w:val="18"/>
+                <w:szCs w:val="18"/>
                 <w:lang w:eastAsia="nl-NL"/>
               </w:rPr>
-              <w:t>this</w:t>
-            </w:r>
-            <w:r>
-              <w:rPr>
-                <w:rFonts w:ascii="Consolas" w:eastAsia="Times New Roman" w:hAnsi="Consolas" w:cs="Consolas"/>
-                <w:color w:val="000000"/>
-                <w:sz w:val="20"/>
-                <w:szCs w:val="20"/>
+              <w:t>', '</w:t>
+            </w:r>
+            <w:r>
+              <w:rPr>
+                <w:rFonts w:ascii="Consolas" w:eastAsia="Times New Roman" w:hAnsi="Consolas" w:cs="Consolas"/>
+                <w:color w:val="000000"/>
+                <w:sz w:val="18"/>
+                <w:szCs w:val="18"/>
                 <w:lang w:eastAsia="nl-NL"/>
               </w:rPr>
-              <w:t>.country().text + </w:t>
+              <w:t> : </w:t>
             </w:r>
             <w:r>
               <w:rPr>
                 <w:rFonts w:ascii="Consolas" w:eastAsia="Times New Roman" w:hAnsi="Consolas" w:cs="Consolas"/>
                 <w:color w:val="800000"/>
-                <w:sz w:val="20"/>
-                <w:szCs w:val="20"/>
+                <w:sz w:val="18"/>
+                <w:szCs w:val="18"/>
                 <w:lang w:eastAsia="nl-NL"/>
               </w:rPr>
-              <w:t>' '</w:t>
-            </w:r>
-            <w:r>
-              <w:rPr>
-                <w:rFonts w:ascii="Consolas" w:eastAsia="Times New Roman" w:hAnsi="Consolas" w:cs="Consolas"/>
-                <w:color w:val="000000"/>
-                <w:sz w:val="20"/>
-                <w:szCs w:val="20"/>
-                <w:lang w:eastAsia="nl-NL"/>
-              </w:rPr>
-              <w:t> : </w:t>
-            </w:r>
-            <w:r>
-              <w:rPr>
-                <w:rFonts w:ascii="Consolas" w:eastAsia="Times New Roman" w:hAnsi="Consolas" w:cs="Consolas"/>
-                <w:color w:val="800000"/>
-                <w:sz w:val="20"/>
-                <w:szCs w:val="20"/>
-                <w:lang w:eastAsia="nl-NL"/>
-              </w:rPr>
               <w:t>''</w:t>
             </w:r>
             <w:r>
               <w:rPr>
                 <w:rFonts w:ascii="Consolas" w:eastAsia="Times New Roman" w:hAnsi="Consolas" w:cs="Consolas"/>
                 <w:color w:val="000000"/>
-                <w:sz w:val="20"/>
-                <w:szCs w:val="20"/>
+                <w:sz w:val="18"/>
+                <w:szCs w:val="18"/>
                 <w:lang w:eastAsia="nl-NL"/>
               </w:rPr>
               <w:t>;</w:t>
@@ -36220,8 +35970,8 @@
               <w:rPr>
                 <w:rFonts w:ascii="Consolas" w:eastAsia="Times New Roman" w:hAnsi="Consolas" w:cs="Consolas"/>
                 <w:color w:val="000000"/>
-                <w:sz w:val="20"/>
-                <w:szCs w:val="20"/>
+                <w:sz w:val="18"/>
+                <w:szCs w:val="18"/>
                 <w:lang w:eastAsia="nl-NL"/>
               </w:rPr>
             </w:pPr>
@@ -36229,98 +35979,88 @@
               <w:rPr>
                 <w:rFonts w:ascii="Consolas" w:eastAsia="Times New Roman" w:hAnsi="Consolas" w:cs="Consolas"/>
                 <w:color w:val="000000"/>
-                <w:sz w:val="20"/>
-                <w:szCs w:val="20"/>
+                <w:sz w:val="18"/>
+                <w:szCs w:val="18"/>
                 <w:lang w:eastAsia="nl-NL"/>
               </w:rPr>
-              <w:t>       </w:t>
-            </w:r>
-            <w:r>
-              <w:rPr>
-                <w:rFonts w:ascii="Consolas" w:eastAsia="Times New Roman" w:hAnsi="Consolas" w:cs="Consolas"/>
-                <w:color w:val="000000"/>
-                <w:sz w:val="20"/>
-                <w:szCs w:val="20"/>
+              <w:t>   result += </w:t>
+            </w:r>
+            <w:r>
+              <w:rPr>
+                <w:rFonts w:ascii="Consolas" w:eastAsia="Times New Roman" w:hAnsi="Consolas" w:cs="Consolas"/>
+                <w:color w:val="0000FF"/>
+                <w:sz w:val="18"/>
+                <w:szCs w:val="18"/>
                 <w:lang w:eastAsia="nl-NL"/>
               </w:rPr>
-              <w:t>result += </w:t>
-            </w:r>
-            <w:r>
-              <w:rPr>
-                <w:rFonts w:ascii="Consolas" w:eastAsia="Times New Roman" w:hAnsi="Consolas" w:cs="Consolas"/>
-                <w:color w:val="0000FF"/>
-                <w:sz w:val="20"/>
-                <w:szCs w:val="20"/>
+              <w:t>this</w:t>
+            </w:r>
+            <w:r>
+              <w:rPr>
+                <w:rFonts w:ascii="Consolas" w:eastAsia="Times New Roman" w:hAnsi="Consolas" w:cs="Consolas"/>
+                <w:color w:val="000000"/>
+                <w:sz w:val="18"/>
+                <w:szCs w:val="18"/>
                 <w:lang w:eastAsia="nl-NL"/>
               </w:rPr>
+              <w:t>.city() != undefined ? </w:t>
+            </w:r>
+            <w:r>
+              <w:rPr>
+                <w:rFonts w:ascii="Consolas" w:eastAsia="Times New Roman" w:hAnsi="Consolas" w:cs="Consolas"/>
+                <w:color w:val="800000"/>
+                <w:sz w:val="18"/>
+                <w:szCs w:val="18"/>
+                <w:lang w:eastAsia="nl-NL"/>
+              </w:rPr>
+              <w:t>'City: '</w:t>
+            </w:r>
+            <w:r>
+              <w:rPr>
+                <w:rFonts w:ascii="Consolas" w:eastAsia="Times New Roman" w:hAnsi="Consolas" w:cs="Consolas"/>
+                <w:color w:val="000000"/>
+                <w:sz w:val="18"/>
+                <w:szCs w:val="18"/>
+                <w:lang w:eastAsia="nl-NL"/>
+              </w:rPr>
+              <w:t> + </w:t>
+            </w:r>
+            <w:r>
+              <w:rPr>
+                <w:rFonts w:ascii="Consolas" w:eastAsia="Times New Roman" w:hAnsi="Consolas" w:cs="Consolas"/>
+                <w:color w:val="0000FF"/>
+                <w:sz w:val="18"/>
+                <w:szCs w:val="18"/>
+                <w:lang w:eastAsia="nl-NL"/>
+              </w:rPr>
               <w:t>this</w:t>
             </w:r>
             <w:r>
               <w:rPr>
                 <w:rFonts w:ascii="Consolas" w:eastAsia="Times New Roman" w:hAnsi="Consolas" w:cs="Consolas"/>
                 <w:color w:val="000000"/>
-                <w:sz w:val="20"/>
-                <w:szCs w:val="20"/>
+                <w:sz w:val="18"/>
+                <w:szCs w:val="18"/>
                 <w:lang w:eastAsia="nl-NL"/>
               </w:rPr>
-              <w:t>.state() != undefined ? </w:t>
-            </w:r>
-            <w:r>
-              <w:rPr>
-                <w:rFonts w:ascii="Consolas" w:eastAsia="Times New Roman" w:hAnsi="Consolas" w:cs="Consolas"/>
-                <w:color w:val="0000FF"/>
-                <w:sz w:val="20"/>
-                <w:szCs w:val="20"/>
+              <w:t>.city().text : </w:t>
+            </w:r>
+            <w:r>
+              <w:rPr>
+                <w:rFonts w:ascii="Consolas" w:eastAsia="Times New Roman" w:hAnsi="Consolas" w:cs="Consolas"/>
+                <w:color w:val="800000"/>
+                <w:sz w:val="18"/>
+                <w:szCs w:val="18"/>
                 <w:lang w:eastAsia="nl-NL"/>
               </w:rPr>
-              <w:t>this</w:t>
-            </w:r>
-            <w:r>
-              <w:rPr>
-                <w:rFonts w:ascii="Consolas" w:eastAsia="Times New Roman" w:hAnsi="Consolas" w:cs="Consolas"/>
-                <w:color w:val="000000"/>
-                <w:sz w:val="20"/>
-                <w:szCs w:val="20"/>
-                <w:lang w:eastAsia="nl-NL"/>
-              </w:rPr>
-              <w:t>.state().text + </w:t>
-            </w:r>
-            <w:r>
-              <w:rPr>
-                <w:rFonts w:ascii="Consolas" w:eastAsia="Times New Roman" w:hAnsi="Consolas" w:cs="Consolas"/>
-                <w:color w:val="800000"/>
-                <w:sz w:val="20"/>
-                <w:szCs w:val="20"/>
-                <w:lang w:eastAsia="nl-NL"/>
-              </w:rPr>
-              <w:t>' '</w:t>
-            </w:r>
-            <w:r>
-              <w:rPr>
-                <w:rFonts w:ascii="Consolas" w:eastAsia="Times New Roman" w:hAnsi="Consolas" w:cs="Consolas"/>
-                <w:color w:val="000000"/>
-                <w:sz w:val="20"/>
-                <w:szCs w:val="20"/>
-                <w:lang w:eastAsia="nl-NL"/>
-              </w:rPr>
-              <w:t> : </w:t>
-            </w:r>
-            <w:r>
-              <w:rPr>
-                <w:rFonts w:ascii="Consolas" w:eastAsia="Times New Roman" w:hAnsi="Consolas" w:cs="Consolas"/>
-                <w:color w:val="800000"/>
-                <w:sz w:val="20"/>
-                <w:szCs w:val="20"/>
-                <w:lang w:eastAsia="nl-NL"/>
-              </w:rPr>
               <w:t>''</w:t>
             </w:r>
             <w:r>
               <w:rPr>
                 <w:rFonts w:ascii="Consolas" w:eastAsia="Times New Roman" w:hAnsi="Consolas" w:cs="Consolas"/>
                 <w:color w:val="000000"/>
-                <w:sz w:val="20"/>
-                <w:szCs w:val="20"/>
+                <w:sz w:val="18"/>
+                <w:szCs w:val="18"/>
                 <w:lang w:eastAsia="nl-NL"/>
               </w:rPr>
               <w:t>;</w:t>
@@ -36350,8 +36090,8 @@
               <w:rPr>
                 <w:rFonts w:ascii="Consolas" w:eastAsia="Times New Roman" w:hAnsi="Consolas" w:cs="Consolas"/>
                 <w:color w:val="000000"/>
-                <w:sz w:val="20"/>
-                <w:szCs w:val="20"/>
+                <w:sz w:val="18"/>
+                <w:szCs w:val="18"/>
                 <w:lang w:eastAsia="nl-NL"/>
               </w:rPr>
             </w:pPr>
@@ -36359,101 +36099,31 @@
               <w:rPr>
                 <w:rFonts w:ascii="Consolas" w:eastAsia="Times New Roman" w:hAnsi="Consolas" w:cs="Consolas"/>
                 <w:color w:val="000000"/>
-                <w:sz w:val="20"/>
-                <w:szCs w:val="20"/>
+                <w:sz w:val="18"/>
+                <w:szCs w:val="18"/>
                 <w:lang w:eastAsia="nl-NL"/>
               </w:rPr>
-              <w:t>       </w:t>
-            </w:r>
-            <w:r>
-              <w:rPr>
-                <w:rFonts w:ascii="Consolas" w:eastAsia="Times New Roman" w:hAnsi="Consolas" w:cs="Consolas"/>
-                <w:color w:val="000000"/>
-                <w:sz w:val="20"/>
-                <w:szCs w:val="20"/>
+              <w:t>   </w:t>
+            </w:r>
+            <w:r>
+              <w:rPr>
+                <w:rFonts w:ascii="Consolas" w:eastAsia="Times New Roman" w:hAnsi="Consolas" w:cs="Consolas"/>
+                <w:color w:val="0000FF"/>
+                <w:sz w:val="18"/>
+                <w:szCs w:val="18"/>
                 <w:lang w:eastAsia="nl-NL"/>
               </w:rPr>
-              <w:t>result += </w:t>
-            </w:r>
-            <w:r>
-              <w:rPr>
-                <w:rFonts w:ascii="Consolas" w:eastAsia="Times New Roman" w:hAnsi="Consolas" w:cs="Consolas"/>
-                <w:color w:val="0000FF"/>
-                <w:sz w:val="20"/>
-                <w:szCs w:val="20"/>
+              <w:t>return</w:t>
+            </w:r>
+            <w:r>
+              <w:rPr>
+                <w:rFonts w:ascii="Consolas" w:eastAsia="Times New Roman" w:hAnsi="Consolas" w:cs="Consolas"/>
+                <w:color w:val="000000"/>
+                <w:sz w:val="18"/>
+                <w:szCs w:val="18"/>
                 <w:lang w:eastAsia="nl-NL"/>
               </w:rPr>
-              <w:t>this</w:t>
-            </w:r>
-            <w:r>
-              <w:rPr>
-                <w:rFonts w:ascii="Consolas" w:eastAsia="Times New Roman" w:hAnsi="Consolas" w:cs="Consolas"/>
-                <w:color w:val="000000"/>
-                <w:sz w:val="20"/>
-                <w:szCs w:val="20"/>
-                <w:lang w:eastAsia="nl-NL"/>
-              </w:rPr>
-              <w:t>.city() != undefined ? </w:t>
-            </w:r>
-            <w:r>
-              <w:rPr>
-                <w:rFonts w:ascii="Consolas" w:eastAsia="Times New Roman" w:hAnsi="Consolas" w:cs="Consolas"/>
-                <w:color w:val="0000FF"/>
-                <w:sz w:val="20"/>
-                <w:szCs w:val="20"/>
-                <w:lang w:eastAsia="nl-NL"/>
-              </w:rPr>
-              <w:t>this</w:t>
-            </w:r>
-            <w:r>
-              <w:rPr>
-                <w:rFonts w:ascii="Consolas" w:eastAsia="Times New Roman" w:hAnsi="Consolas" w:cs="Consolas"/>
-                <w:color w:val="000000"/>
-                <w:sz w:val="20"/>
-                <w:szCs w:val="20"/>
-                <w:lang w:eastAsia="nl-NL"/>
-              </w:rPr>
-              <w:t>.city().text + </w:t>
-            </w:r>
-            <w:r>
-              <w:rPr>
-                <w:rFonts w:ascii="Consolas" w:eastAsia="Times New Roman" w:hAnsi="Consolas" w:cs="Consolas"/>
-                <w:color w:val="800000"/>
-                <w:sz w:val="20"/>
-                <w:szCs w:val="20"/>
-                <w:lang w:eastAsia="nl-NL"/>
-              </w:rPr>
-              <w:t>' '</w:t>
-            </w:r>
-            <w:r>
-              <w:rPr>
-                <w:rFonts w:ascii="Consolas" w:eastAsia="Times New Roman" w:hAnsi="Consolas" w:cs="Consolas"/>
-                <w:color w:val="000000"/>
-                <w:sz w:val="20"/>
-                <w:szCs w:val="20"/>
-                <w:lang w:eastAsia="nl-NL"/>
-              </w:rPr>
-              <w:t> : </w:t>
-            </w:r>
-            <w:r>
-              <w:rPr>
-                <w:rFonts w:ascii="Consolas" w:eastAsia="Times New Roman" w:hAnsi="Consolas" w:cs="Consolas"/>
-                <w:color w:val="800000"/>
-                <w:sz w:val="20"/>
-                <w:szCs w:val="20"/>
-                <w:lang w:eastAsia="nl-NL"/>
-              </w:rPr>
-              <w:t>''</w:t>
-            </w:r>
-            <w:r>
-              <w:rPr>
-                <w:rFonts w:ascii="Consolas" w:eastAsia="Times New Roman" w:hAnsi="Consolas" w:cs="Consolas"/>
-                <w:color w:val="000000"/>
-                <w:sz w:val="20"/>
-                <w:szCs w:val="20"/>
-                <w:lang w:eastAsia="nl-NL"/>
-              </w:rPr>
-              <w:t>;</w:t>
+              <w:t> result;</w:t>
             </w:r>
           </w:p>
           <w:p>
@@ -36489,109 +36159,34 @@
               <w:rPr>
                 <w:rFonts w:ascii="Consolas" w:eastAsia="Times New Roman" w:hAnsi="Consolas" w:cs="Consolas"/>
                 <w:color w:val="000000"/>
-                <w:sz w:val="20"/>
-                <w:szCs w:val="20"/>
+                <w:sz w:val="18"/>
+                <w:szCs w:val="18"/>
                 <w:lang w:eastAsia="nl-NL"/>
               </w:rPr>
-              <w:t>       </w:t>
-            </w:r>
-            <w:r>
-              <w:rPr>
-                <w:rFonts w:ascii="Consolas" w:eastAsia="Times New Roman" w:hAnsi="Consolas" w:cs="Consolas"/>
-                <w:color w:val="0000FF"/>
-                <w:sz w:val="20"/>
-                <w:szCs w:val="20"/>
+              <w:t>}, </w:t>
+            </w:r>
+            <w:proofErr w:type="spellStart"/>
+            <w:r>
+              <w:rPr>
+                <w:rFonts w:ascii="Consolas" w:eastAsia="Times New Roman" w:hAnsi="Consolas" w:cs="Consolas"/>
+                <w:color w:val="000000"/>
+                <w:sz w:val="18"/>
+                <w:szCs w:val="18"/>
                 <w:lang w:eastAsia="nl-NL"/>
               </w:rPr>
-              <w:t>return</w:t>
-            </w:r>
-            <w:r>
-              <w:rPr>
-                <w:rFonts w:ascii="Consolas" w:eastAsia="Times New Roman" w:hAnsi="Consolas" w:cs="Consolas"/>
-                <w:color w:val="000000"/>
-                <w:sz w:val="20"/>
-                <w:szCs w:val="20"/>
+              <w:t>viewModel</w:t>
+            </w:r>
+            <w:proofErr w:type="spellEnd"/>
+            <w:r>
+              <w:rPr>
+                <w:rFonts w:ascii="Consolas" w:eastAsia="Times New Roman" w:hAnsi="Consolas" w:cs="Consolas"/>
+                <w:color w:val="000000"/>
+                <w:sz w:val="18"/>
+                <w:szCs w:val="18"/>
                 <w:lang w:eastAsia="nl-NL"/>
               </w:rPr>
-              <w:t> result;</w:t>
-            </w:r>
-          </w:p>
-          <w:p>
-            <w:pPr>
-              <w:shd w:val="clear" w:color="auto" w:fill="FFFFFF"/>
-              <w:tabs>
-                <w:tab w:val="left" w:pos="916"/>
-                <w:tab w:val="left" w:pos="1832"/>
-                <w:tab w:val="left" w:pos="2748"/>
-                <w:tab w:val="left" w:pos="3664"/>
-                <w:tab w:val="left" w:pos="4580"/>
-                <w:tab w:val="left" w:pos="5496"/>
-                <w:tab w:val="left" w:pos="6412"/>
-                <w:tab w:val="left" w:pos="7328"/>
-                <w:tab w:val="left" w:pos="8244"/>
-                <w:tab w:val="left" w:pos="9160"/>
-                <w:tab w:val="left" w:pos="10076"/>
-                <w:tab w:val="left" w:pos="10992"/>
-                <w:tab w:val="left" w:pos="11908"/>
-                <w:tab w:val="left" w:pos="12824"/>
-                <w:tab w:val="left" w:pos="13740"/>
-                <w:tab w:val="left" w:pos="14656"/>
-              </w:tabs>
-              <w:rPr>
-                <w:rFonts w:ascii="Consolas" w:eastAsia="Times New Roman" w:hAnsi="Consolas" w:cs="Consolas"/>
-                <w:color w:val="000000"/>
-                <w:sz w:val="20"/>
-                <w:szCs w:val="20"/>
-                <w:lang w:eastAsia="nl-NL"/>
-              </w:rPr>
-            </w:pPr>
-            <w:r>
-              <w:rPr>
-                <w:rFonts w:ascii="Consolas" w:eastAsia="Times New Roman" w:hAnsi="Consolas" w:cs="Consolas"/>
-                <w:color w:val="000000"/>
-                <w:sz w:val="20"/>
-                <w:szCs w:val="20"/>
-                <w:lang w:eastAsia="nl-NL"/>
-              </w:rPr>
-              <w:t>   </w:t>
-            </w:r>
-            <w:r>
-              <w:rPr>
-                <w:rFonts w:ascii="Consolas" w:eastAsia="Times New Roman" w:hAnsi="Consolas" w:cs="Consolas"/>
-                <w:color w:val="000000"/>
-                <w:sz w:val="20"/>
-                <w:szCs w:val="20"/>
-                <w:lang w:eastAsia="nl-NL"/>
-              </w:rPr>
-              <w:t>}, </w:t>
-            </w:r>
-            <w:proofErr w:type="spellStart"/>
-            <w:r>
-              <w:rPr>
-                <w:rFonts w:ascii="Consolas" w:eastAsia="Times New Roman" w:hAnsi="Consolas" w:cs="Consolas"/>
-                <w:color w:val="000000"/>
-                <w:sz w:val="20"/>
-                <w:szCs w:val="20"/>
-                <w:lang w:eastAsia="nl-NL"/>
-              </w:rPr>
-              <w:t>viewModel</w:t>
-            </w:r>
-            <w:proofErr w:type="spellEnd"/>
-            <w:r>
-              <w:rPr>
-                <w:rFonts w:ascii="Consolas" w:eastAsia="Times New Roman" w:hAnsi="Consolas" w:cs="Consolas"/>
-                <w:color w:val="000000"/>
-                <w:sz w:val="20"/>
-                <w:szCs w:val="20"/>
-                <w:lang w:eastAsia="nl-NL"/>
-              </w:rPr>
               <w:t>);</w:t>
             </w:r>
-          </w:p>
-          <w:p>
-            <w:pPr>
-              <w:spacing w:before="240"/>
-            </w:pPr>
           </w:p>
         </w:tc>
       </w:tr>
@@ -36601,15 +36196,65 @@
         <w:spacing w:before="240"/>
       </w:pPr>
       <w:r>
-        <w:t xml:space="preserve">Nu zul je zien dat na het </w:t>
+        <w:t>Nu zul je zien dat na het sel</w:t>
+      </w:r>
+      <w:r>
+        <w:t>e</w:t>
+      </w:r>
+      <w:r>
+        <w:t xml:space="preserve">cteren van een waarde in </w:t>
+      </w:r>
+      <w:r>
+        <w:t>de</w:t>
+      </w:r>
+      <w:r>
+        <w:t xml:space="preserve"> </w:t>
       </w:r>
       <w:proofErr w:type="spellStart"/>
       <w:r>
-        <w:t>selcteren</w:t>
+        <w:t>dropdown</w:t>
+      </w:r>
+      <w:r>
+        <w:t>s</w:t>
       </w:r>
       <w:proofErr w:type="spellEnd"/>
       <w:r>
-        <w:t xml:space="preserve"> van een waarde in je dropdown de waardes netjes getoond worden.</w:t>
+        <w:t xml:space="preserve"> de waardes netjes getoond worden</w:t>
+      </w:r>
+      <w:r>
+        <w:t xml:space="preserve"> in de span die </w:t>
+      </w:r>
+      <w:proofErr w:type="spellStart"/>
+      <w:r>
+        <w:t>gebind</w:t>
+      </w:r>
+      <w:proofErr w:type="spellEnd"/>
+      <w:r>
+        <w:t xml:space="preserve"> is aan je </w:t>
+      </w:r>
+      <w:proofErr w:type="spellStart"/>
+      <w:r>
+        <w:t>result</w:t>
+      </w:r>
+      <w:proofErr w:type="spellEnd"/>
+      <w:r>
+        <w:t xml:space="preserve"> </w:t>
+      </w:r>
+      <w:proofErr w:type="spellStart"/>
+      <w:r>
+        <w:t>property</w:t>
+      </w:r>
+      <w:proofErr w:type="spellEnd"/>
+      <w:r>
+        <w:t xml:space="preserve"> op je </w:t>
+      </w:r>
+      <w:proofErr w:type="spellStart"/>
+      <w:r>
+        <w:t>viewmodel</w:t>
+      </w:r>
+      <w:proofErr w:type="spellEnd"/>
+      <w:r>
+        <w:t>.</w:t>
       </w:r>
     </w:p>
     <w:p>
@@ -36621,7 +36266,7 @@
         </w:numPr>
         <w:ind w:left="709"/>
       </w:pPr>
-      <w:bookmarkStart w:id="20" w:name="_Toc305056007"/>
+      <w:bookmarkStart w:id="26" w:name="_Toc305179764"/>
       <w:proofErr w:type="spellStart"/>
       <w:r>
         <w:t>Animations</w:t>
@@ -36642,24 +36287,109 @@
       <w:r>
         <w:t>jQueryUI</w:t>
       </w:r>
-      <w:bookmarkEnd w:id="20"/>
+      <w:bookmarkEnd w:id="26"/>
       <w:proofErr w:type="spellEnd"/>
     </w:p>
     <w:p/>
-    <w:p/>
     <w:p>
-      <w:pPr>
-        <w:pStyle w:val="Kop2"/>
-      </w:pPr>
+      <w:r>
+        <w:br w:type="page"/>
+      </w:r>
     </w:p>
     <w:p>
       <w:pPr>
-        <w:pStyle w:val="Kop2"/>
+        <w:pStyle w:val="Kop1"/>
+        <w:numPr>
+          <w:ilvl w:val="0"/>
+          <w:numId w:val="1"/>
+        </w:numPr>
+        <w:ind w:hanging="720"/>
       </w:pPr>
+      <w:bookmarkStart w:id="27" w:name="_Toc305179765"/>
+      <w:r>
+        <w:lastRenderedPageBreak/>
+        <w:t>References</w:t>
+      </w:r>
+      <w:bookmarkEnd w:id="27"/>
     </w:p>
+    <w:p>
+      <w:hyperlink r:id="rId65" w:history="1">
+        <w:r>
+          <w:rPr>
+            <w:rStyle w:val="Hyperlink"/>
+          </w:rPr>
+          <w:t>http://marcofranssen.nl</w:t>
+        </w:r>
+      </w:hyperlink>
+    </w:p>
+    <w:p>
+      <w:hyperlink r:id="rId66" w:history="1">
+        <w:r>
+          <w:rPr>
+            <w:rStyle w:val="Hyperlink"/>
+          </w:rPr>
+          <w:t>http://sandervandevelde.wordpress.com/</w:t>
+        </w:r>
+      </w:hyperlink>
+    </w:p>
+    <w:p>
+      <w:hyperlink r:id="rId67" w:history="1">
+        <w:r>
+          <w:rPr>
+            <w:rStyle w:val="Hyperlink"/>
+          </w:rPr>
+          <w:t>http://addyosmani.com</w:t>
+        </w:r>
+      </w:hyperlink>
+    </w:p>
+    <w:p>
+      <w:hyperlink r:id="rId68" w:history="1">
+        <w:r>
+          <w:rPr>
+            <w:rStyle w:val="Hyperlink"/>
+          </w:rPr>
+          <w:t>http://jquery.com</w:t>
+        </w:r>
+      </w:hyperlink>
+    </w:p>
+    <w:p>
+      <w:hyperlink r:id="rId69" w:history="1">
+        <w:r>
+          <w:rPr>
+            <w:rStyle w:val="Hyperlink"/>
+          </w:rPr>
+          <w:t>http://jqueryui.com</w:t>
+        </w:r>
+      </w:hyperlink>
+    </w:p>
+    <w:p>
+      <w:hyperlink r:id="rId70" w:history="1">
+        <w:r>
+          <w:rPr>
+            <w:rStyle w:val="Hyperlink"/>
+          </w:rPr>
+          <w:t>http://knockoutjs.com</w:t>
+        </w:r>
+      </w:hyperlink>
+    </w:p>
+    <w:p>
+      <w:hyperlink r:id="rId71" w:history="1">
+        <w:r>
+          <w:rPr>
+            <w:rStyle w:val="Hyperlink"/>
+          </w:rPr>
+          <w:t>http://github.com/atosorigin/javascriptWorkshop</w:t>
+        </w:r>
+      </w:hyperlink>
+      <w:r>
+        <w:t xml:space="preserve"> </w:t>
+      </w:r>
+    </w:p>
+    <w:p/>
+    <w:p/>
     <w:sectPr>
-      <w:headerReference w:type="default" r:id="rId65"/>
-      <w:footerReference w:type="default" r:id="rId66"/>
+      <w:headerReference w:type="default" r:id="rId72"/>
+      <w:footerReference w:type="default" r:id="rId73"/>
       <w:pgSz w:w="11906" w:h="16838"/>
       <w:pgMar w:top="1417" w:right="1417" w:bottom="1417" w:left="1417" w:header="708" w:footer="708" w:gutter="0"/>
       <w:cols w:space="708"/>
@@ -36734,7 +36464,7 @@
             <w:sz w:val="40"/>
             <w:szCs w:val="40"/>
           </w:rPr>
-          <w:t>37</w:t>
+          <w:t>38</w:t>
         </w:r>
         <w:r>
           <w:rPr>
@@ -38852,7 +38582,7 @@
 </file>
 
 <file path=customXml/itemProps2.xml><?xml version="1.0" encoding="utf-8"?>
-<ds:datastoreItem xmlns:ds="http://schemas.openxmlformats.org/officeDocument/2006/customXml" ds:itemID="{1C3CC229-7C05-4D62-BE85-E0D0A7F3CEBA}">
+<ds:datastoreItem xmlns:ds="http://schemas.openxmlformats.org/officeDocument/2006/customXml" ds:itemID="{5FBF1D0F-2F96-4FAF-B49B-E180B1D3E6DC}">
   <ds:schemaRefs>
     <ds:schemaRef ds:uri="http://schemas.openxmlformats.org/officeDocument/2006/bibliography"/>
   </ds:schemaRefs>

</xml_diff>